<commit_message>
Implemented Generic part. To Start Collections.
Implemented Generic part. To Start Collections.
</commit_message>
<xml_diff>
--- a/Generics and Collections in Java programming language.docx
+++ b/Generics and Collections in Java programming language.docx
@@ -462,7 +462,6 @@
         <w:t xml:space="preserve"> (The number may vary).</w:t>
       </w:r>
     </w:p>
-    <w:p/>
     <w:p>
       <w:r>
         <w:t xml:space="preserve">But if we override the </w:t>
@@ -643,8 +642,6 @@
           <w:u w:val="single"/>
         </w:rPr>
       </w:pPr>
-      <w:bookmarkStart w:id="0" w:name="_GoBack"/>
-      <w:bookmarkEnd w:id="0"/>
       <w:r>
         <w:rPr>
           <w:b/>
@@ -653,7 +650,27 @@
           <w:u w:val="single"/>
         </w:rPr>
         <w:lastRenderedPageBreak/>
-        <w:t>The equals(Object o) method:</w:t>
+        <w:t xml:space="preserve">The </w:t>
+      </w:r>
+      <w:proofErr w:type="gramStart"/>
+      <w:r>
+        <w:rPr>
+          <w:b/>
+          <w:sz w:val="32"/>
+          <w:szCs w:val="32"/>
+          <w:u w:val="single"/>
+        </w:rPr>
+        <w:t>equals(</w:t>
+      </w:r>
+      <w:proofErr w:type="gramEnd"/>
+      <w:r>
+        <w:rPr>
+          <w:b/>
+          <w:sz w:val="32"/>
+          <w:szCs w:val="32"/>
+          <w:u w:val="single"/>
+        </w:rPr>
+        <w:t>Object o) method:</w:t>
       </w:r>
     </w:p>
     <w:p>
@@ -661,6 +678,7 @@
         <w:t>This method belongs to the object class and is accessible by any class. The implementation to the method in the Object class is shown in below:</w:t>
       </w:r>
     </w:p>
+    <w:p/>
     <w:p>
       <w:r>
         <w:rPr>
@@ -709,6 +727,7 @@
         </w:drawing>
       </w:r>
     </w:p>
+    <w:p/>
     <w:p>
       <w:r>
         <w:t>We can see here basicall</w:t>
@@ -772,6 +791,7 @@
         <w:keepNext/>
       </w:pPr>
       <w:r>
+        <w:lastRenderedPageBreak/>
         <w:t xml:space="preserve"> </w:t>
       </w:r>
       <w:r>
@@ -847,7 +867,6 @@
         <w:keepNext/>
       </w:pPr>
       <w:r>
-        <w:lastRenderedPageBreak/>
         <w:drawing>
           <wp:inline distT="0" distB="0" distL="0" distR="0">
             <wp:extent cx="5133975" cy="2895600"/>
@@ -968,6 +987,7 @@
     </w:p>
     <w:p>
       <w:r>
+        <w:lastRenderedPageBreak/>
         <w:drawing>
           <wp:inline distT="0" distB="0" distL="0" distR="0">
             <wp:extent cx="5943600" cy="3853543"/>
@@ -1144,6 +1164,124 @@
     <w:p>
       <w:pPr>
         <w:spacing w:line="240" w:lineRule="auto"/>
+      </w:pPr>
+      <w:r>
+        <w:t xml:space="preserve">But, as we have seen in String class without even overriding the </w:t>
+      </w:r>
+      <w:proofErr w:type="spellStart"/>
+      <w:proofErr w:type="gramStart"/>
+      <w:r>
+        <w:t>euals</w:t>
+      </w:r>
+      <w:proofErr w:type="spellEnd"/>
+      <w:r>
+        <w:t>(</w:t>
+      </w:r>
+      <w:proofErr w:type="gramEnd"/>
+      <w:r>
+        <w:t xml:space="preserve">Object o) method we can use them and also get the proper responses. That is because in String class, Java has already overridden method. This is the </w:t>
+      </w:r>
+      <w:proofErr w:type="gramStart"/>
+      <w:r>
+        <w:t>equals(</w:t>
+      </w:r>
+      <w:proofErr w:type="gramEnd"/>
+      <w:r>
+        <w:t>Object o) method of string class.</w:t>
+      </w:r>
+    </w:p>
+    <w:p>
+      <w:pPr>
+        <w:keepNext/>
+        <w:spacing w:line="240" w:lineRule="auto"/>
+      </w:pPr>
+      <w:r>
+        <w:lastRenderedPageBreak/>
+        <w:drawing>
+          <wp:inline distT="0" distB="0" distL="0" distR="0">
+            <wp:extent cx="5943600" cy="3273773"/>
+            <wp:effectExtent l="0" t="0" r="0" b="3175"/>
+            <wp:docPr id="19" name="Picture 19"/>
+            <wp:cNvGraphicFramePr>
+              <a:graphicFrameLocks xmlns:a="http://schemas.openxmlformats.org/drawingml/2006/main" noChangeAspect="1"/>
+            </wp:cNvGraphicFramePr>
+            <a:graphic xmlns:a="http://schemas.openxmlformats.org/drawingml/2006/main">
+              <a:graphicData uri="http://schemas.openxmlformats.org/drawingml/2006/picture">
+                <pic:pic xmlns:pic="http://schemas.openxmlformats.org/drawingml/2006/picture">
+                  <pic:nvPicPr>
+                    <pic:cNvPr id="0" name="Picture 16"/>
+                    <pic:cNvPicPr>
+                      <a:picLocks noChangeAspect="1" noChangeArrowheads="1"/>
+                    </pic:cNvPicPr>
+                  </pic:nvPicPr>
+                  <pic:blipFill>
+                    <a:blip r:embed="rId16">
+                      <a:extLst>
+                        <a:ext uri="{28A0092B-C50C-407E-A947-70E740481C1C}">
+                          <a14:useLocalDpi xmlns:a14="http://schemas.microsoft.com/office/drawing/2010/main" val="0"/>
+                        </a:ext>
+                      </a:extLst>
+                    </a:blip>
+                    <a:srcRect/>
+                    <a:stretch>
+                      <a:fillRect/>
+                    </a:stretch>
+                  </pic:blipFill>
+                  <pic:spPr bwMode="auto">
+                    <a:xfrm>
+                      <a:off x="0" y="0"/>
+                      <a:ext cx="5943600" cy="3273773"/>
+                    </a:xfrm>
+                    <a:prstGeom prst="rect">
+                      <a:avLst/>
+                    </a:prstGeom>
+                    <a:noFill/>
+                    <a:ln>
+                      <a:noFill/>
+                    </a:ln>
+                  </pic:spPr>
+                </pic:pic>
+              </a:graphicData>
+            </a:graphic>
+          </wp:inline>
+        </w:drawing>
+      </w:r>
+    </w:p>
+    <w:p>
+      <w:pPr>
+        <w:pStyle w:val="Caption"/>
+        <w:jc w:val="center"/>
+      </w:pPr>
+      <w:proofErr w:type="spellStart"/>
+      <w:proofErr w:type="gramStart"/>
+      <w:r>
+        <w:t>euals</w:t>
+      </w:r>
+      <w:proofErr w:type="spellEnd"/>
+      <w:r>
+        <w:t>(</w:t>
+      </w:r>
+      <w:proofErr w:type="gramEnd"/>
+      <w:r>
+        <w:t>Object o) method in String class</w:t>
+      </w:r>
+    </w:p>
+    <w:p>
+      <w:r>
+        <w:t>Many such classes have internal implementation, but not all. So we need to be careful while using .</w:t>
+      </w:r>
+      <w:proofErr w:type="gramStart"/>
+      <w:r>
+        <w:t>equals(</w:t>
+      </w:r>
+      <w:proofErr w:type="gramEnd"/>
+      <w:r>
+        <w:t>Object o) method on objects to get the required proper value.</w:t>
+      </w:r>
+    </w:p>
+    <w:p>
+      <w:pPr>
+        <w:spacing w:line="240" w:lineRule="auto"/>
         <w:rPr>
           <w:i/>
         </w:rPr>
@@ -1386,17 +1524,513 @@
         </w:rPr>
       </w:pPr>
     </w:p>
+    <w:p>
+      <w:pPr>
+        <w:rPr>
+          <w:b/>
+          <w:sz w:val="32"/>
+          <w:szCs w:val="32"/>
+          <w:u w:val="single"/>
+        </w:rPr>
+      </w:pPr>
+      <w:r>
+        <w:rPr>
+          <w:b/>
+          <w:sz w:val="32"/>
+          <w:szCs w:val="32"/>
+          <w:u w:val="single"/>
+        </w:rPr>
+        <w:t xml:space="preserve">The </w:t>
+      </w:r>
+      <w:proofErr w:type="gramStart"/>
+      <w:r>
+        <w:rPr>
+          <w:b/>
+          <w:sz w:val="32"/>
+          <w:szCs w:val="32"/>
+          <w:u w:val="single"/>
+        </w:rPr>
+        <w:t>hashCode</w:t>
+      </w:r>
+      <w:r>
+        <w:rPr>
+          <w:b/>
+          <w:sz w:val="32"/>
+          <w:szCs w:val="32"/>
+          <w:u w:val="single"/>
+        </w:rPr>
+        <w:t>(</w:t>
+      </w:r>
+      <w:proofErr w:type="gramEnd"/>
+      <w:r>
+        <w:rPr>
+          <w:b/>
+          <w:sz w:val="32"/>
+          <w:szCs w:val="32"/>
+          <w:u w:val="single"/>
+        </w:rPr>
+        <w:t>) method:</w:t>
+      </w:r>
+    </w:p>
+    <w:p>
+      <w:r>
+        <w:t>This method belongs in the Object class so any class so any class can use and override it.</w:t>
+      </w:r>
+      <w:r>
+        <w:t xml:space="preserve"> The </w:t>
+      </w:r>
+      <w:proofErr w:type="gramStart"/>
+      <w:r>
+        <w:t>hashCode(</w:t>
+      </w:r>
+      <w:proofErr w:type="gramEnd"/>
+      <w:r>
+        <w:t xml:space="preserve">) method is used to increase the performance of searching in large quantities of data. </w:t>
+      </w:r>
+      <w:r>
+        <w:t xml:space="preserve">Hashcodes are generated using a mathematical or hashcode algorithm and generating </w:t>
+      </w:r>
+      <w:proofErr w:type="gramStart"/>
+      <w:r>
+        <w:t>a</w:t>
+      </w:r>
+      <w:proofErr w:type="gramEnd"/>
+      <w:r>
+        <w:t xml:space="preserve"> output.</w:t>
+      </w:r>
+    </w:p>
+    <w:p>
+      <w:r>
+        <w:t>Hashcode may not are mostly unique for each object but they may not be unique in certain corner cases.</w:t>
+      </w:r>
+      <w:r>
+        <w:t xml:space="preserve"> Let’s have a look into it.</w:t>
+      </w:r>
+    </w:p>
+    <w:p>
+      <w:r>
+        <w:t xml:space="preserve">Consider we have </w:t>
+      </w:r>
+      <w:r>
+        <w:t xml:space="preserve">few names like Alex, Bob, Anil and Nila. We want to implement hashcode algorithm to them. Our algorithm is to assign each letters their respective position number i.e. A=1, B=2, C=3 and so on. Then add those numbers and generate the hashcode. </w:t>
+      </w:r>
+    </w:p>
     <w:p/>
+    <w:p>
+      <w:r>
+        <w:rPr>
+          <w:noProof/>
+        </w:rPr>
+        <w:lastRenderedPageBreak/>
+        <w:drawing>
+          <wp:inline distT="0" distB="0" distL="0" distR="0">
+            <wp:extent cx="6381750" cy="3552825"/>
+            <wp:effectExtent l="0" t="0" r="0" b="9525"/>
+            <wp:docPr id="21" name="Picture 21"/>
+            <wp:cNvGraphicFramePr>
+              <a:graphicFrameLocks xmlns:a="http://schemas.openxmlformats.org/drawingml/2006/main" noChangeAspect="1"/>
+            </wp:cNvGraphicFramePr>
+            <a:graphic xmlns:a="http://schemas.openxmlformats.org/drawingml/2006/main">
+              <a:graphicData uri="http://schemas.openxmlformats.org/drawingml/2006/picture">
+                <pic:pic xmlns:pic="http://schemas.openxmlformats.org/drawingml/2006/picture">
+                  <pic:nvPicPr>
+                    <pic:cNvPr id="21" name="generic_01_hasing_table_01.png"/>
+                    <pic:cNvPicPr/>
+                  </pic:nvPicPr>
+                  <pic:blipFill>
+                    <a:blip r:embed="rId17">
+                      <a:extLst>
+                        <a:ext uri="{28A0092B-C50C-407E-A947-70E740481C1C}">
+                          <a14:useLocalDpi xmlns:a14="http://schemas.microsoft.com/office/drawing/2010/main" val="0"/>
+                        </a:ext>
+                      </a:extLst>
+                    </a:blip>
+                    <a:stretch>
+                      <a:fillRect/>
+                    </a:stretch>
+                  </pic:blipFill>
+                  <pic:spPr>
+                    <a:xfrm>
+                      <a:off x="0" y="0"/>
+                      <a:ext cx="6381750" cy="3552825"/>
+                    </a:xfrm>
+                    <a:prstGeom prst="rect">
+                      <a:avLst/>
+                    </a:prstGeom>
+                  </pic:spPr>
+                </pic:pic>
+              </a:graphicData>
+            </a:graphic>
+          </wp:inline>
+        </w:drawing>
+      </w:r>
+    </w:p>
+    <w:p/>
+    <w:p>
+      <w:pPr>
+        <w:rPr>
+          <w:i/>
+        </w:rPr>
+      </w:pPr>
+      <w:r>
+        <w:t xml:space="preserve">In this table, we can see, even though we have 4 different hascodes. But two of them though are different in names have same hashcodes. </w:t>
+      </w:r>
+      <w:r>
+        <w:t xml:space="preserve">In real scenarios hashing generally have more than one entry. One i.e. hashcode used to find first, then to use </w:t>
+      </w:r>
+      <w:proofErr w:type="gramStart"/>
+      <w:r>
+        <w:t>equals(</w:t>
+      </w:r>
+      <w:proofErr w:type="gramEnd"/>
+      <w:r>
+        <w:t xml:space="preserve">Object o) to find the exact object. </w:t>
+      </w:r>
+      <w:r>
+        <w:rPr>
+          <w:i/>
+        </w:rPr>
+        <w:t>But if two objects are equal, their hascodes must always be equal</w:t>
+      </w:r>
+      <w:r>
+        <w:rPr>
+          <w:i/>
+        </w:rPr>
+        <w:t>, the opposite is not true</w:t>
+      </w:r>
+      <w:r>
+        <w:rPr>
+          <w:i/>
+        </w:rPr>
+        <w:t>.</w:t>
+      </w:r>
+    </w:p>
+    <w:p>
+      <w:pPr>
+        <w:rPr>
+          <w:i/>
+        </w:rPr>
+      </w:pPr>
+      <w:r>
+        <w:t xml:space="preserve">Hashcodes can return same value for all objects or some objects depending upon its implementation.  If a </w:t>
+      </w:r>
+      <w:proofErr w:type="spellStart"/>
+      <w:r>
+        <w:t>hascode</w:t>
+      </w:r>
+      <w:proofErr w:type="spellEnd"/>
+      <w:r>
+        <w:t xml:space="preserve"> function is written that it will return a constant value all the time, every objects will have same hashcode even though they are not the same. This makes hashcode not so useful and the </w:t>
+      </w:r>
+      <w:proofErr w:type="gramStart"/>
+      <w:r>
+        <w:t>equals(</w:t>
+      </w:r>
+      <w:proofErr w:type="gramEnd"/>
+      <w:r>
+        <w:t xml:space="preserve">Object o) method finally will find out the exact object. This is an inefficient coding. </w:t>
+      </w:r>
+      <w:r>
+        <w:rPr>
+          <w:i/>
+        </w:rPr>
+        <w:t>The goal is that two equal objects should have equal hashcodes.</w:t>
+      </w:r>
+    </w:p>
+    <w:p>
+      <w:r>
+        <w:t xml:space="preserve">So to make an efficient program both the methods </w:t>
+      </w:r>
+      <w:proofErr w:type="gramStart"/>
+      <w:r>
+        <w:t>equals(</w:t>
+      </w:r>
+      <w:proofErr w:type="gramEnd"/>
+      <w:r>
+        <w:t>Object o) and hashCode() should be properly overridden to fetch the exact object and also to make the fetching faster.</w:t>
+      </w:r>
+      <w:r>
+        <w:t xml:space="preserve"> For example if a hashcode is implemented improperly along with the </w:t>
+      </w:r>
+      <w:proofErr w:type="gramStart"/>
+      <w:r>
+        <w:t>equal(</w:t>
+      </w:r>
+      <w:proofErr w:type="gramEnd"/>
+      <w:r>
+        <w:t>Object o) method (shown below), it will still be legal but extremely inefficient and improper.</w:t>
+      </w:r>
+    </w:p>
+    <w:p>
+      <w:pPr>
+        <w:keepNext/>
+      </w:pPr>
+      <w:r>
+        <w:lastRenderedPageBreak/>
+        <w:drawing>
+          <wp:inline distT="0" distB="0" distL="0" distR="0">
+            <wp:extent cx="5943600" cy="3230088"/>
+            <wp:effectExtent l="0" t="0" r="0" b="8890"/>
+            <wp:docPr id="22" name="Picture 22"/>
+            <wp:cNvGraphicFramePr>
+              <a:graphicFrameLocks xmlns:a="http://schemas.openxmlformats.org/drawingml/2006/main" noChangeAspect="1"/>
+            </wp:cNvGraphicFramePr>
+            <a:graphic xmlns:a="http://schemas.openxmlformats.org/drawingml/2006/main">
+              <a:graphicData uri="http://schemas.openxmlformats.org/drawingml/2006/picture">
+                <pic:pic xmlns:pic="http://schemas.openxmlformats.org/drawingml/2006/picture">
+                  <pic:nvPicPr>
+                    <pic:cNvPr id="0" name="Picture 17"/>
+                    <pic:cNvPicPr>
+                      <a:picLocks noChangeAspect="1" noChangeArrowheads="1"/>
+                    </pic:cNvPicPr>
+                  </pic:nvPicPr>
+                  <pic:blipFill>
+                    <a:blip r:embed="rId18">
+                      <a:extLst>
+                        <a:ext uri="{28A0092B-C50C-407E-A947-70E740481C1C}">
+                          <a14:useLocalDpi xmlns:a14="http://schemas.microsoft.com/office/drawing/2010/main" val="0"/>
+                        </a:ext>
+                      </a:extLst>
+                    </a:blip>
+                    <a:srcRect/>
+                    <a:stretch>
+                      <a:fillRect/>
+                    </a:stretch>
+                  </pic:blipFill>
+                  <pic:spPr bwMode="auto">
+                    <a:xfrm>
+                      <a:off x="0" y="0"/>
+                      <a:ext cx="5943600" cy="3230088"/>
+                    </a:xfrm>
+                    <a:prstGeom prst="rect">
+                      <a:avLst/>
+                    </a:prstGeom>
+                    <a:noFill/>
+                    <a:ln>
+                      <a:noFill/>
+                    </a:ln>
+                  </pic:spPr>
+                </pic:pic>
+              </a:graphicData>
+            </a:graphic>
+          </wp:inline>
+        </w:drawing>
+      </w:r>
+    </w:p>
+    <w:p>
+      <w:pPr>
+        <w:pStyle w:val="Caption"/>
+        <w:jc w:val="center"/>
+        <w:rPr>
+          <w:sz w:val="22"/>
+          <w:szCs w:val="22"/>
+        </w:rPr>
+      </w:pPr>
+      <w:r>
+        <w:rPr>
+          <w:sz w:val="22"/>
+          <w:szCs w:val="22"/>
+        </w:rPr>
+        <w:t xml:space="preserve">Improper use of </w:t>
+      </w:r>
+      <w:proofErr w:type="gramStart"/>
+      <w:r>
+        <w:rPr>
+          <w:sz w:val="22"/>
+          <w:szCs w:val="22"/>
+        </w:rPr>
+        <w:t>hashCode(</w:t>
+      </w:r>
+      <w:proofErr w:type="gramEnd"/>
+      <w:r>
+        <w:rPr>
+          <w:sz w:val="22"/>
+          <w:szCs w:val="22"/>
+        </w:rPr>
+        <w:t>) and equals(Object o) methods</w:t>
+      </w:r>
+    </w:p>
+    <w:p>
+      <w:pPr>
+        <w:spacing w:line="240" w:lineRule="auto"/>
+        <w:rPr>
+          <w:b/>
+          <w:u w:val="single"/>
+        </w:rPr>
+      </w:pPr>
+      <w:r>
+        <w:rPr>
+          <w:b/>
+          <w:u w:val="single"/>
+        </w:rPr>
+        <w:t xml:space="preserve">The contract of </w:t>
+      </w:r>
+      <w:proofErr w:type="gramStart"/>
+      <w:r>
+        <w:rPr>
+          <w:b/>
+          <w:u w:val="single"/>
+        </w:rPr>
+        <w:t>hashCode(</w:t>
+      </w:r>
+      <w:proofErr w:type="gramEnd"/>
+      <w:r>
+        <w:rPr>
+          <w:b/>
+          <w:u w:val="single"/>
+        </w:rPr>
+        <w:t>)</w:t>
+      </w:r>
+      <w:r>
+        <w:rPr>
+          <w:b/>
+          <w:u w:val="single"/>
+        </w:rPr>
+        <w:t xml:space="preserve"> method</w:t>
+      </w:r>
+      <w:bookmarkStart w:id="0" w:name="_GoBack"/>
+      <w:bookmarkEnd w:id="0"/>
+      <w:r>
+        <w:rPr>
+          <w:b/>
+          <w:u w:val="single"/>
+        </w:rPr>
+        <w:t>:</w:t>
+      </w:r>
+    </w:p>
+    <w:p>
+      <w:pPr>
+        <w:pStyle w:val="ListParagraph"/>
+        <w:numPr>
+          <w:ilvl w:val="0"/>
+          <w:numId w:val="1"/>
+        </w:numPr>
+        <w:spacing w:line="240" w:lineRule="auto"/>
+        <w:rPr>
+          <w:b/>
+          <w:u w:val="single"/>
+        </w:rPr>
+      </w:pPr>
+      <w:r>
+        <w:t xml:space="preserve">In single execution the </w:t>
+      </w:r>
+      <w:proofErr w:type="spellStart"/>
+      <w:r>
+        <w:t>hascode</w:t>
+      </w:r>
+      <w:proofErr w:type="spellEnd"/>
+      <w:r>
+        <w:t xml:space="preserve"> must be same for same object. But it may vary in another execution of the process.</w:t>
+      </w:r>
+    </w:p>
+    <w:p>
+      <w:pPr>
+        <w:pStyle w:val="ListParagraph"/>
+        <w:numPr>
+          <w:ilvl w:val="0"/>
+          <w:numId w:val="1"/>
+        </w:numPr>
+        <w:spacing w:line="240" w:lineRule="auto"/>
+        <w:rPr>
+          <w:b/>
+          <w:u w:val="single"/>
+        </w:rPr>
+      </w:pPr>
+      <w:r>
+        <w:t xml:space="preserve">If two objects are equals, i.e. </w:t>
+      </w:r>
+      <w:proofErr w:type="gramStart"/>
+      <w:r>
+        <w:t>equals(</w:t>
+      </w:r>
+      <w:proofErr w:type="gramEnd"/>
+      <w:r>
+        <w:t xml:space="preserve">Object o) returns </w:t>
+      </w:r>
+      <w:r>
+        <w:rPr>
+          <w:i/>
+        </w:rPr>
+        <w:t>true</w:t>
+      </w:r>
+      <w:r>
+        <w:t xml:space="preserve">, then their hashcode will definitely be </w:t>
+      </w:r>
+      <w:r>
+        <w:rPr>
+          <w:i/>
+        </w:rPr>
+        <w:t>equal</w:t>
+      </w:r>
+      <w:r>
+        <w:t>.</w:t>
+      </w:r>
+    </w:p>
+    <w:p>
+      <w:pPr>
+        <w:pStyle w:val="ListParagraph"/>
+        <w:numPr>
+          <w:ilvl w:val="0"/>
+          <w:numId w:val="1"/>
+        </w:numPr>
+        <w:spacing w:line="240" w:lineRule="auto"/>
+        <w:rPr>
+          <w:b/>
+          <w:u w:val="single"/>
+        </w:rPr>
+      </w:pPr>
+      <w:r>
+        <w:t xml:space="preserve">If </w:t>
+      </w:r>
+      <w:r>
+        <w:t>two objects are</w:t>
+      </w:r>
+      <w:r>
+        <w:t xml:space="preserve"> </w:t>
+      </w:r>
+      <w:r>
+        <w:rPr>
+          <w:i/>
+        </w:rPr>
+        <w:t>not</w:t>
+      </w:r>
+      <w:r>
+        <w:t xml:space="preserve"> equals, i.e. </w:t>
+      </w:r>
+      <w:proofErr w:type="gramStart"/>
+      <w:r>
+        <w:t>equals(</w:t>
+      </w:r>
+      <w:proofErr w:type="gramEnd"/>
+      <w:r>
+        <w:t xml:space="preserve">Object o) returns </w:t>
+      </w:r>
+      <w:r>
+        <w:t>I</w:t>
+      </w:r>
+      <w:r>
+        <w:t xml:space="preserve">, </w:t>
+      </w:r>
+      <w:r>
+        <w:t>still</w:t>
+      </w:r>
+      <w:r>
+        <w:t xml:space="preserve"> their hashcode</w:t>
+      </w:r>
+      <w:r>
+        <w:t xml:space="preserve"> can be same.</w:t>
+      </w:r>
+    </w:p>
     <w:p/>
     <w:p/>
     <w:p/>
     <w:sectPr>
-      <w:headerReference w:type="even" r:id="rId16"/>
-      <w:headerReference w:type="default" r:id="rId17"/>
-      <w:footerReference w:type="even" r:id="rId18"/>
-      <w:footerReference w:type="default" r:id="rId19"/>
-      <w:headerReference w:type="first" r:id="rId20"/>
-      <w:footerReference w:type="first" r:id="rId21"/>
+      <w:headerReference w:type="even" r:id="rId19"/>
+      <w:headerReference w:type="default" r:id="rId20"/>
+      <w:footerReference w:type="even" r:id="rId21"/>
+      <w:footerReference w:type="default" r:id="rId22"/>
+      <w:headerReference w:type="first" r:id="rId23"/>
+      <w:footerReference w:type="first" r:id="rId24"/>
       <w:pgSz w:w="12240" w:h="15840"/>
       <w:pgMar w:top="810" w:right="1440" w:bottom="1440" w:left="1440" w:header="720" w:footer="720" w:gutter="0"/>
       <w:cols w:space="720"/>
@@ -1521,7 +2155,7 @@
   <w:abstractNum w:abstractNumId="0" w15:restartNumberingAfterBreak="0">
     <w:nsid w:val="504959CB"/>
     <w:multiLevelType w:val="hybridMultilevel"/>
-    <w:tmpl w:val="2E000E3A"/>
+    <w:tmpl w:val="A8382118"/>
     <w:lvl w:ilvl="0" w:tplc="04090001">
       <w:start w:val="1"/>
       <w:numFmt w:val="bullet"/>

</xml_diff>

<commit_message>
Implemented sorted and ordered definitions
Implemented sorted and ordered
</commit_message>
<xml_diff>
--- a/Generics and Collections in Java programming language.docx
+++ b/Generics and Collections in Java programming language.docx
@@ -1888,8 +1888,6 @@
         </w:rPr>
         <w:t xml:space="preserve"> method</w:t>
       </w:r>
-      <w:bookmarkStart w:id="0" w:name="_GoBack"/>
-      <w:bookmarkEnd w:id="0"/>
       <w:r>
         <w:rPr>
           <w:b/>
@@ -2024,13 +2022,697 @@
     <w:p/>
     <w:p/>
     <w:p/>
+    <w:p/>
+    <w:p/>
+    <w:p/>
+    <w:p/>
+    <w:p/>
+    <w:p/>
+    <w:p/>
+    <w:p/>
+    <w:p/>
+    <w:p/>
+    <w:p>
+      <w:pPr>
+        <w:pStyle w:val="Heading2"/>
+        <w:rPr>
+          <w:sz w:val="40"/>
+        </w:rPr>
+      </w:pPr>
+      <w:r>
+        <w:rPr>
+          <w:sz w:val="40"/>
+        </w:rPr>
+        <w:lastRenderedPageBreak/>
+        <w:t>Collections in Java:</w:t>
+      </w:r>
+    </w:p>
+    <w:p/>
+    <w:p>
+      <w:r>
+        <w:t>Collections, Collection and collection, these three words have three completely different interpretation in Java. So let us clear it out, before we dig into them.</w:t>
+      </w:r>
+    </w:p>
+    <w:p>
+      <w:pPr>
+        <w:pStyle w:val="ListParagraph"/>
+        <w:numPr>
+          <w:ilvl w:val="0"/>
+          <w:numId w:val="2"/>
+        </w:numPr>
+      </w:pPr>
+      <w:r>
+        <w:t>collection (lower case c): Represents any data structures in which objects are stored, retrieved and iterated over.</w:t>
+      </w:r>
+    </w:p>
+    <w:p>
+      <w:pPr>
+        <w:pStyle w:val="ListParagraph"/>
+        <w:numPr>
+          <w:ilvl w:val="0"/>
+          <w:numId w:val="2"/>
+        </w:numPr>
+      </w:pPr>
+      <w:r>
+        <w:t>Collection (Upper case c): It is an interface of java.lang.Collection. Set, Queue and List are extended from it. There is no direct implementation of Collection.</w:t>
+      </w:r>
+    </w:p>
+    <w:p>
+      <w:pPr>
+        <w:pStyle w:val="ListParagraph"/>
+        <w:numPr>
+          <w:ilvl w:val="0"/>
+          <w:numId w:val="2"/>
+        </w:numPr>
+      </w:pPr>
+      <w:r>
+        <w:t>Collections (Upper case C and ends with s):  It represents a class off java.lang.Collections. It contains a set of utility methods for the use of data structures or collections.</w:t>
+      </w:r>
+    </w:p>
+    <w:p>
+      <w:pPr>
+        <w:rPr>
+          <w:b/>
+          <w:sz w:val="28"/>
+          <w:u w:val="single"/>
+        </w:rPr>
+      </w:pPr>
+      <w:r>
+        <w:rPr>
+          <w:b/>
+          <w:sz w:val="28"/>
+          <w:u w:val="single"/>
+        </w:rPr>
+        <w:t>Basic functions of Collection:</w:t>
+      </w:r>
+    </w:p>
+    <w:p>
+      <w:pPr>
+        <w:pStyle w:val="ListParagraph"/>
+        <w:numPr>
+          <w:ilvl w:val="0"/>
+          <w:numId w:val="3"/>
+        </w:numPr>
+      </w:pPr>
+      <w:r>
+        <w:t>Add an object to the collection</w:t>
+      </w:r>
+    </w:p>
+    <w:p>
+      <w:pPr>
+        <w:pStyle w:val="ListParagraph"/>
+        <w:numPr>
+          <w:ilvl w:val="0"/>
+          <w:numId w:val="3"/>
+        </w:numPr>
+      </w:pPr>
+      <w:r>
+        <w:t>Remove an object to the collection</w:t>
+      </w:r>
+    </w:p>
+    <w:p>
+      <w:pPr>
+        <w:pStyle w:val="ListParagraph"/>
+        <w:numPr>
+          <w:ilvl w:val="0"/>
+          <w:numId w:val="3"/>
+        </w:numPr>
+      </w:pPr>
+      <w:r>
+        <w:t>Find out, if an object is present in the collection</w:t>
+      </w:r>
+    </w:p>
+    <w:p>
+      <w:pPr>
+        <w:pStyle w:val="ListParagraph"/>
+        <w:numPr>
+          <w:ilvl w:val="0"/>
+          <w:numId w:val="3"/>
+        </w:numPr>
+      </w:pPr>
+      <w:r>
+        <w:t>Retrieve an object from the collection without deleting it.</w:t>
+      </w:r>
+    </w:p>
+    <w:p>
+      <w:pPr>
+        <w:pStyle w:val="ListParagraph"/>
+        <w:numPr>
+          <w:ilvl w:val="0"/>
+          <w:numId w:val="3"/>
+        </w:numPr>
+      </w:pPr>
+      <w:r>
+        <w:t>Iterating through the collection on each objects</w:t>
+      </w:r>
+    </w:p>
+    <w:p>
+      <w:pPr>
+        <w:rPr>
+          <w:b/>
+          <w:sz w:val="28"/>
+          <w:u w:val="single"/>
+        </w:rPr>
+      </w:pPr>
+      <w:r>
+        <w:rPr>
+          <w:b/>
+          <w:sz w:val="28"/>
+          <w:u w:val="single"/>
+        </w:rPr>
+        <w:t>Important interfaces of the Collections framework and their concrete classes:</w:t>
+      </w:r>
+    </w:p>
+    <w:p>
+      <w:pPr>
+        <w:pStyle w:val="ListParagraph"/>
+        <w:numPr>
+          <w:ilvl w:val="0"/>
+          <w:numId w:val="5"/>
+        </w:numPr>
+        <w:rPr>
+          <w:b/>
+          <w:sz w:val="28"/>
+          <w:u w:val="single"/>
+        </w:rPr>
+      </w:pPr>
+      <w:r>
+        <w:rPr>
+          <w:b/>
+          <w:sz w:val="28"/>
+          <w:u w:val="single"/>
+        </w:rPr>
+        <w:t>Interfaces:</w:t>
+      </w:r>
+    </w:p>
+    <w:p>
+      <w:pPr>
+        <w:pStyle w:val="ListParagraph"/>
+        <w:numPr>
+          <w:ilvl w:val="0"/>
+          <w:numId w:val="6"/>
+        </w:numPr>
+      </w:pPr>
+      <w:r>
+        <w:t>Collection</w:t>
+      </w:r>
+    </w:p>
+    <w:p>
+      <w:pPr>
+        <w:pStyle w:val="ListParagraph"/>
+        <w:numPr>
+          <w:ilvl w:val="0"/>
+          <w:numId w:val="6"/>
+        </w:numPr>
+      </w:pPr>
+      <w:r>
+        <w:t>List</w:t>
+      </w:r>
+    </w:p>
+    <w:p>
+      <w:pPr>
+        <w:pStyle w:val="ListParagraph"/>
+        <w:numPr>
+          <w:ilvl w:val="0"/>
+          <w:numId w:val="6"/>
+        </w:numPr>
+      </w:pPr>
+      <w:r>
+        <w:t>Queue</w:t>
+      </w:r>
+    </w:p>
+    <w:p>
+      <w:pPr>
+        <w:pStyle w:val="ListParagraph"/>
+        <w:numPr>
+          <w:ilvl w:val="0"/>
+          <w:numId w:val="6"/>
+        </w:numPr>
+      </w:pPr>
+      <w:r>
+        <w:t>Set</w:t>
+      </w:r>
+    </w:p>
+    <w:p>
+      <w:pPr>
+        <w:pStyle w:val="ListParagraph"/>
+        <w:numPr>
+          <w:ilvl w:val="0"/>
+          <w:numId w:val="6"/>
+        </w:numPr>
+      </w:pPr>
+      <w:r>
+        <w:t>Map</w:t>
+      </w:r>
+    </w:p>
+    <w:p>
+      <w:pPr>
+        <w:pStyle w:val="ListParagraph"/>
+        <w:numPr>
+          <w:ilvl w:val="0"/>
+          <w:numId w:val="6"/>
+        </w:numPr>
+      </w:pPr>
+      <w:r>
+        <w:t>Navigable Set</w:t>
+      </w:r>
+    </w:p>
+    <w:p>
+      <w:pPr>
+        <w:pStyle w:val="ListParagraph"/>
+        <w:numPr>
+          <w:ilvl w:val="0"/>
+          <w:numId w:val="6"/>
+        </w:numPr>
+      </w:pPr>
+      <w:r>
+        <w:t>Navigable Map</w:t>
+      </w:r>
+    </w:p>
+    <w:p>
+      <w:pPr>
+        <w:pStyle w:val="ListParagraph"/>
+        <w:numPr>
+          <w:ilvl w:val="0"/>
+          <w:numId w:val="6"/>
+        </w:numPr>
+      </w:pPr>
+      <w:r>
+        <w:t>Sorted Set</w:t>
+      </w:r>
+    </w:p>
+    <w:p>
+      <w:pPr>
+        <w:pStyle w:val="ListParagraph"/>
+        <w:numPr>
+          <w:ilvl w:val="0"/>
+          <w:numId w:val="6"/>
+        </w:numPr>
+      </w:pPr>
+      <w:r>
+        <w:t>Sorted Map</w:t>
+      </w:r>
+    </w:p>
+    <w:p>
+      <w:pPr>
+        <w:pStyle w:val="ListParagraph"/>
+        <w:ind w:left="1440"/>
+        <w:rPr>
+          <w:sz w:val="28"/>
+        </w:rPr>
+      </w:pPr>
+    </w:p>
+    <w:p>
+      <w:pPr>
+        <w:pStyle w:val="ListParagraph"/>
+        <w:numPr>
+          <w:ilvl w:val="0"/>
+          <w:numId w:val="5"/>
+        </w:numPr>
+        <w:rPr>
+          <w:b/>
+          <w:sz w:val="28"/>
+          <w:u w:val="single"/>
+        </w:rPr>
+      </w:pPr>
+      <w:r>
+        <w:rPr>
+          <w:b/>
+          <w:sz w:val="28"/>
+          <w:u w:val="single"/>
+        </w:rPr>
+        <w:t>Concrete implementation of classes</w:t>
+      </w:r>
+    </w:p>
+    <w:p>
+      <w:pPr>
+        <w:pStyle w:val="ListParagraph"/>
+        <w:rPr>
+          <w:b/>
+          <w:sz w:val="28"/>
+          <w:u w:val="single"/>
+        </w:rPr>
+      </w:pPr>
+      <w:r>
+        <w:rPr>
+          <w:b/>
+          <w:noProof/>
+          <w:sz w:val="28"/>
+          <w:u w:val="single"/>
+        </w:rPr>
+        <w:drawing>
+          <wp:inline distT="0" distB="0" distL="0" distR="0" wp14:anchorId="08AD3AF3" wp14:editId="78BB27E2">
+            <wp:extent cx="5943600" cy="1539875"/>
+            <wp:effectExtent l="0" t="0" r="0" b="3175"/>
+            <wp:docPr id="23" name="Picture 23"/>
+            <wp:cNvGraphicFramePr>
+              <a:graphicFrameLocks xmlns:a="http://schemas.openxmlformats.org/drawingml/2006/main" noChangeAspect="1"/>
+            </wp:cNvGraphicFramePr>
+            <a:graphic xmlns:a="http://schemas.openxmlformats.org/drawingml/2006/main">
+              <a:graphicData uri="http://schemas.openxmlformats.org/drawingml/2006/picture">
+                <pic:pic xmlns:pic="http://schemas.openxmlformats.org/drawingml/2006/picture">
+                  <pic:nvPicPr>
+                    <pic:cNvPr id="23" name="generics_collection_key_interfaces_classes.png"/>
+                    <pic:cNvPicPr/>
+                  </pic:nvPicPr>
+                  <pic:blipFill>
+                    <a:blip r:embed="rId19">
+                      <a:extLst>
+                        <a:ext uri="{28A0092B-C50C-407E-A947-70E740481C1C}">
+                          <a14:useLocalDpi xmlns:a14="http://schemas.microsoft.com/office/drawing/2010/main" val="0"/>
+                        </a:ext>
+                      </a:extLst>
+                    </a:blip>
+                    <a:stretch>
+                      <a:fillRect/>
+                    </a:stretch>
+                  </pic:blipFill>
+                  <pic:spPr>
+                    <a:xfrm>
+                      <a:off x="0" y="0"/>
+                      <a:ext cx="5943600" cy="1539875"/>
+                    </a:xfrm>
+                    <a:prstGeom prst="rect">
+                      <a:avLst/>
+                    </a:prstGeom>
+                  </pic:spPr>
+                </pic:pic>
+              </a:graphicData>
+            </a:graphic>
+          </wp:inline>
+        </w:drawing>
+      </w:r>
+    </w:p>
+    <w:p>
+      <w:pPr>
+        <w:pStyle w:val="ListParagraph"/>
+      </w:pPr>
+      <w:r>
+        <w:lastRenderedPageBreak/>
+        <w:t>Each and every collection doesn’t implement the Collection interface. Utilities and maps have separate super classes. The following image will display the hierarchy structure of the Collections framework.</w:t>
+      </w:r>
+    </w:p>
+    <w:p>
+      <w:pPr>
+        <w:pStyle w:val="ListParagraph"/>
+      </w:pPr>
+    </w:p>
+    <w:p>
+      <w:pPr>
+        <w:pStyle w:val="ListParagraph"/>
+      </w:pPr>
+      <w:r>
+        <w:t xml:space="preserve">//TODO: Insert </w:t>
+      </w:r>
+      <w:r>
+        <w:t xml:space="preserve">hierarchy </w:t>
+      </w:r>
+      <w:r>
+        <w:t>image (if required)</w:t>
+      </w:r>
+    </w:p>
+    <w:p>
+      <w:pPr>
+        <w:pStyle w:val="ListParagraph"/>
+      </w:pPr>
+    </w:p>
+    <w:p>
+      <w:pPr>
+        <w:pStyle w:val="ListParagraph"/>
+      </w:pPr>
+      <w:r>
+        <w:t>Collections can be Lists, Queues, Maps or sets. These data structures can be sorted/unsorted or ordered/unordered.</w:t>
+      </w:r>
+    </w:p>
+    <w:p>
+      <w:pPr>
+        <w:pStyle w:val="ListParagraph"/>
+      </w:pPr>
+    </w:p>
+    <w:p>
+      <w:pPr>
+        <w:pStyle w:val="ListParagraph"/>
+      </w:pPr>
+      <w:r>
+        <w:t>Any above mentioned collections can be of the following three states:</w:t>
+      </w:r>
+    </w:p>
+    <w:p>
+      <w:pPr>
+        <w:pStyle w:val="ListParagraph"/>
+        <w:numPr>
+          <w:ilvl w:val="0"/>
+          <w:numId w:val="7"/>
+        </w:numPr>
+      </w:pPr>
+      <w:r>
+        <w:t>Unsorted and unordered</w:t>
+      </w:r>
+    </w:p>
+    <w:p>
+      <w:pPr>
+        <w:pStyle w:val="ListParagraph"/>
+        <w:numPr>
+          <w:ilvl w:val="0"/>
+          <w:numId w:val="7"/>
+        </w:numPr>
+      </w:pPr>
+      <w:r>
+        <w:t>Unsorted and ordered</w:t>
+      </w:r>
+    </w:p>
+    <w:p>
+      <w:pPr>
+        <w:pStyle w:val="ListParagraph"/>
+        <w:numPr>
+          <w:ilvl w:val="0"/>
+          <w:numId w:val="7"/>
+        </w:numPr>
+      </w:pPr>
+      <w:r>
+        <w:t>Sorted and ordered</w:t>
+      </w:r>
+    </w:p>
+    <w:p>
+      <w:pPr>
+        <w:ind w:left="720"/>
+      </w:pPr>
+      <w:r>
+        <w:t>But it can never be sorted and unordered. Because sorted is a specific type of ordering. When an object is sorted by some parameter it is known as sorted and so automatically it gets ordered in a particular fashion.</w:t>
+      </w:r>
+    </w:p>
+    <w:p>
+      <w:pPr>
+        <w:rPr>
+          <w:b/>
+          <w:sz w:val="28"/>
+          <w:u w:val="single"/>
+        </w:rPr>
+      </w:pPr>
+      <w:r>
+        <w:rPr>
+          <w:b/>
+          <w:sz w:val="28"/>
+          <w:u w:val="single"/>
+        </w:rPr>
+        <w:t>Ordered:</w:t>
+      </w:r>
+    </w:p>
+    <w:p>
+      <w:pPr>
+        <w:pStyle w:val="ListParagraph"/>
+        <w:numPr>
+          <w:ilvl w:val="0"/>
+          <w:numId w:val="8"/>
+        </w:numPr>
+      </w:pPr>
+      <w:r>
+        <w:t>An ordered collections can be iterated in a non-random specific order. Generally by the index</w:t>
+      </w:r>
+    </w:p>
+    <w:p>
+      <w:pPr>
+        <w:pStyle w:val="ListParagraph"/>
+        <w:numPr>
+          <w:ilvl w:val="0"/>
+          <w:numId w:val="8"/>
+        </w:numPr>
+      </w:pPr>
+      <w:r>
+        <w:t>Hastable though internally maintains order is not an ordered collection as multiple calls of iteration can results in different outputs. Though in LinkedHas</w:t>
+      </w:r>
+      <w:r>
+        <w:t>h</w:t>
+      </w:r>
+      <w:r>
+        <w:t>Set maintains order by insertion. The last element inserted is the last one</w:t>
+      </w:r>
+      <w:r>
+        <w:t>.</w:t>
+      </w:r>
+      <w:r>
+        <w:t xml:space="preserve"> </w:t>
+      </w:r>
+    </w:p>
+    <w:p>
+      <w:pPr>
+        <w:pStyle w:val="ListParagraph"/>
+        <w:numPr>
+          <w:ilvl w:val="0"/>
+          <w:numId w:val="8"/>
+        </w:numPr>
+      </w:pPr>
+      <w:r>
+        <w:t>A</w:t>
+      </w:r>
+      <w:r>
+        <w:t>rr</w:t>
+      </w:r>
+      <w:r>
+        <w:t>aryList is strictly ordered by the index</w:t>
+      </w:r>
+      <w:r>
+        <w:t xml:space="preserve"> of the object inserted</w:t>
+      </w:r>
+      <w:r>
+        <w:t>.</w:t>
+      </w:r>
+      <w:r>
+        <w:t xml:space="preserve"> </w:t>
+      </w:r>
+    </w:p>
+    <w:p>
+      <w:pPr>
+        <w:pStyle w:val="ListParagraph"/>
+        <w:numPr>
+          <w:ilvl w:val="0"/>
+          <w:numId w:val="8"/>
+        </w:numPr>
+      </w:pPr>
+      <w:r>
+        <w:t>Some data structures uses natural ordering (like alphabetically or numerically) and they are also sorted.</w:t>
+      </w:r>
+    </w:p>
+    <w:p>
+      <w:pPr>
+        <w:rPr>
+          <w:b/>
+          <w:sz w:val="28"/>
+          <w:u w:val="single"/>
+        </w:rPr>
+      </w:pPr>
+      <w:r>
+        <w:rPr>
+          <w:b/>
+          <w:sz w:val="28"/>
+          <w:u w:val="single"/>
+        </w:rPr>
+        <w:t>Sorted:</w:t>
+      </w:r>
+    </w:p>
+    <w:p>
+      <w:pPr>
+        <w:pStyle w:val="ListParagraph"/>
+        <w:numPr>
+          <w:ilvl w:val="0"/>
+          <w:numId w:val="9"/>
+        </w:numPr>
+        <w:rPr>
+          <w:b/>
+          <w:u w:val="single"/>
+        </w:rPr>
+      </w:pPr>
+      <w:r>
+        <w:t>A sorted collec</w:t>
+      </w:r>
+      <w:r>
+        <w:t xml:space="preserve">tion is a collection which maintains </w:t>
+      </w:r>
+      <w:proofErr w:type="spellStart"/>
+      <w:proofErr w:type="gramStart"/>
+      <w:r>
+        <w:t>a</w:t>
+      </w:r>
+      <w:proofErr w:type="spellEnd"/>
+      <w:proofErr w:type="gramEnd"/>
+      <w:r>
+        <w:t xml:space="preserve"> order of the objects by some rule or rules known </w:t>
+      </w:r>
+      <w:bookmarkStart w:id="0" w:name="_GoBack"/>
+      <w:bookmarkEnd w:id="0"/>
+      <w:r>
+        <w:t>as sorted-rules.</w:t>
+      </w:r>
+    </w:p>
+    <w:p>
+      <w:pPr>
+        <w:pStyle w:val="ListParagraph"/>
+        <w:numPr>
+          <w:ilvl w:val="0"/>
+          <w:numId w:val="9"/>
+        </w:numPr>
+        <w:rPr>
+          <w:b/>
+          <w:u w:val="single"/>
+        </w:rPr>
+      </w:pPr>
+      <w:r>
+        <w:t>A sorted collection has nothing to do with the indexes, or the time of insertion, deletion or the position where it is inserted.</w:t>
+      </w:r>
+    </w:p>
+    <w:p>
+      <w:pPr>
+        <w:pStyle w:val="ListParagraph"/>
+        <w:numPr>
+          <w:ilvl w:val="0"/>
+          <w:numId w:val="9"/>
+        </w:numPr>
+        <w:rPr>
+          <w:b/>
+          <w:u w:val="single"/>
+        </w:rPr>
+      </w:pPr>
+      <w:r>
+        <w:t>A sorted collection depends on some parameter(s) of the object, to arrange them in a system i.e. make an order of them. It is done on the properties of the object itself.</w:t>
+      </w:r>
+    </w:p>
+    <w:p>
+      <w:pPr>
+        <w:pStyle w:val="ListParagraph"/>
+        <w:numPr>
+          <w:ilvl w:val="0"/>
+          <w:numId w:val="9"/>
+        </w:numPr>
+        <w:rPr>
+          <w:b/>
+          <w:u w:val="single"/>
+        </w:rPr>
+      </w:pPr>
+      <w:r>
+        <w:t>Sorting can be done using natural order mostly, but they can also be customized depending upon the requirements.</w:t>
+      </w:r>
+    </w:p>
+    <w:p>
+      <w:pPr>
+        <w:ind w:left="720"/>
+        <w:rPr>
+          <w:sz w:val="28"/>
+        </w:rPr>
+      </w:pPr>
+    </w:p>
+    <w:p>
+      <w:pPr>
+        <w:pStyle w:val="ListParagraph"/>
+      </w:pPr>
+    </w:p>
+    <w:p/>
     <w:sectPr>
-      <w:headerReference w:type="even" r:id="rId19"/>
-      <w:headerReference w:type="default" r:id="rId20"/>
-      <w:footerReference w:type="even" r:id="rId21"/>
-      <w:footerReference w:type="default" r:id="rId22"/>
-      <w:headerReference w:type="first" r:id="rId23"/>
-      <w:footerReference w:type="first" r:id="rId24"/>
+      <w:headerReference w:type="even" r:id="rId20"/>
+      <w:headerReference w:type="default" r:id="rId21"/>
+      <w:footerReference w:type="even" r:id="rId22"/>
+      <w:footerReference w:type="default" r:id="rId23"/>
+      <w:headerReference w:type="first" r:id="rId24"/>
+      <w:footerReference w:type="first" r:id="rId25"/>
       <w:pgSz w:w="12240" w:h="15840"/>
       <w:pgMar w:top="810" w:right="1440" w:bottom="1440" w:left="1440" w:header="720" w:footer="720" w:gutter="0"/>
       <w:cols w:space="720"/>
@@ -2153,6 +2835,493 @@
 <file path=word/numbering.xml><?xml version="1.0" encoding="utf-8"?>
 <w:numbering xmlns:wpc="http://schemas.microsoft.com/office/word/2010/wordprocessingCanvas" xmlns:cx="http://schemas.microsoft.com/office/drawing/2014/chartex" xmlns:cx1="http://schemas.microsoft.com/office/drawing/2015/9/8/chartex" xmlns:mc="http://schemas.openxmlformats.org/markup-compatibility/2006" xmlns:o="urn:schemas-microsoft-com:office:office" xmlns:r="http://schemas.openxmlformats.org/officeDocument/2006/relationships" xmlns:m="http://schemas.openxmlformats.org/officeDocument/2006/math" xmlns:v="urn:schemas-microsoft-com:vml" xmlns:wp14="http://schemas.microsoft.com/office/word/2010/wordprocessingDrawing" xmlns:wp="http://schemas.openxmlformats.org/drawingml/2006/wordprocessingDrawing" xmlns:w10="urn:schemas-microsoft-com:office:word" xmlns:w="http://schemas.openxmlformats.org/wordprocessingml/2006/main" xmlns:w14="http://schemas.microsoft.com/office/word/2010/wordml" xmlns:w15="http://schemas.microsoft.com/office/word/2012/wordml" xmlns:w16se="http://schemas.microsoft.com/office/word/2015/wordml/symex" xmlns:wpg="http://schemas.microsoft.com/office/word/2010/wordprocessingGroup" xmlns:wpi="http://schemas.microsoft.com/office/word/2010/wordprocessingInk" xmlns:wne="http://schemas.microsoft.com/office/word/2006/wordml" xmlns:wps="http://schemas.microsoft.com/office/word/2010/wordprocessingShape" mc:Ignorable="w14 w15 w16se wp14">
   <w:abstractNum w:abstractNumId="0" w15:restartNumberingAfterBreak="0">
+    <w:nsid w:val="05151907"/>
+    <w:multiLevelType w:val="hybridMultilevel"/>
+    <w:tmpl w:val="7DEC323C"/>
+    <w:lvl w:ilvl="0" w:tplc="FF66AD1C">
+      <w:start w:val="1"/>
+      <w:numFmt w:val="decimal"/>
+      <w:lvlText w:val="%1&gt;"/>
+      <w:lvlJc w:val="left"/>
+      <w:pPr>
+        <w:ind w:left="1080" w:hanging="360"/>
+      </w:pPr>
+      <w:rPr>
+        <w:rFonts w:hint="default"/>
+      </w:rPr>
+    </w:lvl>
+    <w:lvl w:ilvl="1" w:tplc="04090019" w:tentative="1">
+      <w:start w:val="1"/>
+      <w:numFmt w:val="lowerLetter"/>
+      <w:lvlText w:val="%2."/>
+      <w:lvlJc w:val="left"/>
+      <w:pPr>
+        <w:ind w:left="1800" w:hanging="360"/>
+      </w:pPr>
+    </w:lvl>
+    <w:lvl w:ilvl="2" w:tplc="0409001B" w:tentative="1">
+      <w:start w:val="1"/>
+      <w:numFmt w:val="lowerRoman"/>
+      <w:lvlText w:val="%3."/>
+      <w:lvlJc w:val="right"/>
+      <w:pPr>
+        <w:ind w:left="2520" w:hanging="180"/>
+      </w:pPr>
+    </w:lvl>
+    <w:lvl w:ilvl="3" w:tplc="0409000F" w:tentative="1">
+      <w:start w:val="1"/>
+      <w:numFmt w:val="decimal"/>
+      <w:lvlText w:val="%4."/>
+      <w:lvlJc w:val="left"/>
+      <w:pPr>
+        <w:ind w:left="3240" w:hanging="360"/>
+      </w:pPr>
+    </w:lvl>
+    <w:lvl w:ilvl="4" w:tplc="04090019" w:tentative="1">
+      <w:start w:val="1"/>
+      <w:numFmt w:val="lowerLetter"/>
+      <w:lvlText w:val="%5."/>
+      <w:lvlJc w:val="left"/>
+      <w:pPr>
+        <w:ind w:left="3960" w:hanging="360"/>
+      </w:pPr>
+    </w:lvl>
+    <w:lvl w:ilvl="5" w:tplc="0409001B" w:tentative="1">
+      <w:start w:val="1"/>
+      <w:numFmt w:val="lowerRoman"/>
+      <w:lvlText w:val="%6."/>
+      <w:lvlJc w:val="right"/>
+      <w:pPr>
+        <w:ind w:left="4680" w:hanging="180"/>
+      </w:pPr>
+    </w:lvl>
+    <w:lvl w:ilvl="6" w:tplc="0409000F" w:tentative="1">
+      <w:start w:val="1"/>
+      <w:numFmt w:val="decimal"/>
+      <w:lvlText w:val="%7."/>
+      <w:lvlJc w:val="left"/>
+      <w:pPr>
+        <w:ind w:left="5400" w:hanging="360"/>
+      </w:pPr>
+    </w:lvl>
+    <w:lvl w:ilvl="7" w:tplc="04090019" w:tentative="1">
+      <w:start w:val="1"/>
+      <w:numFmt w:val="lowerLetter"/>
+      <w:lvlText w:val="%8."/>
+      <w:lvlJc w:val="left"/>
+      <w:pPr>
+        <w:ind w:left="6120" w:hanging="360"/>
+      </w:pPr>
+    </w:lvl>
+    <w:lvl w:ilvl="8" w:tplc="0409001B" w:tentative="1">
+      <w:start w:val="1"/>
+      <w:numFmt w:val="lowerRoman"/>
+      <w:lvlText w:val="%9."/>
+      <w:lvlJc w:val="right"/>
+      <w:pPr>
+        <w:ind w:left="6840" w:hanging="180"/>
+      </w:pPr>
+    </w:lvl>
+  </w:abstractNum>
+  <w:abstractNum w:abstractNumId="1" w15:restartNumberingAfterBreak="0">
+    <w:nsid w:val="05634652"/>
+    <w:multiLevelType w:val="hybridMultilevel"/>
+    <w:tmpl w:val="179ACBA6"/>
+    <w:lvl w:ilvl="0" w:tplc="0409000F">
+      <w:start w:val="1"/>
+      <w:numFmt w:val="decimal"/>
+      <w:lvlText w:val="%1."/>
+      <w:lvlJc w:val="left"/>
+      <w:pPr>
+        <w:ind w:left="720" w:hanging="360"/>
+      </w:pPr>
+    </w:lvl>
+    <w:lvl w:ilvl="1" w:tplc="04090019" w:tentative="1">
+      <w:start w:val="1"/>
+      <w:numFmt w:val="lowerLetter"/>
+      <w:lvlText w:val="%2."/>
+      <w:lvlJc w:val="left"/>
+      <w:pPr>
+        <w:ind w:left="1440" w:hanging="360"/>
+      </w:pPr>
+    </w:lvl>
+    <w:lvl w:ilvl="2" w:tplc="0409001B" w:tentative="1">
+      <w:start w:val="1"/>
+      <w:numFmt w:val="lowerRoman"/>
+      <w:lvlText w:val="%3."/>
+      <w:lvlJc w:val="right"/>
+      <w:pPr>
+        <w:ind w:left="2160" w:hanging="180"/>
+      </w:pPr>
+    </w:lvl>
+    <w:lvl w:ilvl="3" w:tplc="0409000F" w:tentative="1">
+      <w:start w:val="1"/>
+      <w:numFmt w:val="decimal"/>
+      <w:lvlText w:val="%4."/>
+      <w:lvlJc w:val="left"/>
+      <w:pPr>
+        <w:ind w:left="2880" w:hanging="360"/>
+      </w:pPr>
+    </w:lvl>
+    <w:lvl w:ilvl="4" w:tplc="04090019" w:tentative="1">
+      <w:start w:val="1"/>
+      <w:numFmt w:val="lowerLetter"/>
+      <w:lvlText w:val="%5."/>
+      <w:lvlJc w:val="left"/>
+      <w:pPr>
+        <w:ind w:left="3600" w:hanging="360"/>
+      </w:pPr>
+    </w:lvl>
+    <w:lvl w:ilvl="5" w:tplc="0409001B" w:tentative="1">
+      <w:start w:val="1"/>
+      <w:numFmt w:val="lowerRoman"/>
+      <w:lvlText w:val="%6."/>
+      <w:lvlJc w:val="right"/>
+      <w:pPr>
+        <w:ind w:left="4320" w:hanging="180"/>
+      </w:pPr>
+    </w:lvl>
+    <w:lvl w:ilvl="6" w:tplc="0409000F" w:tentative="1">
+      <w:start w:val="1"/>
+      <w:numFmt w:val="decimal"/>
+      <w:lvlText w:val="%7."/>
+      <w:lvlJc w:val="left"/>
+      <w:pPr>
+        <w:ind w:left="5040" w:hanging="360"/>
+      </w:pPr>
+    </w:lvl>
+    <w:lvl w:ilvl="7" w:tplc="04090019" w:tentative="1">
+      <w:start w:val="1"/>
+      <w:numFmt w:val="lowerLetter"/>
+      <w:lvlText w:val="%8."/>
+      <w:lvlJc w:val="left"/>
+      <w:pPr>
+        <w:ind w:left="5760" w:hanging="360"/>
+      </w:pPr>
+    </w:lvl>
+    <w:lvl w:ilvl="8" w:tplc="0409001B" w:tentative="1">
+      <w:start w:val="1"/>
+      <w:numFmt w:val="lowerRoman"/>
+      <w:lvlText w:val="%9."/>
+      <w:lvlJc w:val="right"/>
+      <w:pPr>
+        <w:ind w:left="6480" w:hanging="180"/>
+      </w:pPr>
+    </w:lvl>
+  </w:abstractNum>
+  <w:abstractNum w:abstractNumId="2" w15:restartNumberingAfterBreak="0">
+    <w:nsid w:val="411C0473"/>
+    <w:multiLevelType w:val="hybridMultilevel"/>
+    <w:tmpl w:val="D80240D8"/>
+    <w:lvl w:ilvl="0" w:tplc="0409000F">
+      <w:start w:val="1"/>
+      <w:numFmt w:val="decimal"/>
+      <w:lvlText w:val="%1."/>
+      <w:lvlJc w:val="left"/>
+      <w:pPr>
+        <w:ind w:left="720" w:hanging="360"/>
+      </w:pPr>
+    </w:lvl>
+    <w:lvl w:ilvl="1" w:tplc="04090019" w:tentative="1">
+      <w:start w:val="1"/>
+      <w:numFmt w:val="lowerLetter"/>
+      <w:lvlText w:val="%2."/>
+      <w:lvlJc w:val="left"/>
+      <w:pPr>
+        <w:ind w:left="1440" w:hanging="360"/>
+      </w:pPr>
+    </w:lvl>
+    <w:lvl w:ilvl="2" w:tplc="0409001B" w:tentative="1">
+      <w:start w:val="1"/>
+      <w:numFmt w:val="lowerRoman"/>
+      <w:lvlText w:val="%3."/>
+      <w:lvlJc w:val="right"/>
+      <w:pPr>
+        <w:ind w:left="2160" w:hanging="180"/>
+      </w:pPr>
+    </w:lvl>
+    <w:lvl w:ilvl="3" w:tplc="0409000F" w:tentative="1">
+      <w:start w:val="1"/>
+      <w:numFmt w:val="decimal"/>
+      <w:lvlText w:val="%4."/>
+      <w:lvlJc w:val="left"/>
+      <w:pPr>
+        <w:ind w:left="2880" w:hanging="360"/>
+      </w:pPr>
+    </w:lvl>
+    <w:lvl w:ilvl="4" w:tplc="04090019" w:tentative="1">
+      <w:start w:val="1"/>
+      <w:numFmt w:val="lowerLetter"/>
+      <w:lvlText w:val="%5."/>
+      <w:lvlJc w:val="left"/>
+      <w:pPr>
+        <w:ind w:left="3600" w:hanging="360"/>
+      </w:pPr>
+    </w:lvl>
+    <w:lvl w:ilvl="5" w:tplc="0409001B" w:tentative="1">
+      <w:start w:val="1"/>
+      <w:numFmt w:val="lowerRoman"/>
+      <w:lvlText w:val="%6."/>
+      <w:lvlJc w:val="right"/>
+      <w:pPr>
+        <w:ind w:left="4320" w:hanging="180"/>
+      </w:pPr>
+    </w:lvl>
+    <w:lvl w:ilvl="6" w:tplc="0409000F" w:tentative="1">
+      <w:start w:val="1"/>
+      <w:numFmt w:val="decimal"/>
+      <w:lvlText w:val="%7."/>
+      <w:lvlJc w:val="left"/>
+      <w:pPr>
+        <w:ind w:left="5040" w:hanging="360"/>
+      </w:pPr>
+    </w:lvl>
+    <w:lvl w:ilvl="7" w:tplc="04090019" w:tentative="1">
+      <w:start w:val="1"/>
+      <w:numFmt w:val="lowerLetter"/>
+      <w:lvlText w:val="%8."/>
+      <w:lvlJc w:val="left"/>
+      <w:pPr>
+        <w:ind w:left="5760" w:hanging="360"/>
+      </w:pPr>
+    </w:lvl>
+    <w:lvl w:ilvl="8" w:tplc="0409001B" w:tentative="1">
+      <w:start w:val="1"/>
+      <w:numFmt w:val="lowerRoman"/>
+      <w:lvlText w:val="%9."/>
+      <w:lvlJc w:val="right"/>
+      <w:pPr>
+        <w:ind w:left="6480" w:hanging="180"/>
+      </w:pPr>
+    </w:lvl>
+  </w:abstractNum>
+  <w:abstractNum w:abstractNumId="3" w15:restartNumberingAfterBreak="0">
+    <w:nsid w:val="473D34E9"/>
+    <w:multiLevelType w:val="hybridMultilevel"/>
+    <w:tmpl w:val="007627A4"/>
+    <w:lvl w:ilvl="0" w:tplc="04090001">
+      <w:start w:val="1"/>
+      <w:numFmt w:val="bullet"/>
+      <w:lvlText w:val=""/>
+      <w:lvlJc w:val="left"/>
+      <w:pPr>
+        <w:ind w:left="720" w:hanging="360"/>
+      </w:pPr>
+      <w:rPr>
+        <w:rFonts w:ascii="Symbol" w:hAnsi="Symbol" w:hint="default"/>
+      </w:rPr>
+    </w:lvl>
+    <w:lvl w:ilvl="1" w:tplc="04090003" w:tentative="1">
+      <w:start w:val="1"/>
+      <w:numFmt w:val="bullet"/>
+      <w:lvlText w:val="o"/>
+      <w:lvlJc w:val="left"/>
+      <w:pPr>
+        <w:ind w:left="1440" w:hanging="360"/>
+      </w:pPr>
+      <w:rPr>
+        <w:rFonts w:ascii="Courier New" w:hAnsi="Courier New" w:cs="Courier New" w:hint="default"/>
+      </w:rPr>
+    </w:lvl>
+    <w:lvl w:ilvl="2" w:tplc="04090005" w:tentative="1">
+      <w:start w:val="1"/>
+      <w:numFmt w:val="bullet"/>
+      <w:lvlText w:val=""/>
+      <w:lvlJc w:val="left"/>
+      <w:pPr>
+        <w:ind w:left="2160" w:hanging="360"/>
+      </w:pPr>
+      <w:rPr>
+        <w:rFonts w:ascii="Wingdings" w:hAnsi="Wingdings" w:hint="default"/>
+      </w:rPr>
+    </w:lvl>
+    <w:lvl w:ilvl="3" w:tplc="04090001" w:tentative="1">
+      <w:start w:val="1"/>
+      <w:numFmt w:val="bullet"/>
+      <w:lvlText w:val=""/>
+      <w:lvlJc w:val="left"/>
+      <w:pPr>
+        <w:ind w:left="2880" w:hanging="360"/>
+      </w:pPr>
+      <w:rPr>
+        <w:rFonts w:ascii="Symbol" w:hAnsi="Symbol" w:hint="default"/>
+      </w:rPr>
+    </w:lvl>
+    <w:lvl w:ilvl="4" w:tplc="04090003" w:tentative="1">
+      <w:start w:val="1"/>
+      <w:numFmt w:val="bullet"/>
+      <w:lvlText w:val="o"/>
+      <w:lvlJc w:val="left"/>
+      <w:pPr>
+        <w:ind w:left="3600" w:hanging="360"/>
+      </w:pPr>
+      <w:rPr>
+        <w:rFonts w:ascii="Courier New" w:hAnsi="Courier New" w:cs="Courier New" w:hint="default"/>
+      </w:rPr>
+    </w:lvl>
+    <w:lvl w:ilvl="5" w:tplc="04090005" w:tentative="1">
+      <w:start w:val="1"/>
+      <w:numFmt w:val="bullet"/>
+      <w:lvlText w:val=""/>
+      <w:lvlJc w:val="left"/>
+      <w:pPr>
+        <w:ind w:left="4320" w:hanging="360"/>
+      </w:pPr>
+      <w:rPr>
+        <w:rFonts w:ascii="Wingdings" w:hAnsi="Wingdings" w:hint="default"/>
+      </w:rPr>
+    </w:lvl>
+    <w:lvl w:ilvl="6" w:tplc="04090001" w:tentative="1">
+      <w:start w:val="1"/>
+      <w:numFmt w:val="bullet"/>
+      <w:lvlText w:val=""/>
+      <w:lvlJc w:val="left"/>
+      <w:pPr>
+        <w:ind w:left="5040" w:hanging="360"/>
+      </w:pPr>
+      <w:rPr>
+        <w:rFonts w:ascii="Symbol" w:hAnsi="Symbol" w:hint="default"/>
+      </w:rPr>
+    </w:lvl>
+    <w:lvl w:ilvl="7" w:tplc="04090003" w:tentative="1">
+      <w:start w:val="1"/>
+      <w:numFmt w:val="bullet"/>
+      <w:lvlText w:val="o"/>
+      <w:lvlJc w:val="left"/>
+      <w:pPr>
+        <w:ind w:left="5760" w:hanging="360"/>
+      </w:pPr>
+      <w:rPr>
+        <w:rFonts w:ascii="Courier New" w:hAnsi="Courier New" w:cs="Courier New" w:hint="default"/>
+      </w:rPr>
+    </w:lvl>
+    <w:lvl w:ilvl="8" w:tplc="04090005" w:tentative="1">
+      <w:start w:val="1"/>
+      <w:numFmt w:val="bullet"/>
+      <w:lvlText w:val=""/>
+      <w:lvlJc w:val="left"/>
+      <w:pPr>
+        <w:ind w:left="6480" w:hanging="360"/>
+      </w:pPr>
+      <w:rPr>
+        <w:rFonts w:ascii="Wingdings" w:hAnsi="Wingdings" w:hint="default"/>
+      </w:rPr>
+    </w:lvl>
+  </w:abstractNum>
+  <w:abstractNum w:abstractNumId="4" w15:restartNumberingAfterBreak="0">
+    <w:nsid w:val="4D3109C4"/>
+    <w:multiLevelType w:val="hybridMultilevel"/>
+    <w:tmpl w:val="B07E6342"/>
+    <w:lvl w:ilvl="0" w:tplc="04090001">
+      <w:start w:val="1"/>
+      <w:numFmt w:val="bullet"/>
+      <w:lvlText w:val=""/>
+      <w:lvlJc w:val="left"/>
+      <w:pPr>
+        <w:ind w:left="1440" w:hanging="360"/>
+      </w:pPr>
+      <w:rPr>
+        <w:rFonts w:ascii="Symbol" w:hAnsi="Symbol" w:hint="default"/>
+      </w:rPr>
+    </w:lvl>
+    <w:lvl w:ilvl="1" w:tplc="04090003" w:tentative="1">
+      <w:start w:val="1"/>
+      <w:numFmt w:val="bullet"/>
+      <w:lvlText w:val="o"/>
+      <w:lvlJc w:val="left"/>
+      <w:pPr>
+        <w:ind w:left="2160" w:hanging="360"/>
+      </w:pPr>
+      <w:rPr>
+        <w:rFonts w:ascii="Courier New" w:hAnsi="Courier New" w:cs="Courier New" w:hint="default"/>
+      </w:rPr>
+    </w:lvl>
+    <w:lvl w:ilvl="2" w:tplc="04090005" w:tentative="1">
+      <w:start w:val="1"/>
+      <w:numFmt w:val="bullet"/>
+      <w:lvlText w:val=""/>
+      <w:lvlJc w:val="left"/>
+      <w:pPr>
+        <w:ind w:left="2880" w:hanging="360"/>
+      </w:pPr>
+      <w:rPr>
+        <w:rFonts w:ascii="Wingdings" w:hAnsi="Wingdings" w:hint="default"/>
+      </w:rPr>
+    </w:lvl>
+    <w:lvl w:ilvl="3" w:tplc="04090001" w:tentative="1">
+      <w:start w:val="1"/>
+      <w:numFmt w:val="bullet"/>
+      <w:lvlText w:val=""/>
+      <w:lvlJc w:val="left"/>
+      <w:pPr>
+        <w:ind w:left="3600" w:hanging="360"/>
+      </w:pPr>
+      <w:rPr>
+        <w:rFonts w:ascii="Symbol" w:hAnsi="Symbol" w:hint="default"/>
+      </w:rPr>
+    </w:lvl>
+    <w:lvl w:ilvl="4" w:tplc="04090003" w:tentative="1">
+      <w:start w:val="1"/>
+      <w:numFmt w:val="bullet"/>
+      <w:lvlText w:val="o"/>
+      <w:lvlJc w:val="left"/>
+      <w:pPr>
+        <w:ind w:left="4320" w:hanging="360"/>
+      </w:pPr>
+      <w:rPr>
+        <w:rFonts w:ascii="Courier New" w:hAnsi="Courier New" w:cs="Courier New" w:hint="default"/>
+      </w:rPr>
+    </w:lvl>
+    <w:lvl w:ilvl="5" w:tplc="04090005" w:tentative="1">
+      <w:start w:val="1"/>
+      <w:numFmt w:val="bullet"/>
+      <w:lvlText w:val=""/>
+      <w:lvlJc w:val="left"/>
+      <w:pPr>
+        <w:ind w:left="5040" w:hanging="360"/>
+      </w:pPr>
+      <w:rPr>
+        <w:rFonts w:ascii="Wingdings" w:hAnsi="Wingdings" w:hint="default"/>
+      </w:rPr>
+    </w:lvl>
+    <w:lvl w:ilvl="6" w:tplc="04090001" w:tentative="1">
+      <w:start w:val="1"/>
+      <w:numFmt w:val="bullet"/>
+      <w:lvlText w:val=""/>
+      <w:lvlJc w:val="left"/>
+      <w:pPr>
+        <w:ind w:left="5760" w:hanging="360"/>
+      </w:pPr>
+      <w:rPr>
+        <w:rFonts w:ascii="Symbol" w:hAnsi="Symbol" w:hint="default"/>
+      </w:rPr>
+    </w:lvl>
+    <w:lvl w:ilvl="7" w:tplc="04090003" w:tentative="1">
+      <w:start w:val="1"/>
+      <w:numFmt w:val="bullet"/>
+      <w:lvlText w:val="o"/>
+      <w:lvlJc w:val="left"/>
+      <w:pPr>
+        <w:ind w:left="6480" w:hanging="360"/>
+      </w:pPr>
+      <w:rPr>
+        <w:rFonts w:ascii="Courier New" w:hAnsi="Courier New" w:cs="Courier New" w:hint="default"/>
+      </w:rPr>
+    </w:lvl>
+    <w:lvl w:ilvl="8" w:tplc="04090005" w:tentative="1">
+      <w:start w:val="1"/>
+      <w:numFmt w:val="bullet"/>
+      <w:lvlText w:val=""/>
+      <w:lvlJc w:val="left"/>
+      <w:pPr>
+        <w:ind w:left="7200" w:hanging="360"/>
+      </w:pPr>
+      <w:rPr>
+        <w:rFonts w:ascii="Wingdings" w:hAnsi="Wingdings" w:hint="default"/>
+      </w:rPr>
+    </w:lvl>
+  </w:abstractNum>
+  <w:abstractNum w:abstractNumId="5" w15:restartNumberingAfterBreak="0">
     <w:nsid w:val="504959CB"/>
     <w:multiLevelType w:val="hybridMultilevel"/>
     <w:tmpl w:val="A8382118"/>
@@ -2265,8 +3434,371 @@
       </w:rPr>
     </w:lvl>
   </w:abstractNum>
+  <w:abstractNum w:abstractNumId="6" w15:restartNumberingAfterBreak="0">
+    <w:nsid w:val="6DA80312"/>
+    <w:multiLevelType w:val="hybridMultilevel"/>
+    <w:tmpl w:val="F810044E"/>
+    <w:lvl w:ilvl="0" w:tplc="04090001">
+      <w:start w:val="1"/>
+      <w:numFmt w:val="bullet"/>
+      <w:lvlText w:val=""/>
+      <w:lvlJc w:val="left"/>
+      <w:pPr>
+        <w:ind w:left="720" w:hanging="360"/>
+      </w:pPr>
+      <w:rPr>
+        <w:rFonts w:ascii="Symbol" w:hAnsi="Symbol" w:hint="default"/>
+      </w:rPr>
+    </w:lvl>
+    <w:lvl w:ilvl="1" w:tplc="04090003" w:tentative="1">
+      <w:start w:val="1"/>
+      <w:numFmt w:val="bullet"/>
+      <w:lvlText w:val="o"/>
+      <w:lvlJc w:val="left"/>
+      <w:pPr>
+        <w:ind w:left="1440" w:hanging="360"/>
+      </w:pPr>
+      <w:rPr>
+        <w:rFonts w:ascii="Courier New" w:hAnsi="Courier New" w:cs="Courier New" w:hint="default"/>
+      </w:rPr>
+    </w:lvl>
+    <w:lvl w:ilvl="2" w:tplc="04090005" w:tentative="1">
+      <w:start w:val="1"/>
+      <w:numFmt w:val="bullet"/>
+      <w:lvlText w:val=""/>
+      <w:lvlJc w:val="left"/>
+      <w:pPr>
+        <w:ind w:left="2160" w:hanging="360"/>
+      </w:pPr>
+      <w:rPr>
+        <w:rFonts w:ascii="Wingdings" w:hAnsi="Wingdings" w:hint="default"/>
+      </w:rPr>
+    </w:lvl>
+    <w:lvl w:ilvl="3" w:tplc="04090001" w:tentative="1">
+      <w:start w:val="1"/>
+      <w:numFmt w:val="bullet"/>
+      <w:lvlText w:val=""/>
+      <w:lvlJc w:val="left"/>
+      <w:pPr>
+        <w:ind w:left="2880" w:hanging="360"/>
+      </w:pPr>
+      <w:rPr>
+        <w:rFonts w:ascii="Symbol" w:hAnsi="Symbol" w:hint="default"/>
+      </w:rPr>
+    </w:lvl>
+    <w:lvl w:ilvl="4" w:tplc="04090003" w:tentative="1">
+      <w:start w:val="1"/>
+      <w:numFmt w:val="bullet"/>
+      <w:lvlText w:val="o"/>
+      <w:lvlJc w:val="left"/>
+      <w:pPr>
+        <w:ind w:left="3600" w:hanging="360"/>
+      </w:pPr>
+      <w:rPr>
+        <w:rFonts w:ascii="Courier New" w:hAnsi="Courier New" w:cs="Courier New" w:hint="default"/>
+      </w:rPr>
+    </w:lvl>
+    <w:lvl w:ilvl="5" w:tplc="04090005" w:tentative="1">
+      <w:start w:val="1"/>
+      <w:numFmt w:val="bullet"/>
+      <w:lvlText w:val=""/>
+      <w:lvlJc w:val="left"/>
+      <w:pPr>
+        <w:ind w:left="4320" w:hanging="360"/>
+      </w:pPr>
+      <w:rPr>
+        <w:rFonts w:ascii="Wingdings" w:hAnsi="Wingdings" w:hint="default"/>
+      </w:rPr>
+    </w:lvl>
+    <w:lvl w:ilvl="6" w:tplc="04090001" w:tentative="1">
+      <w:start w:val="1"/>
+      <w:numFmt w:val="bullet"/>
+      <w:lvlText w:val=""/>
+      <w:lvlJc w:val="left"/>
+      <w:pPr>
+        <w:ind w:left="5040" w:hanging="360"/>
+      </w:pPr>
+      <w:rPr>
+        <w:rFonts w:ascii="Symbol" w:hAnsi="Symbol" w:hint="default"/>
+      </w:rPr>
+    </w:lvl>
+    <w:lvl w:ilvl="7" w:tplc="04090003" w:tentative="1">
+      <w:start w:val="1"/>
+      <w:numFmt w:val="bullet"/>
+      <w:lvlText w:val="o"/>
+      <w:lvlJc w:val="left"/>
+      <w:pPr>
+        <w:ind w:left="5760" w:hanging="360"/>
+      </w:pPr>
+      <w:rPr>
+        <w:rFonts w:ascii="Courier New" w:hAnsi="Courier New" w:cs="Courier New" w:hint="default"/>
+      </w:rPr>
+    </w:lvl>
+    <w:lvl w:ilvl="8" w:tplc="04090005" w:tentative="1">
+      <w:start w:val="1"/>
+      <w:numFmt w:val="bullet"/>
+      <w:lvlText w:val=""/>
+      <w:lvlJc w:val="left"/>
+      <w:pPr>
+        <w:ind w:left="6480" w:hanging="360"/>
+      </w:pPr>
+      <w:rPr>
+        <w:rFonts w:ascii="Wingdings" w:hAnsi="Wingdings" w:hint="default"/>
+      </w:rPr>
+    </w:lvl>
+  </w:abstractNum>
+  <w:abstractNum w:abstractNumId="7" w15:restartNumberingAfterBreak="0">
+    <w:nsid w:val="722D6F29"/>
+    <w:multiLevelType w:val="hybridMultilevel"/>
+    <w:tmpl w:val="86EC703C"/>
+    <w:lvl w:ilvl="0" w:tplc="04090001">
+      <w:start w:val="1"/>
+      <w:numFmt w:val="bullet"/>
+      <w:lvlText w:val=""/>
+      <w:lvlJc w:val="left"/>
+      <w:pPr>
+        <w:ind w:left="720" w:hanging="360"/>
+      </w:pPr>
+      <w:rPr>
+        <w:rFonts w:ascii="Symbol" w:hAnsi="Symbol" w:hint="default"/>
+      </w:rPr>
+    </w:lvl>
+    <w:lvl w:ilvl="1" w:tplc="04090003" w:tentative="1">
+      <w:start w:val="1"/>
+      <w:numFmt w:val="bullet"/>
+      <w:lvlText w:val="o"/>
+      <w:lvlJc w:val="left"/>
+      <w:pPr>
+        <w:ind w:left="1440" w:hanging="360"/>
+      </w:pPr>
+      <w:rPr>
+        <w:rFonts w:ascii="Courier New" w:hAnsi="Courier New" w:cs="Courier New" w:hint="default"/>
+      </w:rPr>
+    </w:lvl>
+    <w:lvl w:ilvl="2" w:tplc="04090005" w:tentative="1">
+      <w:start w:val="1"/>
+      <w:numFmt w:val="bullet"/>
+      <w:lvlText w:val=""/>
+      <w:lvlJc w:val="left"/>
+      <w:pPr>
+        <w:ind w:left="2160" w:hanging="360"/>
+      </w:pPr>
+      <w:rPr>
+        <w:rFonts w:ascii="Wingdings" w:hAnsi="Wingdings" w:hint="default"/>
+      </w:rPr>
+    </w:lvl>
+    <w:lvl w:ilvl="3" w:tplc="04090001" w:tentative="1">
+      <w:start w:val="1"/>
+      <w:numFmt w:val="bullet"/>
+      <w:lvlText w:val=""/>
+      <w:lvlJc w:val="left"/>
+      <w:pPr>
+        <w:ind w:left="2880" w:hanging="360"/>
+      </w:pPr>
+      <w:rPr>
+        <w:rFonts w:ascii="Symbol" w:hAnsi="Symbol" w:hint="default"/>
+      </w:rPr>
+    </w:lvl>
+    <w:lvl w:ilvl="4" w:tplc="04090003" w:tentative="1">
+      <w:start w:val="1"/>
+      <w:numFmt w:val="bullet"/>
+      <w:lvlText w:val="o"/>
+      <w:lvlJc w:val="left"/>
+      <w:pPr>
+        <w:ind w:left="3600" w:hanging="360"/>
+      </w:pPr>
+      <w:rPr>
+        <w:rFonts w:ascii="Courier New" w:hAnsi="Courier New" w:cs="Courier New" w:hint="default"/>
+      </w:rPr>
+    </w:lvl>
+    <w:lvl w:ilvl="5" w:tplc="04090005" w:tentative="1">
+      <w:start w:val="1"/>
+      <w:numFmt w:val="bullet"/>
+      <w:lvlText w:val=""/>
+      <w:lvlJc w:val="left"/>
+      <w:pPr>
+        <w:ind w:left="4320" w:hanging="360"/>
+      </w:pPr>
+      <w:rPr>
+        <w:rFonts w:ascii="Wingdings" w:hAnsi="Wingdings" w:hint="default"/>
+      </w:rPr>
+    </w:lvl>
+    <w:lvl w:ilvl="6" w:tplc="04090001" w:tentative="1">
+      <w:start w:val="1"/>
+      <w:numFmt w:val="bullet"/>
+      <w:lvlText w:val=""/>
+      <w:lvlJc w:val="left"/>
+      <w:pPr>
+        <w:ind w:left="5040" w:hanging="360"/>
+      </w:pPr>
+      <w:rPr>
+        <w:rFonts w:ascii="Symbol" w:hAnsi="Symbol" w:hint="default"/>
+      </w:rPr>
+    </w:lvl>
+    <w:lvl w:ilvl="7" w:tplc="04090003" w:tentative="1">
+      <w:start w:val="1"/>
+      <w:numFmt w:val="bullet"/>
+      <w:lvlText w:val="o"/>
+      <w:lvlJc w:val="left"/>
+      <w:pPr>
+        <w:ind w:left="5760" w:hanging="360"/>
+      </w:pPr>
+      <w:rPr>
+        <w:rFonts w:ascii="Courier New" w:hAnsi="Courier New" w:cs="Courier New" w:hint="default"/>
+      </w:rPr>
+    </w:lvl>
+    <w:lvl w:ilvl="8" w:tplc="04090005" w:tentative="1">
+      <w:start w:val="1"/>
+      <w:numFmt w:val="bullet"/>
+      <w:lvlText w:val=""/>
+      <w:lvlJc w:val="left"/>
+      <w:pPr>
+        <w:ind w:left="6480" w:hanging="360"/>
+      </w:pPr>
+      <w:rPr>
+        <w:rFonts w:ascii="Wingdings" w:hAnsi="Wingdings" w:hint="default"/>
+      </w:rPr>
+    </w:lvl>
+  </w:abstractNum>
+  <w:abstractNum w:abstractNumId="8" w15:restartNumberingAfterBreak="0">
+    <w:nsid w:val="73D63553"/>
+    <w:multiLevelType w:val="hybridMultilevel"/>
+    <w:tmpl w:val="CD84B9DE"/>
+    <w:lvl w:ilvl="0" w:tplc="04090001">
+      <w:start w:val="1"/>
+      <w:numFmt w:val="bullet"/>
+      <w:lvlText w:val=""/>
+      <w:lvlJc w:val="left"/>
+      <w:pPr>
+        <w:ind w:left="720" w:hanging="360"/>
+      </w:pPr>
+      <w:rPr>
+        <w:rFonts w:ascii="Symbol" w:hAnsi="Symbol" w:hint="default"/>
+      </w:rPr>
+    </w:lvl>
+    <w:lvl w:ilvl="1" w:tplc="04090003" w:tentative="1">
+      <w:start w:val="1"/>
+      <w:numFmt w:val="bullet"/>
+      <w:lvlText w:val="o"/>
+      <w:lvlJc w:val="left"/>
+      <w:pPr>
+        <w:ind w:left="1440" w:hanging="360"/>
+      </w:pPr>
+      <w:rPr>
+        <w:rFonts w:ascii="Courier New" w:hAnsi="Courier New" w:cs="Courier New" w:hint="default"/>
+      </w:rPr>
+    </w:lvl>
+    <w:lvl w:ilvl="2" w:tplc="04090005" w:tentative="1">
+      <w:start w:val="1"/>
+      <w:numFmt w:val="bullet"/>
+      <w:lvlText w:val=""/>
+      <w:lvlJc w:val="left"/>
+      <w:pPr>
+        <w:ind w:left="2160" w:hanging="360"/>
+      </w:pPr>
+      <w:rPr>
+        <w:rFonts w:ascii="Wingdings" w:hAnsi="Wingdings" w:hint="default"/>
+      </w:rPr>
+    </w:lvl>
+    <w:lvl w:ilvl="3" w:tplc="04090001" w:tentative="1">
+      <w:start w:val="1"/>
+      <w:numFmt w:val="bullet"/>
+      <w:lvlText w:val=""/>
+      <w:lvlJc w:val="left"/>
+      <w:pPr>
+        <w:ind w:left="2880" w:hanging="360"/>
+      </w:pPr>
+      <w:rPr>
+        <w:rFonts w:ascii="Symbol" w:hAnsi="Symbol" w:hint="default"/>
+      </w:rPr>
+    </w:lvl>
+    <w:lvl w:ilvl="4" w:tplc="04090003" w:tentative="1">
+      <w:start w:val="1"/>
+      <w:numFmt w:val="bullet"/>
+      <w:lvlText w:val="o"/>
+      <w:lvlJc w:val="left"/>
+      <w:pPr>
+        <w:ind w:left="3600" w:hanging="360"/>
+      </w:pPr>
+      <w:rPr>
+        <w:rFonts w:ascii="Courier New" w:hAnsi="Courier New" w:cs="Courier New" w:hint="default"/>
+      </w:rPr>
+    </w:lvl>
+    <w:lvl w:ilvl="5" w:tplc="04090005" w:tentative="1">
+      <w:start w:val="1"/>
+      <w:numFmt w:val="bullet"/>
+      <w:lvlText w:val=""/>
+      <w:lvlJc w:val="left"/>
+      <w:pPr>
+        <w:ind w:left="4320" w:hanging="360"/>
+      </w:pPr>
+      <w:rPr>
+        <w:rFonts w:ascii="Wingdings" w:hAnsi="Wingdings" w:hint="default"/>
+      </w:rPr>
+    </w:lvl>
+    <w:lvl w:ilvl="6" w:tplc="04090001" w:tentative="1">
+      <w:start w:val="1"/>
+      <w:numFmt w:val="bullet"/>
+      <w:lvlText w:val=""/>
+      <w:lvlJc w:val="left"/>
+      <w:pPr>
+        <w:ind w:left="5040" w:hanging="360"/>
+      </w:pPr>
+      <w:rPr>
+        <w:rFonts w:ascii="Symbol" w:hAnsi="Symbol" w:hint="default"/>
+      </w:rPr>
+    </w:lvl>
+    <w:lvl w:ilvl="7" w:tplc="04090003" w:tentative="1">
+      <w:start w:val="1"/>
+      <w:numFmt w:val="bullet"/>
+      <w:lvlText w:val="o"/>
+      <w:lvlJc w:val="left"/>
+      <w:pPr>
+        <w:ind w:left="5760" w:hanging="360"/>
+      </w:pPr>
+      <w:rPr>
+        <w:rFonts w:ascii="Courier New" w:hAnsi="Courier New" w:cs="Courier New" w:hint="default"/>
+      </w:rPr>
+    </w:lvl>
+    <w:lvl w:ilvl="8" w:tplc="04090005" w:tentative="1">
+      <w:start w:val="1"/>
+      <w:numFmt w:val="bullet"/>
+      <w:lvlText w:val=""/>
+      <w:lvlJc w:val="left"/>
+      <w:pPr>
+        <w:ind w:left="6480" w:hanging="360"/>
+      </w:pPr>
+      <w:rPr>
+        <w:rFonts w:ascii="Wingdings" w:hAnsi="Wingdings" w:hint="default"/>
+      </w:rPr>
+    </w:lvl>
+  </w:abstractNum>
   <w:num w:numId="1">
+    <w:abstractNumId w:val="5"/>
+  </w:num>
+  <w:num w:numId="2">
+    <w:abstractNumId w:val="1"/>
+  </w:num>
+  <w:num w:numId="3">
+    <w:abstractNumId w:val="6"/>
+  </w:num>
+  <w:num w:numId="4">
+    <w:abstractNumId w:val="3"/>
+  </w:num>
+  <w:num w:numId="5">
+    <w:abstractNumId w:val="2"/>
+  </w:num>
+  <w:num w:numId="6">
+    <w:abstractNumId w:val="4"/>
+  </w:num>
+  <w:num w:numId="7">
     <w:abstractNumId w:val="0"/>
+  </w:num>
+  <w:num w:numId="8">
+    <w:abstractNumId w:val="8"/>
+  </w:num>
+  <w:num w:numId="9">
+    <w:abstractNumId w:val="7"/>
   </w:num>
 </w:numbering>
 </file>
@@ -2686,6 +4218,28 @@
       <w:szCs w:val="32"/>
     </w:rPr>
   </w:style>
+  <w:style w:type="paragraph" w:styleId="Heading2">
+    <w:name w:val="heading 2"/>
+    <w:basedOn w:val="Normal"/>
+    <w:next w:val="Normal"/>
+    <w:link w:val="Heading2Char"/>
+    <w:uiPriority w:val="9"/>
+    <w:unhideWhenUsed/>
+    <w:qFormat/>
+    <w:rsid w:val="00C910D9"/>
+    <w:pPr>
+      <w:keepNext/>
+      <w:keepLines/>
+      <w:spacing w:before="40" w:after="0"/>
+      <w:outlineLvl w:val="1"/>
+    </w:pPr>
+    <w:rPr>
+      <w:rFonts w:asciiTheme="majorHAnsi" w:eastAsiaTheme="majorEastAsia" w:hAnsiTheme="majorHAnsi" w:cstheme="majorBidi"/>
+      <w:color w:val="2E74B5" w:themeColor="accent1" w:themeShade="BF"/>
+      <w:sz w:val="26"/>
+      <w:szCs w:val="26"/>
+    </w:rPr>
+  </w:style>
   <w:style w:type="character" w:default="1" w:styleId="DefaultParagraphFont">
     <w:name w:val="Default Paragraph Font"/>
     <w:uiPriority w:val="1"/>
@@ -2798,6 +4352,19 @@
       <w:ind w:left="720"/>
       <w:contextualSpacing/>
     </w:pPr>
+  </w:style>
+  <w:style w:type="character" w:customStyle="1" w:styleId="Heading2Char">
+    <w:name w:val="Heading 2 Char"/>
+    <w:basedOn w:val="DefaultParagraphFont"/>
+    <w:link w:val="Heading2"/>
+    <w:uiPriority w:val="9"/>
+    <w:rsid w:val="00C910D9"/>
+    <w:rPr>
+      <w:rFonts w:asciiTheme="majorHAnsi" w:eastAsiaTheme="majorEastAsia" w:hAnsiTheme="majorHAnsi" w:cstheme="majorBidi"/>
+      <w:color w:val="2E74B5" w:themeColor="accent1" w:themeShade="BF"/>
+      <w:sz w:val="26"/>
+      <w:szCs w:val="26"/>
+    </w:rPr>
   </w:style>
 </w:styles>
 </file>

</xml_diff>

<commit_message>
Interfaces first drafts completed
Interfaces first drafts completed
</commit_message>
<xml_diff>
--- a/Generics and Collections in Java programming language.docx
+++ b/Generics and Collections in Java programming language.docx
@@ -240,18 +240,46 @@
           <w:u w:val="single"/>
         </w:rPr>
         <w:lastRenderedPageBreak/>
-        <w:t>The toString() method:</w:t>
+        <w:t xml:space="preserve">The </w:t>
+      </w:r>
+      <w:proofErr w:type="gramStart"/>
+      <w:r>
+        <w:rPr>
+          <w:b/>
+          <w:sz w:val="32"/>
+          <w:szCs w:val="32"/>
+          <w:u w:val="single"/>
+        </w:rPr>
+        <w:t>toString(</w:t>
+      </w:r>
+      <w:proofErr w:type="gramEnd"/>
+      <w:r>
+        <w:rPr>
+          <w:b/>
+          <w:sz w:val="32"/>
+          <w:szCs w:val="32"/>
+          <w:u w:val="single"/>
+        </w:rPr>
+        <w:t>) method:</w:t>
       </w:r>
     </w:p>
     <w:p>
       <w:r>
         <w:t xml:space="preserve">This method belongs to the Object class i.e. the top level class and so this method is available to all the classes in the Java. The implementation of the </w:t>
       </w:r>
+      <w:proofErr w:type="gramStart"/>
       <w:r>
         <w:rPr>
           <w:i/>
         </w:rPr>
-        <w:t xml:space="preserve">toString() </w:t>
+        <w:t>toString(</w:t>
+      </w:r>
+      <w:proofErr w:type="gramEnd"/>
+      <w:r>
+        <w:rPr>
+          <w:i/>
+        </w:rPr>
+        <w:t xml:space="preserve">) </w:t>
       </w:r>
       <w:r>
         <w:t>method in implemented as below:</w:t>
@@ -321,17 +349,34 @@
           <w:szCs w:val="22"/>
         </w:rPr>
       </w:pPr>
+      <w:proofErr w:type="gramStart"/>
       <w:r>
         <w:rPr>
           <w:sz w:val="22"/>
           <w:szCs w:val="22"/>
         </w:rPr>
-        <w:t>toString() method in Java Object class</w:t>
-      </w:r>
-    </w:p>
-    <w:p>
-      <w:r>
-        <w:t>As we can see if we use the toString() method of the object class we will get the class name with some alphanumeric hexadecimal expression of the object’s hashcode. We will get some information but in reality gives very little human readable information. To get some information regarding the object the toString() methods needs to be overridden in every class or at least in the classes whose information might be required in future. Let us see the following examples below to see the differences between overridden toString method and normal Object class toString method.</w:t>
+        <w:t>toString(</w:t>
+      </w:r>
+      <w:proofErr w:type="gramEnd"/>
+      <w:r>
+        <w:rPr>
+          <w:sz w:val="22"/>
+          <w:szCs w:val="22"/>
+        </w:rPr>
+        <w:t>) method in Java Object class</w:t>
+      </w:r>
+    </w:p>
+    <w:p>
+      <w:r>
+        <w:t xml:space="preserve">As we can see if we use the </w:t>
+      </w:r>
+      <w:proofErr w:type="gramStart"/>
+      <w:r>
+        <w:t>toString(</w:t>
+      </w:r>
+      <w:proofErr w:type="gramEnd"/>
+      <w:r>
+        <w:t>) method of the object class we will get the class name with some alphanumeric hexadecimal expression of the object’s hashcode. We will get some information but in reality gives very little human readable information. To get some information regarding the object the toString() methods needs to be overridden in every class or at least in the classes whose information might be required in future. Let us see the following examples below to see the differences between overridden toString method and normal Object class toString method.</w:t>
       </w:r>
     </w:p>
     <w:p>
@@ -394,8 +439,13 @@
         <w:pStyle w:val="Caption"/>
         <w:jc w:val="center"/>
       </w:pPr>
-      <w:r>
-        <w:t>toString() method not overridden</w:t>
+      <w:proofErr w:type="gramStart"/>
+      <w:r>
+        <w:t>toString(</w:t>
+      </w:r>
+      <w:proofErr w:type="gramEnd"/>
+      <w:r>
+        <w:t>) method not overridden</w:t>
       </w:r>
     </w:p>
     <w:p>
@@ -414,7 +464,15 @@
     </w:p>
     <w:p>
       <w:r>
-        <w:t>But if we override the toString() method we will modify the code like below:</w:t>
+        <w:t xml:space="preserve">But if we override the </w:t>
+      </w:r>
+      <w:proofErr w:type="gramStart"/>
+      <w:r>
+        <w:t>toString(</w:t>
+      </w:r>
+      <w:proofErr w:type="gramEnd"/>
+      <w:r>
+        <w:t>) method we will modify the code like below:</w:t>
       </w:r>
     </w:p>
     <w:p>
@@ -478,16 +536,18 @@
         <w:pStyle w:val="Caption"/>
         <w:jc w:val="center"/>
       </w:pPr>
-      <w:r>
-        <w:t>toString() method overridden by the class/object</w:t>
-      </w:r>
-    </w:p>
-    <w:p>
-      <w:r>
-        <w:t>The output of the above code will be</w:t>
-      </w:r>
-      <w:r>
-        <w:t>:</w:t>
+      <w:proofErr w:type="gramStart"/>
+      <w:r>
+        <w:t>toString(</w:t>
+      </w:r>
+      <w:proofErr w:type="gramEnd"/>
+      <w:r>
+        <w:t>) method overridden by the class/object</w:t>
+      </w:r>
+    </w:p>
+    <w:p>
+      <w:r>
+        <w:t>The output of the above code will be:</w:t>
       </w:r>
     </w:p>
     <w:p>
@@ -506,12 +566,34 @@
         <w:rPr>
           <w:i/>
         </w:rPr>
-        <w:t xml:space="preserve"> class name is PlayerClass and the player’s name is Lionel Messi. (It will also work similarly for C Ronaldo). </w:t>
-      </w:r>
-    </w:p>
-    <w:p>
-      <w:r>
-        <w:t>Now we have got some information about the class which are useful to a human person. We can override the toString() method and can as many information as we need to pass.</w:t>
+        <w:t xml:space="preserve"> class name is </w:t>
+      </w:r>
+      <w:proofErr w:type="spellStart"/>
+      <w:r>
+        <w:rPr>
+          <w:i/>
+        </w:rPr>
+        <w:t>PlayerClass</w:t>
+      </w:r>
+      <w:proofErr w:type="spellEnd"/>
+      <w:r>
+        <w:rPr>
+          <w:i/>
+        </w:rPr>
+        <w:t xml:space="preserve"> and the player’s name is Lionel Messi. (It will also work similarly for C Ronaldo). </w:t>
+      </w:r>
+    </w:p>
+    <w:p>
+      <w:r>
+        <w:t xml:space="preserve">Now we have got some information about the class which are useful to a human person. We can override the </w:t>
+      </w:r>
+      <w:proofErr w:type="gramStart"/>
+      <w:r>
+        <w:t>toString(</w:t>
+      </w:r>
+      <w:proofErr w:type="gramEnd"/>
+      <w:r>
+        <w:t>) method and can as many information as we need to pass.</w:t>
       </w:r>
     </w:p>
     <w:p>
@@ -565,7 +647,27 @@
           <w:u w:val="single"/>
         </w:rPr>
         <w:lastRenderedPageBreak/>
-        <w:t>The equals(Object o) method:</w:t>
+        <w:t xml:space="preserve">The </w:t>
+      </w:r>
+      <w:proofErr w:type="gramStart"/>
+      <w:r>
+        <w:rPr>
+          <w:b/>
+          <w:sz w:val="32"/>
+          <w:szCs w:val="32"/>
+          <w:u w:val="single"/>
+        </w:rPr>
+        <w:t>equals(</w:t>
+      </w:r>
+      <w:proofErr w:type="gramEnd"/>
+      <w:r>
+        <w:rPr>
+          <w:b/>
+          <w:sz w:val="32"/>
+          <w:szCs w:val="32"/>
+          <w:u w:val="single"/>
+        </w:rPr>
+        <w:t>Object o) method:</w:t>
       </w:r>
     </w:p>
     <w:p>
@@ -640,16 +742,37 @@
       </w:r>
     </w:p>
     <w:p>
-      <w:r>
-        <w:t>equal() method is used on objects to check whether the contents of the two objects are same or not.</w:t>
-      </w:r>
-    </w:p>
-    <w:p>
-      <w:r>
-        <w:t xml:space="preserve">So if we use the Object#equals(Object o) method to check two objects it basically performs the action of “==” operator. </w:t>
-      </w:r>
-      <w:r>
-        <w:t>The whole objective of the equals(Object o) method gets invalid. So we need to override the method in each class to get the proper result. Let’s see the following codes how with and without overriding the method can change the output.</w:t>
+      <w:proofErr w:type="gramStart"/>
+      <w:r>
+        <w:t>equal(</w:t>
+      </w:r>
+      <w:proofErr w:type="gramEnd"/>
+      <w:r>
+        <w:t>) method is used on objects to check whether the contents of the two objects are same or not.</w:t>
+      </w:r>
+    </w:p>
+    <w:p>
+      <w:r>
+        <w:t>So if we use the Object#</w:t>
+      </w:r>
+      <w:proofErr w:type="gramStart"/>
+      <w:r>
+        <w:t>equals(</w:t>
+      </w:r>
+      <w:proofErr w:type="gramEnd"/>
+      <w:r>
+        <w:t xml:space="preserve">Object o) method to check two objects it basically performs the action of “==” operator. </w:t>
+      </w:r>
+      <w:r>
+        <w:t xml:space="preserve">The whole objective of the </w:t>
+      </w:r>
+      <w:proofErr w:type="gramStart"/>
+      <w:r>
+        <w:t>equals(</w:t>
+      </w:r>
+      <w:proofErr w:type="gramEnd"/>
+      <w:r>
+        <w:t>Object o) method gets invalid. So we need to override the method in each class to get the proper result. Let’s see the following codes how with and without overriding the method can change the output.</w:t>
       </w:r>
     </w:p>
     <w:p>
@@ -807,7 +930,21 @@
         <w:rPr>
           <w:i/>
         </w:rPr>
-        <w:t>sample1 &amp; sample2 equals(): false</w:t>
+        <w:t xml:space="preserve">sample1 &amp; sample2 </w:t>
+      </w:r>
+      <w:proofErr w:type="gramStart"/>
+      <w:r>
+        <w:rPr>
+          <w:i/>
+        </w:rPr>
+        <w:t>equals(</w:t>
+      </w:r>
+      <w:proofErr w:type="gramEnd"/>
+      <w:r>
+        <w:rPr>
+          <w:i/>
+        </w:rPr>
+        <w:t>): false</w:t>
       </w:r>
     </w:p>
     <w:p>
@@ -896,12 +1033,21 @@
           <w:szCs w:val="22"/>
         </w:rPr>
       </w:pPr>
+      <w:proofErr w:type="gramStart"/>
       <w:r>
         <w:rPr>
           <w:sz w:val="22"/>
           <w:szCs w:val="22"/>
         </w:rPr>
-        <w:t>toString() method overridden</w:t>
+        <w:t>toString(</w:t>
+      </w:r>
+      <w:proofErr w:type="gramEnd"/>
+      <w:r>
+        <w:rPr>
+          <w:sz w:val="22"/>
+          <w:szCs w:val="22"/>
+        </w:rPr>
+        <w:t>) method overridden</w:t>
       </w:r>
     </w:p>
     <w:p>
@@ -943,7 +1089,15 @@
         <w:spacing w:line="240" w:lineRule="auto"/>
       </w:pPr>
       <w:r>
-        <w:t xml:space="preserve">In the second case we have overridden the equals(Object 0) method which checks the contents of the objects now, instead of the reference variable. So we see the equal(Object o) checks the contents of both the objects and when it was found same it </w:t>
+        <w:t xml:space="preserve">In the second case we have overridden the equals(Object 0) method which checks the contents of the objects now, instead of the reference variable. So we see the </w:t>
+      </w:r>
+      <w:proofErr w:type="gramStart"/>
+      <w:r>
+        <w:t>equal(</w:t>
+      </w:r>
+      <w:proofErr w:type="gramEnd"/>
+      <w:r>
+        <w:t xml:space="preserve">Object o) checks the contents of both the objects and when it was found same it </w:t>
       </w:r>
       <w:r>
         <w:t>returns</w:t>
@@ -973,10 +1127,7 @@
         <w:t xml:space="preserve">false </w:t>
       </w:r>
       <w:r>
-        <w:t>as expected</w:t>
-      </w:r>
-      <w:r>
-        <w:t>,</w:t>
+        <w:t>as expected,</w:t>
       </w:r>
       <w:r>
         <w:rPr>
@@ -993,7 +1144,28 @@
         <w:spacing w:line="240" w:lineRule="auto"/>
       </w:pPr>
       <w:r>
-        <w:t>But, as we have seen in String class without even overriding the euals(Object o) method we can use them and also get the proper responses. That is because in String class, Java has already overridden method. This is the equals(Object o) method of string class.</w:t>
+        <w:t xml:space="preserve">But, as we have seen in String class without even overriding the </w:t>
+      </w:r>
+      <w:proofErr w:type="spellStart"/>
+      <w:proofErr w:type="gramStart"/>
+      <w:r>
+        <w:t>euals</w:t>
+      </w:r>
+      <w:proofErr w:type="spellEnd"/>
+      <w:r>
+        <w:t>(</w:t>
+      </w:r>
+      <w:proofErr w:type="gramEnd"/>
+      <w:r>
+        <w:t xml:space="preserve">Object o) method we can use them and also get the proper responses. That is because in String class, Java has already overridden method. This is the </w:t>
+      </w:r>
+      <w:proofErr w:type="gramStart"/>
+      <w:r>
+        <w:t>equals(</w:t>
+      </w:r>
+      <w:proofErr w:type="gramEnd"/>
+      <w:r>
+        <w:t>Object o) method of string class.</w:t>
       </w:r>
     </w:p>
     <w:p>
@@ -1058,13 +1230,31 @@
         <w:pStyle w:val="Caption"/>
         <w:jc w:val="center"/>
       </w:pPr>
-      <w:r>
-        <w:t>euals(Object o) method in String class</w:t>
-      </w:r>
-    </w:p>
-    <w:p>
-      <w:r>
-        <w:t>Many such classes have internal implementation, but not all. So we need to be careful while using .equals(Object o) method on objects to get the required proper value.</w:t>
+      <w:proofErr w:type="spellStart"/>
+      <w:proofErr w:type="gramStart"/>
+      <w:r>
+        <w:t>euals</w:t>
+      </w:r>
+      <w:proofErr w:type="spellEnd"/>
+      <w:r>
+        <w:t>(</w:t>
+      </w:r>
+      <w:proofErr w:type="gramEnd"/>
+      <w:r>
+        <w:t>Object o) method in String class</w:t>
+      </w:r>
+    </w:p>
+    <w:p>
+      <w:r>
+        <w:t>Many such classes have internal implementation, but not all. So we need to be careful while using .</w:t>
+      </w:r>
+      <w:proofErr w:type="gramStart"/>
+      <w:r>
+        <w:t>equals(</w:t>
+      </w:r>
+      <w:proofErr w:type="gramEnd"/>
+      <w:r>
+        <w:t>Object o) method on objects to get the required proper value.</w:t>
       </w:r>
     </w:p>
     <w:p>
@@ -1078,7 +1268,21 @@
         <w:rPr>
           <w:i/>
         </w:rPr>
-        <w:t>It gives us one important fact: if ‘==’ returns true .equals(Object o) will always be true, but the opposite doesn’t work that way.</w:t>
+        <w:t>It gives us one important fact: if ‘==’ returns true .</w:t>
+      </w:r>
+      <w:proofErr w:type="gramStart"/>
+      <w:r>
+        <w:rPr>
+          <w:i/>
+        </w:rPr>
+        <w:t>equals(</w:t>
+      </w:r>
+      <w:proofErr w:type="gramEnd"/>
+      <w:r>
+        <w:rPr>
+          <w:i/>
+        </w:rPr>
+        <w:t>Object o) will always be true, but the opposite doesn’t work that way.</w:t>
       </w:r>
     </w:p>
     <w:p>
@@ -1094,7 +1298,23 @@
           <w:b/>
           <w:u w:val="single"/>
         </w:rPr>
-        <w:t>The contract of equals(Object o) method</w:t>
+        <w:t xml:space="preserve">The contract of </w:t>
+      </w:r>
+      <w:proofErr w:type="gramStart"/>
+      <w:r>
+        <w:rPr>
+          <w:b/>
+          <w:u w:val="single"/>
+        </w:rPr>
+        <w:t>equals(</w:t>
+      </w:r>
+      <w:proofErr w:type="gramEnd"/>
+      <w:r>
+        <w:rPr>
+          <w:b/>
+          <w:u w:val="single"/>
+        </w:rPr>
+        <w:t>Object o) method</w:t>
       </w:r>
     </w:p>
     <w:p>
@@ -1191,10 +1411,7 @@
         <w:t xml:space="preserve"> </w:t>
       </w:r>
       <w:r>
-        <w:t xml:space="preserve">If not information provided to the classes is changed it will always returns the same, </w:t>
-      </w:r>
-      <w:r>
-        <w:t>no matter how many time it is called.</w:t>
+        <w:t>If not information provided to the classes is changed it will always returns the same, no matter how many time it is called.</w:t>
       </w:r>
     </w:p>
     <w:p>
@@ -1210,8 +1427,13 @@
           <w:u w:val="single"/>
         </w:rPr>
       </w:pPr>
-      <w:r>
-        <w:t xml:space="preserve">a.equals(null) will always returns to null.                </w:t>
+      <w:proofErr w:type="gramStart"/>
+      <w:r>
+        <w:t>a.equals(</w:t>
+      </w:r>
+      <w:proofErr w:type="gramEnd"/>
+      <w:r>
+        <w:t xml:space="preserve">null) will always returns to null.                </w:t>
       </w:r>
     </w:p>
     <w:p>
@@ -1240,8 +1462,9 @@
           <w:szCs w:val="32"/>
           <w:u w:val="single"/>
         </w:rPr>
-        <w:t>The hashCode</w:t>
-      </w:r>
+        <w:t xml:space="preserve">The </w:t>
+      </w:r>
+      <w:proofErr w:type="gramStart"/>
       <w:r>
         <w:rPr>
           <w:b/>
@@ -1249,7 +1472,26 @@
           <w:szCs w:val="32"/>
           <w:u w:val="single"/>
         </w:rPr>
-        <w:t>() method:</w:t>
+        <w:t>hashCode</w:t>
+      </w:r>
+      <w:r>
+        <w:rPr>
+          <w:b/>
+          <w:sz w:val="32"/>
+          <w:szCs w:val="32"/>
+          <w:u w:val="single"/>
+        </w:rPr>
+        <w:t>(</w:t>
+      </w:r>
+      <w:proofErr w:type="gramEnd"/>
+      <w:r>
+        <w:rPr>
+          <w:b/>
+          <w:sz w:val="32"/>
+          <w:szCs w:val="32"/>
+          <w:u w:val="single"/>
+        </w:rPr>
+        <w:t>) method:</w:t>
       </w:r>
     </w:p>
     <w:p>
@@ -1257,10 +1499,26 @@
         <w:t>This method belongs in the Object class so any class so any class can use and override it.</w:t>
       </w:r>
       <w:r>
-        <w:t xml:space="preserve"> The hashCode() method is used to increase the performance of searching in large quantities of data. </w:t>
-      </w:r>
-      <w:r>
-        <w:t>Hashcodes are generated using a mathematical or hashcode algorithm and generating a output.</w:t>
+        <w:t xml:space="preserve"> The </w:t>
+      </w:r>
+      <w:proofErr w:type="gramStart"/>
+      <w:r>
+        <w:t>hashCode(</w:t>
+      </w:r>
+      <w:proofErr w:type="gramEnd"/>
+      <w:r>
+        <w:t xml:space="preserve">) method is used to increase the performance of searching in large quantities of data. </w:t>
+      </w:r>
+      <w:r>
+        <w:t xml:space="preserve">Hashcodes are generated using a mathematical or hashcode algorithm and generating </w:t>
+      </w:r>
+      <w:proofErr w:type="gramStart"/>
+      <w:r>
+        <w:t>a</w:t>
+      </w:r>
+      <w:proofErr w:type="gramEnd"/>
+      <w:r>
+        <w:t xml:space="preserve"> output.</w:t>
       </w:r>
     </w:p>
     <w:p>
@@ -1340,7 +1598,15 @@
         <w:t xml:space="preserve">In this table, we can see, even though we have 4 different hascodes. But two of them though are different in names have same hashcodes. </w:t>
       </w:r>
       <w:r>
-        <w:t xml:space="preserve">In real scenarios hashing generally have more than one entry. One i.e. hashcode used to find first, then to use equals(Object o) to find the exact object. </w:t>
+        <w:t xml:space="preserve">In real scenarios hashing generally have more than one entry. One i.e. hashcode used to find first, then to use </w:t>
+      </w:r>
+      <w:proofErr w:type="gramStart"/>
+      <w:r>
+        <w:t>equals(</w:t>
+      </w:r>
+      <w:proofErr w:type="gramEnd"/>
+      <w:r>
+        <w:t xml:space="preserve">Object o) to find the exact object. </w:t>
       </w:r>
       <w:r>
         <w:rPr>
@@ -1368,7 +1634,21 @@
         </w:rPr>
       </w:pPr>
       <w:r>
-        <w:t xml:space="preserve">Hashcodes can return same value for all objects or some objects depending upon its implementation.  If a hascode function is written that it will return a constant value all the time, every objects will have same hashcode even though they are not the same. This makes hashcode not so useful and the equals(Object o) method finally will find out the exact object. This is an inefficient coding. </w:t>
+        <w:t xml:space="preserve">Hashcodes can return same value for all objects or some objects depending upon its implementation.  If a </w:t>
+      </w:r>
+      <w:r>
+        <w:t>hashCode</w:t>
+      </w:r>
+      <w:r>
+        <w:t xml:space="preserve"> function is written that it will return a constant value all the time, every objects will have same hashcode even though they are not the same. This makes hashcode not so useful and the </w:t>
+      </w:r>
+      <w:proofErr w:type="gramStart"/>
+      <w:r>
+        <w:t>equals(</w:t>
+      </w:r>
+      <w:proofErr w:type="gramEnd"/>
+      <w:r>
+        <w:t xml:space="preserve">Object o) method finally will find out the exact object. This is an inefficient coding. </w:t>
       </w:r>
       <w:r>
         <w:rPr>
@@ -1379,10 +1659,26 @@
     </w:p>
     <w:p>
       <w:r>
-        <w:t>So to make an efficient program both the methods equals(Object o) and hashCode() should be properly overridden to fetch the exact object and also to make the fetching faster.</w:t>
-      </w:r>
-      <w:r>
-        <w:t xml:space="preserve"> For example if a hashcode is implemented improperly along with the equal(Object o) method (shown below), it will still be legal but extremely inefficient and improper.</w:t>
+        <w:t xml:space="preserve">So to make an efficient program both the methods </w:t>
+      </w:r>
+      <w:proofErr w:type="gramStart"/>
+      <w:r>
+        <w:t>equals(</w:t>
+      </w:r>
+      <w:proofErr w:type="gramEnd"/>
+      <w:r>
+        <w:t>Object o) and hashCode() should be properly overridden to fetch the exact object and also to make the fetching faster.</w:t>
+      </w:r>
+      <w:r>
+        <w:t xml:space="preserve"> For example if a hashcode is implemented improperly along with the </w:t>
+      </w:r>
+      <w:proofErr w:type="gramStart"/>
+      <w:r>
+        <w:t>equal(</w:t>
+      </w:r>
+      <w:proofErr w:type="gramEnd"/>
+      <w:r>
+        <w:t>Object o) method (shown below), it will still be legal but extremely inefficient and improper.</w:t>
       </w:r>
     </w:p>
     <w:p>
@@ -1455,7 +1751,23 @@
           <w:sz w:val="22"/>
           <w:szCs w:val="22"/>
         </w:rPr>
-        <w:t>Improper use of hashCode() and equals(Object o) methods</w:t>
+        <w:t xml:space="preserve">Improper use of </w:t>
+      </w:r>
+      <w:proofErr w:type="gramStart"/>
+      <w:r>
+        <w:rPr>
+          <w:sz w:val="22"/>
+          <w:szCs w:val="22"/>
+        </w:rPr>
+        <w:t>hashCode(</w:t>
+      </w:r>
+      <w:proofErr w:type="gramEnd"/>
+      <w:r>
+        <w:rPr>
+          <w:sz w:val="22"/>
+          <w:szCs w:val="22"/>
+        </w:rPr>
+        <w:t>) and equals(Object o) methods</w:t>
       </w:r>
     </w:p>
     <w:p>
@@ -1473,26 +1785,21 @@
         </w:rPr>
         <w:t xml:space="preserve">The contract of </w:t>
       </w:r>
-      <w:r>
-        <w:rPr>
-          <w:b/>
-          <w:u w:val="single"/>
-        </w:rPr>
-        <w:t>hashCode()</w:t>
-      </w:r>
-      <w:r>
-        <w:rPr>
-          <w:b/>
-          <w:u w:val="single"/>
-        </w:rPr>
-        <w:t xml:space="preserve"> method</w:t>
-      </w:r>
-      <w:r>
-        <w:rPr>
-          <w:b/>
-          <w:u w:val="single"/>
-        </w:rPr>
-        <w:t>:</w:t>
+      <w:proofErr w:type="gramStart"/>
+      <w:r>
+        <w:rPr>
+          <w:b/>
+          <w:u w:val="single"/>
+        </w:rPr>
+        <w:t>hashCode(</w:t>
+      </w:r>
+      <w:proofErr w:type="gramEnd"/>
+      <w:r>
+        <w:rPr>
+          <w:b/>
+          <w:u w:val="single"/>
+        </w:rPr>
+        <w:t>) method:</w:t>
       </w:r>
     </w:p>
     <w:p>
@@ -1509,7 +1816,13 @@
         </w:rPr>
       </w:pPr>
       <w:r>
-        <w:t>In single execution the hascode must be same for same object. But it may vary in another execution of the process.</w:t>
+        <w:t xml:space="preserve">In single execution the </w:t>
+      </w:r>
+      <w:r>
+        <w:t>hascodes</w:t>
+      </w:r>
+      <w:r>
+        <w:t xml:space="preserve"> must be same for same object. But it may vary in another execution of the process.</w:t>
       </w:r>
     </w:p>
     <w:p>
@@ -1526,7 +1839,15 @@
         </w:rPr>
       </w:pPr>
       <w:r>
-        <w:t xml:space="preserve">If two objects are equals, i.e. equals(Object o) returns </w:t>
+        <w:t xml:space="preserve">If two objects are equals, i.e. </w:t>
+      </w:r>
+      <w:proofErr w:type="gramStart"/>
+      <w:r>
+        <w:t>equals(</w:t>
+      </w:r>
+      <w:proofErr w:type="gramEnd"/>
+      <w:r>
+        <w:t xml:space="preserve">Object o) returns </w:t>
       </w:r>
       <w:r>
         <w:rPr>
@@ -1561,13 +1882,7 @@
         </w:rPr>
       </w:pPr>
       <w:r>
-        <w:t xml:space="preserve">If </w:t>
-      </w:r>
-      <w:r>
-        <w:t>two objects are</w:t>
-      </w:r>
-      <w:r>
-        <w:t xml:space="preserve"> </w:t>
+        <w:t xml:space="preserve">If two objects are </w:t>
       </w:r>
       <w:r>
         <w:rPr>
@@ -1576,22 +1891,15 @@
         <w:t>not</w:t>
       </w:r>
       <w:r>
-        <w:t xml:space="preserve"> equals, i.e. equals(Object o) returns </w:t>
-      </w:r>
-      <w:r>
-        <w:t>I</w:t>
-      </w:r>
-      <w:r>
-        <w:t xml:space="preserve">, </w:t>
-      </w:r>
-      <w:r>
-        <w:t>still</w:t>
-      </w:r>
-      <w:r>
-        <w:t xml:space="preserve"> their hashcode</w:t>
-      </w:r>
-      <w:r>
-        <w:t xml:space="preserve"> can be same.</w:t>
+        <w:t xml:space="preserve"> equals, i.e. </w:t>
+      </w:r>
+      <w:proofErr w:type="gramStart"/>
+      <w:r>
+        <w:t>equals(</w:t>
+      </w:r>
+      <w:proofErr w:type="gramEnd"/>
+      <w:r>
+        <w:t>Object o) returns I, still their hashcode can be same.</w:t>
       </w:r>
     </w:p>
     <w:p/>
@@ -2201,7 +2509,17 @@
         <w:t>A sorted collec</w:t>
       </w:r>
       <w:r>
-        <w:t>tion is a collection which maintains a order of the objects by some rule or rules known as sorted-rules.</w:t>
+        <w:t xml:space="preserve">tion is a collection which maintains </w:t>
+      </w:r>
+      <w:proofErr w:type="spellStart"/>
+      <w:proofErr w:type="gramStart"/>
+      <w:r>
+        <w:t>a</w:t>
+      </w:r>
+      <w:proofErr w:type="spellEnd"/>
+      <w:proofErr w:type="gramEnd"/>
+      <w:r>
+        <w:t xml:space="preserve"> order of the objects by some rule or rules known as sorted-rules.</w:t>
       </w:r>
     </w:p>
     <w:p>
@@ -2377,7 +2695,16 @@
         </w:numPr>
       </w:pPr>
       <w:r>
-        <w:t>When an array is declared the size needs to be mentioned and it can’t grow more than that. ArrayList is kind of growing arrays. While initializing, an ArrayList does not need to specify the size of it. As object gets inserted the size grows and if removed the size decreases by itself.</w:t>
+        <w:t xml:space="preserve">Array list are </w:t>
+      </w:r>
+      <w:r>
+        <w:rPr>
+          <w:i/>
+        </w:rPr>
+        <w:t>ordered collections</w:t>
+      </w:r>
+      <w:r>
+        <w:t xml:space="preserve"> with their indexes naturally but they are not sorted, unless explicitly mentioned.</w:t>
       </w:r>
     </w:p>
     <w:p>
@@ -2389,7 +2716,7 @@
         </w:numPr>
       </w:pPr>
       <w:r>
-        <w:t>ArrayList is faster in iteration and also faster in accessing objects randomly using indexes of course.(it is a list after all)</w:t>
+        <w:t>When an array is declared the size needs to be mentioned and it can’t grow more than that. ArrayList is kind of growing arrays. While initializing, an ArrayList does not need to specify the size of it. As object gets inserted the size grows and if removed the size decreases by itself.</w:t>
       </w:r>
     </w:p>
     <w:p>
@@ -2401,25 +2728,7 @@
         </w:numPr>
       </w:pPr>
       <w:r>
-        <w:t xml:space="preserve">Array list are </w:t>
-      </w:r>
-      <w:r>
-        <w:rPr>
-          <w:i/>
-        </w:rPr>
-        <w:t>ordered collections</w:t>
-      </w:r>
-      <w:r>
-        <w:t xml:space="preserve"> with their indexes</w:t>
-      </w:r>
-      <w:r>
-        <w:t xml:space="preserve"> naturally</w:t>
-      </w:r>
-      <w:r>
-        <w:t xml:space="preserve"> but </w:t>
-      </w:r>
-      <w:r>
-        <w:t>they are not sorted, unless explicitly mentioned.</w:t>
+        <w:t>ArrayList is faster in iteration and also faster in accessing objects randomly using indexes of course.(it is a list after all)</w:t>
       </w:r>
     </w:p>
     <w:p>
@@ -2431,7 +2740,19 @@
         </w:numPr>
       </w:pPr>
       <w:r>
-        <w:t>With comparison to LimkedList, ArrayList are faster for iteration, but LikedList performs better in case of insertion.</w:t>
+        <w:t xml:space="preserve">With comparison to </w:t>
+      </w:r>
+      <w:r>
+        <w:t>LinkedList</w:t>
+      </w:r>
+      <w:r>
+        <w:t xml:space="preserve">, ArrayList are faster for iteration, but </w:t>
+      </w:r>
+      <w:r>
+        <w:t>LinkedList</w:t>
+      </w:r>
+      <w:r>
+        <w:t xml:space="preserve"> performs better in case of insertion.</w:t>
       </w:r>
     </w:p>
     <w:p>
@@ -2450,16 +2771,953 @@
         </w:rPr>
         <w:t>LinkedList</w:t>
       </w:r>
+      <w:r>
+        <w:rPr>
+          <w:b/>
+          <w:sz w:val="28"/>
+          <w:u w:val="single"/>
+        </w:rPr>
+        <w:t>:</w:t>
+      </w:r>
+    </w:p>
+    <w:p>
+      <w:pPr>
+        <w:pStyle w:val="ListParagraph"/>
+        <w:numPr>
+          <w:ilvl w:val="0"/>
+          <w:numId w:val="11"/>
+        </w:numPr>
+      </w:pPr>
+      <w:r>
+        <w:t xml:space="preserve">LinkedList are </w:t>
+      </w:r>
+      <w:r>
+        <w:rPr>
+          <w:i/>
+        </w:rPr>
+        <w:t>ordered collections</w:t>
+      </w:r>
+      <w:r>
+        <w:t xml:space="preserve"> with their indexes naturally but they are not sorted, unless explicitly mentioned.</w:t>
+      </w:r>
+    </w:p>
+    <w:p>
+      <w:pPr>
+        <w:pStyle w:val="ListParagraph"/>
+        <w:numPr>
+          <w:ilvl w:val="0"/>
+          <w:numId w:val="11"/>
+        </w:numPr>
+      </w:pPr>
+      <w:r>
+        <w:t xml:space="preserve">LinkedList is very similar to ArrayList but the objects are doubly linked. So </w:t>
+      </w:r>
+      <w:r>
+        <w:t>LinkedList</w:t>
+      </w:r>
+      <w:r>
+        <w:t xml:space="preserve"> can be traversed from beginning to end and vice versa. Same way new objects can be added or deleted.</w:t>
+      </w:r>
+    </w:p>
+    <w:p>
+      <w:pPr>
+        <w:pStyle w:val="ListParagraph"/>
+        <w:numPr>
+          <w:ilvl w:val="0"/>
+          <w:numId w:val="11"/>
+        </w:numPr>
+      </w:pPr>
+      <w:r>
+        <w:t xml:space="preserve">Because of being doubly linked, it is </w:t>
+      </w:r>
+      <w:proofErr w:type="gramStart"/>
+      <w:r>
+        <w:t>a  good</w:t>
+      </w:r>
+      <w:proofErr w:type="gramEnd"/>
+      <w:r>
+        <w:t xml:space="preserve"> option for implementing other data structures like stack or queue.</w:t>
+      </w:r>
+    </w:p>
+    <w:p>
+      <w:pPr>
+        <w:pStyle w:val="ListParagraph"/>
+        <w:numPr>
+          <w:ilvl w:val="0"/>
+          <w:numId w:val="11"/>
+        </w:numPr>
+      </w:pPr>
+      <w:r>
+        <w:t>With comparison to ArrayList it is faster in adding an object but iteration might be relatively slower.</w:t>
+      </w:r>
+    </w:p>
+    <w:p>
+      <w:pPr>
+        <w:rPr>
+          <w:b/>
+          <w:sz w:val="28"/>
+          <w:u w:val="single"/>
+        </w:rPr>
+      </w:pPr>
+      <w:r>
+        <w:rPr>
+          <w:b/>
+          <w:sz w:val="28"/>
+          <w:u w:val="single"/>
+        </w:rPr>
+        <w:t>Vector</w:t>
+      </w:r>
+      <w:r>
+        <w:rPr>
+          <w:b/>
+          <w:sz w:val="28"/>
+          <w:u w:val="single"/>
+        </w:rPr>
+        <w:t>:</w:t>
+      </w:r>
+      <w:r>
+        <w:rPr>
+          <w:b/>
+          <w:sz w:val="28"/>
+          <w:u w:val="single"/>
+        </w:rPr>
+        <w:t xml:space="preserve"> (</w:t>
+      </w:r>
+      <w:r>
+        <w:rPr>
+          <w:sz w:val="28"/>
+          <w:u w:val="single"/>
+        </w:rPr>
+        <w:t>rarely used now a days</w:t>
+      </w:r>
+      <w:r>
+        <w:rPr>
+          <w:b/>
+          <w:sz w:val="28"/>
+          <w:u w:val="single"/>
+        </w:rPr>
+        <w:t>)</w:t>
+      </w:r>
+    </w:p>
+    <w:p>
+      <w:pPr>
+        <w:pStyle w:val="ListParagraph"/>
+        <w:numPr>
+          <w:ilvl w:val="0"/>
+          <w:numId w:val="17"/>
+        </w:numPr>
+      </w:pPr>
+      <w:r>
+        <w:t>An old collection, since the inception of Java</w:t>
+      </w:r>
+    </w:p>
+    <w:p>
+      <w:pPr>
+        <w:pStyle w:val="ListParagraph"/>
+        <w:numPr>
+          <w:ilvl w:val="0"/>
+          <w:numId w:val="17"/>
+        </w:numPr>
+      </w:pPr>
+      <w:r>
+        <w:t>Works same as ArrayList but all methods are synchronized and thread safe and thus slower.</w:t>
+      </w:r>
+    </w:p>
+    <w:p>
+      <w:pPr>
+        <w:pStyle w:val="ListParagraph"/>
+        <w:numPr>
+          <w:ilvl w:val="0"/>
+          <w:numId w:val="17"/>
+        </w:numPr>
+      </w:pPr>
+      <w:r>
+        <w:t>As thread safe coding can be done in other ways, vector is not much is used now a days.</w:t>
+      </w:r>
+    </w:p>
+    <w:p>
+      <w:pPr>
+        <w:pStyle w:val="ListParagraph"/>
+      </w:pPr>
+    </w:p>
+    <w:p>
+      <w:pPr>
+        <w:rPr>
+          <w:b/>
+          <w:sz w:val="28"/>
+          <w:u w:val="single"/>
+        </w:rPr>
+      </w:pPr>
+      <w:r>
+        <w:rPr>
+          <w:b/>
+          <w:sz w:val="28"/>
+          <w:u w:val="single"/>
+        </w:rPr>
+        <w:t>2&gt;</w:t>
+      </w:r>
+      <w:r>
+        <w:rPr>
+          <w:b/>
+          <w:sz w:val="28"/>
+          <w:u w:val="single"/>
+        </w:rPr>
+        <w:t>Set Interface:</w:t>
+      </w:r>
+    </w:p>
+    <w:p>
+      <w:r>
+        <w:t xml:space="preserve">A set is an interface where only unique objects are allowed to store. No duplication on objects are allowed. The </w:t>
+      </w:r>
+      <w:proofErr w:type="gramStart"/>
+      <w:r>
+        <w:t>equals(</w:t>
+      </w:r>
+      <w:proofErr w:type="gramEnd"/>
+      <w:r>
+        <w:t>Object o) determines two objects, and if same object is tried to add to it, it won’t allow.</w:t>
+      </w:r>
+    </w:p>
+    <w:p>
+      <w:pPr>
+        <w:rPr>
+          <w:b/>
+          <w:sz w:val="28"/>
+          <w:u w:val="single"/>
+        </w:rPr>
+      </w:pPr>
+      <w:r>
+        <w:rPr>
+          <w:b/>
+          <w:sz w:val="28"/>
+          <w:u w:val="single"/>
+        </w:rPr>
+        <w:t>HashSet</w:t>
+      </w:r>
+      <w:r>
+        <w:rPr>
+          <w:b/>
+          <w:sz w:val="28"/>
+          <w:u w:val="single"/>
+        </w:rPr>
+        <w:t>:</w:t>
+      </w:r>
+    </w:p>
+    <w:p>
+      <w:pPr>
+        <w:pStyle w:val="ListParagraph"/>
+        <w:numPr>
+          <w:ilvl w:val="0"/>
+          <w:numId w:val="19"/>
+        </w:numPr>
+        <w:rPr>
+          <w:b/>
+          <w:u w:val="single"/>
+        </w:rPr>
+      </w:pPr>
+      <w:r>
+        <w:t xml:space="preserve">A HashSet is an </w:t>
+      </w:r>
+      <w:r>
+        <w:rPr>
+          <w:i/>
+        </w:rPr>
+        <w:t>unordered and unsorted</w:t>
+      </w:r>
+      <w:r>
+        <w:t xml:space="preserve"> collection. In different execution of iteration it might give different outputs.</w:t>
+      </w:r>
+    </w:p>
+    <w:p>
+      <w:pPr>
+        <w:pStyle w:val="ListParagraph"/>
+        <w:numPr>
+          <w:ilvl w:val="0"/>
+          <w:numId w:val="19"/>
+        </w:numPr>
+        <w:rPr>
+          <w:b/>
+          <w:u w:val="single"/>
+        </w:rPr>
+      </w:pPr>
+      <w:proofErr w:type="spellStart"/>
+      <w:r>
+        <w:lastRenderedPageBreak/>
+        <w:t>HasSet</w:t>
+      </w:r>
+      <w:proofErr w:type="spellEnd"/>
+      <w:r>
+        <w:t xml:space="preserve"> is used when there is no need of any orderly addition on objects and duplicity should be prevented.</w:t>
+      </w:r>
+    </w:p>
+    <w:p>
+      <w:pPr>
+        <w:pStyle w:val="ListParagraph"/>
+        <w:numPr>
+          <w:ilvl w:val="0"/>
+          <w:numId w:val="19"/>
+        </w:numPr>
+        <w:rPr>
+          <w:b/>
+          <w:u w:val="single"/>
+        </w:rPr>
+      </w:pPr>
+      <w:r>
+        <w:t xml:space="preserve">HashSet uses hashcode code of objects which in turn checks the </w:t>
+      </w:r>
+      <w:proofErr w:type="gramStart"/>
+      <w:r>
+        <w:t>equals(</w:t>
+      </w:r>
+      <w:proofErr w:type="gramEnd"/>
+      <w:r>
+        <w:t>Object o) method to while inserting an object. If same object is already there in the set, the insertion is avoided.</w:t>
+      </w:r>
+    </w:p>
+    <w:p>
+      <w:pPr>
+        <w:ind w:left="360"/>
+        <w:rPr>
+          <w:b/>
+          <w:sz w:val="28"/>
+          <w:u w:val="single"/>
+        </w:rPr>
+      </w:pPr>
+      <w:r>
+        <w:rPr>
+          <w:b/>
+          <w:sz w:val="28"/>
+          <w:u w:val="single"/>
+        </w:rPr>
+        <w:t>Linked</w:t>
+      </w:r>
+      <w:r>
+        <w:rPr>
+          <w:b/>
+          <w:sz w:val="28"/>
+          <w:u w:val="single"/>
+        </w:rPr>
+        <w:t>HashSet:</w:t>
+      </w:r>
+    </w:p>
+    <w:p>
+      <w:pPr>
+        <w:pStyle w:val="ListParagraph"/>
+        <w:numPr>
+          <w:ilvl w:val="0"/>
+          <w:numId w:val="21"/>
+        </w:numPr>
+        <w:rPr>
+          <w:b/>
+          <w:u w:val="single"/>
+        </w:rPr>
+      </w:pPr>
+      <w:r>
+        <w:t xml:space="preserve">LinkedHashSet is an </w:t>
+      </w:r>
+      <w:r>
+        <w:rPr>
+          <w:i/>
+        </w:rPr>
+        <w:t xml:space="preserve">ordered </w:t>
+      </w:r>
+      <w:r>
+        <w:t xml:space="preserve">version of </w:t>
+      </w:r>
+      <w:r>
+        <w:t>HashSet</w:t>
+      </w:r>
+      <w:r>
+        <w:t xml:space="preserve">. </w:t>
+      </w:r>
+    </w:p>
+    <w:p>
+      <w:pPr>
+        <w:pStyle w:val="ListParagraph"/>
+        <w:numPr>
+          <w:ilvl w:val="0"/>
+          <w:numId w:val="21"/>
+        </w:numPr>
+        <w:rPr>
+          <w:b/>
+          <w:u w:val="single"/>
+        </w:rPr>
+      </w:pPr>
+      <w:r>
+        <w:t>It maintains a doubly-linked list across all elements.</w:t>
+      </w:r>
+    </w:p>
+    <w:p>
+      <w:pPr>
+        <w:pStyle w:val="ListParagraph"/>
+        <w:numPr>
+          <w:ilvl w:val="0"/>
+          <w:numId w:val="21"/>
+        </w:numPr>
+        <w:rPr>
+          <w:b/>
+          <w:u w:val="single"/>
+        </w:rPr>
+      </w:pPr>
+      <w:r>
+        <w:t>Iteration through HashSet is unpredictable but as LinkedHashSet is ordered iteration is maintained in an orderly fashion.  So it is recommended to use when Map is required to iterate in orderly fashion.</w:t>
+      </w:r>
+    </w:p>
+    <w:p>
+      <w:r>
+        <w:t>Both the above collection requires to override the hashCode() method properly. Map use hascodes of objects to determine delicacy. If the default Object#</w:t>
+      </w:r>
+      <w:proofErr w:type="gramStart"/>
+      <w:r>
+        <w:t>hashCode(</w:t>
+      </w:r>
+      <w:proofErr w:type="gramEnd"/>
+      <w:r>
+        <w:t xml:space="preserve">) method is used meaningfully equal objects may get added, excluding the main objective of </w:t>
+      </w:r>
+      <w:r>
+        <w:t>set</w:t>
+      </w:r>
+      <w:r>
+        <w:t xml:space="preserve"> to keep only unique objects and allows no duplicity.</w:t>
+      </w:r>
+    </w:p>
+    <w:p>
+      <w:pPr>
+        <w:ind w:left="360"/>
+        <w:rPr>
+          <w:b/>
+          <w:sz w:val="28"/>
+          <w:u w:val="single"/>
+        </w:rPr>
+      </w:pPr>
+      <w:r>
+        <w:rPr>
+          <w:b/>
+          <w:sz w:val="28"/>
+          <w:u w:val="single"/>
+        </w:rPr>
+        <w:t>Tre</w:t>
+      </w:r>
+      <w:r>
+        <w:rPr>
+          <w:b/>
+          <w:sz w:val="28"/>
+          <w:u w:val="single"/>
+        </w:rPr>
+        <w:t>eSet</w:t>
+      </w:r>
+      <w:r>
+        <w:rPr>
+          <w:b/>
+          <w:sz w:val="28"/>
+          <w:u w:val="single"/>
+        </w:rPr>
+        <w:t>:</w:t>
+      </w:r>
+    </w:p>
+    <w:p>
+      <w:pPr>
+        <w:pStyle w:val="ListParagraph"/>
+        <w:numPr>
+          <w:ilvl w:val="0"/>
+          <w:numId w:val="22"/>
+        </w:numPr>
+        <w:rPr>
+          <w:b/>
+          <w:u w:val="single"/>
+        </w:rPr>
+      </w:pPr>
+      <w:r>
+        <w:t xml:space="preserve">TreeeSet is </w:t>
+      </w:r>
+      <w:r>
+        <w:rPr>
+          <w:i/>
+        </w:rPr>
+        <w:t>one of the two sorted</w:t>
+      </w:r>
+      <w:r>
+        <w:t xml:space="preserve"> collections, the other being TreeMap.</w:t>
+      </w:r>
+    </w:p>
+    <w:p>
+      <w:pPr>
+        <w:pStyle w:val="ListParagraph"/>
+        <w:numPr>
+          <w:ilvl w:val="0"/>
+          <w:numId w:val="22"/>
+        </w:numPr>
+        <w:rPr>
+          <w:b/>
+          <w:u w:val="single"/>
+        </w:rPr>
+      </w:pPr>
+      <w:r>
+        <w:t>Guarantees that the elements inserted will be in the order of ascending.</w:t>
+      </w:r>
+    </w:p>
+    <w:p>
+      <w:pPr>
+        <w:pStyle w:val="ListParagraph"/>
+        <w:numPr>
+          <w:ilvl w:val="0"/>
+          <w:numId w:val="22"/>
+        </w:numPr>
+        <w:rPr>
+          <w:b/>
+          <w:u w:val="single"/>
+        </w:rPr>
+      </w:pPr>
+      <w:r>
+        <w:t>Sorting is done mostly using the natural sorting order</w:t>
+      </w:r>
+    </w:p>
+    <w:p>
+      <w:pPr>
+        <w:pStyle w:val="ListParagraph"/>
+        <w:numPr>
+          <w:ilvl w:val="0"/>
+          <w:numId w:val="22"/>
+        </w:numPr>
+        <w:rPr>
+          <w:b/>
+          <w:u w:val="single"/>
+        </w:rPr>
+      </w:pPr>
+      <w:r>
+        <w:t>Sorting can be implemented in custom order as well via the constructor that lets the developer to set the own rule of sorting.</w:t>
+      </w:r>
+    </w:p>
+    <w:p>
+      <w:pPr>
+        <w:rPr>
+          <w:b/>
+          <w:sz w:val="28"/>
+          <w:u w:val="single"/>
+        </w:rPr>
+      </w:pPr>
+      <w:r>
+        <w:rPr>
+          <w:b/>
+          <w:sz w:val="28"/>
+          <w:u w:val="single"/>
+        </w:rPr>
+        <w:t>3</w:t>
+      </w:r>
+      <w:r>
+        <w:rPr>
+          <w:b/>
+          <w:sz w:val="28"/>
+          <w:u w:val="single"/>
+        </w:rPr>
+        <w:t>&gt;</w:t>
+      </w:r>
+      <w:r>
+        <w:rPr>
+          <w:b/>
+          <w:sz w:val="28"/>
+          <w:u w:val="single"/>
+        </w:rPr>
+        <w:t>Map</w:t>
+      </w:r>
+      <w:r>
+        <w:rPr>
+          <w:b/>
+          <w:sz w:val="28"/>
+          <w:u w:val="single"/>
+        </w:rPr>
+        <w:t xml:space="preserve"> Interface:</w:t>
+      </w:r>
+    </w:p>
+    <w:p>
+      <w:r>
+        <w:t xml:space="preserve">Map implements with unique identifiers but not by unique objects. Unlike Set maps can have duplicate values, but each value will have </w:t>
+      </w:r>
+      <w:proofErr w:type="gramStart"/>
+      <w:r>
+        <w:t>an</w:t>
+      </w:r>
+      <w:proofErr w:type="gramEnd"/>
+      <w:r>
+        <w:t xml:space="preserve"> unique id. </w:t>
+      </w:r>
+      <w:r>
+        <w:t xml:space="preserve">Map uses key to get the objects or the value. It uses </w:t>
+      </w:r>
+      <w:proofErr w:type="gramStart"/>
+      <w:r>
+        <w:t>equals(</w:t>
+      </w:r>
+      <w:proofErr w:type="gramEnd"/>
+      <w:r>
+        <w:t>Object o) method to check whether two pair of keys are equal or not.</w:t>
+      </w:r>
+    </w:p>
+    <w:p>
+      <w:pPr>
+        <w:rPr>
+          <w:sz w:val="28"/>
+        </w:rPr>
+      </w:pPr>
+      <w:r>
+        <w:rPr>
+          <w:b/>
+          <w:sz w:val="28"/>
+        </w:rPr>
+        <w:t xml:space="preserve">     </w:t>
+      </w:r>
+      <w:r>
+        <w:rPr>
+          <w:b/>
+          <w:sz w:val="28"/>
+          <w:u w:val="single"/>
+        </w:rPr>
+        <w:t>HashMap</w:t>
+      </w:r>
+      <w:r>
+        <w:rPr>
+          <w:b/>
+          <w:sz w:val="28"/>
+          <w:u w:val="single"/>
+        </w:rPr>
+        <w:t>:</w:t>
+      </w:r>
+      <w:r>
+        <w:rPr>
+          <w:b/>
+          <w:sz w:val="28"/>
+          <w:u w:val="single"/>
+        </w:rPr>
+        <w:t xml:space="preserve"> </w:t>
+      </w:r>
+    </w:p>
+    <w:p>
+      <w:pPr>
+        <w:pStyle w:val="ListParagraph"/>
+        <w:numPr>
+          <w:ilvl w:val="0"/>
+          <w:numId w:val="24"/>
+        </w:numPr>
+      </w:pPr>
+      <w:r>
+        <w:t xml:space="preserve">HashMap is an </w:t>
+      </w:r>
+      <w:r>
+        <w:rPr>
+          <w:i/>
+        </w:rPr>
+        <w:t xml:space="preserve">unsorted and unordered </w:t>
+      </w:r>
+      <w:r>
+        <w:t xml:space="preserve">data structure. </w:t>
+      </w:r>
+    </w:p>
+    <w:p>
+      <w:pPr>
+        <w:pStyle w:val="ListParagraph"/>
+        <w:numPr>
+          <w:ilvl w:val="0"/>
+          <w:numId w:val="24"/>
+        </w:numPr>
+      </w:pPr>
+      <w:r>
+        <w:t xml:space="preserve">HashMap is useful when the iteration is not required in a particular order. </w:t>
+      </w:r>
+    </w:p>
+    <w:p>
+      <w:pPr>
+        <w:pStyle w:val="ListParagraph"/>
+        <w:numPr>
+          <w:ilvl w:val="0"/>
+          <w:numId w:val="24"/>
+        </w:numPr>
+      </w:pPr>
+      <w:r>
+        <w:t>Objects are stored based on their hashcodes.</w:t>
+      </w:r>
+    </w:p>
+    <w:p>
+      <w:pPr>
+        <w:pStyle w:val="ListParagraph"/>
+        <w:numPr>
+          <w:ilvl w:val="0"/>
+          <w:numId w:val="24"/>
+        </w:numPr>
+        <w:rPr>
+          <w:i/>
+        </w:rPr>
+      </w:pPr>
+      <w:r>
+        <w:rPr>
+          <w:i/>
+        </w:rPr>
+        <w:t>One null key is allowed, but multiple null values are allowed inside a HashMap</w:t>
+      </w:r>
+    </w:p>
+    <w:p>
+      <w:pPr>
+        <w:rPr>
+          <w:b/>
+          <w:sz w:val="28"/>
+          <w:u w:val="single"/>
+        </w:rPr>
+      </w:pPr>
+      <w:r>
+        <w:rPr>
+          <w:b/>
+          <w:sz w:val="28"/>
+          <w:u w:val="single"/>
+        </w:rPr>
+        <w:t>Hashtable</w:t>
+      </w:r>
+      <w:r>
+        <w:rPr>
+          <w:b/>
+          <w:sz w:val="28"/>
+          <w:u w:val="single"/>
+        </w:rPr>
+        <w:t>:</w:t>
+      </w:r>
+    </w:p>
+    <w:p>
+      <w:pPr>
+        <w:pStyle w:val="ListParagraph"/>
+        <w:numPr>
+          <w:ilvl w:val="0"/>
+          <w:numId w:val="25"/>
+        </w:numPr>
+      </w:pPr>
+      <w:r>
+        <w:t xml:space="preserve">An old collection of Java, since </w:t>
+      </w:r>
+      <w:r>
+        <w:t>its</w:t>
+      </w:r>
+      <w:r>
+        <w:t xml:space="preserve"> inception</w:t>
+      </w:r>
+    </w:p>
+    <w:p>
+      <w:pPr>
+        <w:pStyle w:val="ListParagraph"/>
+        <w:numPr>
+          <w:ilvl w:val="0"/>
+          <w:numId w:val="25"/>
+        </w:numPr>
+      </w:pPr>
+      <w:r>
+        <w:t>Works exactly like HashMap, but the methods are synchronized and thread-safe.</w:t>
+      </w:r>
+    </w:p>
+    <w:p>
+      <w:pPr>
+        <w:pStyle w:val="ListParagraph"/>
+        <w:numPr>
+          <w:ilvl w:val="0"/>
+          <w:numId w:val="25"/>
+        </w:numPr>
+        <w:rPr>
+          <w:i/>
+        </w:rPr>
+      </w:pPr>
+      <w:r>
+        <w:rPr>
+          <w:i/>
+        </w:rPr>
+        <w:t>No null key or values are allowed in a Hashtable</w:t>
+      </w:r>
+    </w:p>
+    <w:p>
+      <w:pPr>
+        <w:rPr>
+          <w:b/>
+          <w:sz w:val="28"/>
+          <w:u w:val="single"/>
+        </w:rPr>
+      </w:pPr>
+      <w:r>
+        <w:rPr>
+          <w:b/>
+          <w:sz w:val="28"/>
+          <w:u w:val="single"/>
+        </w:rPr>
+        <w:t>Linked</w:t>
+      </w:r>
+      <w:r>
+        <w:rPr>
+          <w:b/>
+          <w:sz w:val="28"/>
+          <w:u w:val="single"/>
+        </w:rPr>
+        <w:t>Hash</w:t>
+      </w:r>
+      <w:r>
+        <w:rPr>
+          <w:b/>
+          <w:sz w:val="28"/>
+          <w:u w:val="single"/>
+        </w:rPr>
+        <w:t>Map</w:t>
+      </w:r>
+      <w:r>
+        <w:rPr>
+          <w:b/>
+          <w:sz w:val="28"/>
+          <w:u w:val="single"/>
+        </w:rPr>
+        <w:t>:</w:t>
+      </w:r>
+    </w:p>
+    <w:p>
+      <w:pPr>
+        <w:pStyle w:val="ListParagraph"/>
+        <w:numPr>
+          <w:ilvl w:val="0"/>
+          <w:numId w:val="26"/>
+        </w:numPr>
+      </w:pPr>
+      <w:r>
+        <w:t>LinkedHashMap is ordered collection. Its order is maintained by the indexes.</w:t>
+      </w:r>
+    </w:p>
+    <w:p>
+      <w:pPr>
+        <w:pStyle w:val="ListParagraph"/>
+        <w:numPr>
+          <w:ilvl w:val="0"/>
+          <w:numId w:val="26"/>
+        </w:numPr>
+      </w:pPr>
+      <w:r>
+        <w:t>Slower in insertion and deletion than HashMap, but performs faster iteration.</w:t>
+      </w:r>
+    </w:p>
+    <w:p>
+      <w:pPr>
+        <w:ind w:left="360"/>
+        <w:rPr>
+          <w:b/>
+          <w:sz w:val="28"/>
+          <w:u w:val="single"/>
+        </w:rPr>
+      </w:pPr>
+      <w:r>
+        <w:rPr>
+          <w:b/>
+          <w:sz w:val="28"/>
+          <w:u w:val="single"/>
+        </w:rPr>
+        <w:lastRenderedPageBreak/>
+        <w:t>TreeMap</w:t>
+      </w:r>
+      <w:r>
+        <w:rPr>
+          <w:b/>
+          <w:sz w:val="28"/>
+          <w:u w:val="single"/>
+        </w:rPr>
+        <w:t>:</w:t>
+      </w:r>
+    </w:p>
+    <w:p>
+      <w:pPr>
+        <w:pStyle w:val="ListParagraph"/>
+        <w:numPr>
+          <w:ilvl w:val="0"/>
+          <w:numId w:val="27"/>
+        </w:numPr>
+        <w:rPr>
+          <w:b/>
+        </w:rPr>
+      </w:pPr>
+      <w:r>
+        <w:t xml:space="preserve">TreeMap is one of the </w:t>
+      </w:r>
+      <w:r>
+        <w:t xml:space="preserve">two </w:t>
+      </w:r>
+      <w:r>
+        <w:t>sorted collection, the other being TreeSet.</w:t>
+      </w:r>
+    </w:p>
+    <w:p>
+      <w:pPr>
+        <w:pStyle w:val="ListParagraph"/>
+        <w:numPr>
+          <w:ilvl w:val="0"/>
+          <w:numId w:val="27"/>
+        </w:numPr>
+        <w:rPr>
+          <w:b/>
+        </w:rPr>
+      </w:pPr>
+      <w:r>
+        <w:t>Sorted order is maintained by implementing the natural sorted order.</w:t>
+      </w:r>
+    </w:p>
+    <w:p>
+      <w:pPr>
+        <w:pStyle w:val="ListParagraph"/>
+        <w:numPr>
+          <w:ilvl w:val="0"/>
+          <w:numId w:val="27"/>
+        </w:numPr>
+        <w:rPr>
+          <w:b/>
+        </w:rPr>
+      </w:pPr>
+      <w:r>
+        <w:t>Custom sort-order can be applied via the constructor, passing a Comparable or Comparator.</w:t>
+      </w:r>
+    </w:p>
+    <w:p>
+      <w:pPr>
+        <w:rPr>
+          <w:b/>
+        </w:rPr>
+      </w:pPr>
       <w:bookmarkStart w:id="0" w:name="_GoBack"/>
       <w:bookmarkEnd w:id="0"/>
-      <w:r>
-        <w:rPr>
-          <w:b/>
-          <w:sz w:val="28"/>
-          <w:u w:val="single"/>
-        </w:rPr>
-        <w:t>:</w:t>
-      </w:r>
+    </w:p>
+    <w:p>
+      <w:pPr>
+        <w:ind w:left="360"/>
+      </w:pPr>
+    </w:p>
+    <w:p/>
+    <w:p/>
+    <w:p>
+      <w:pPr>
+        <w:pStyle w:val="ListParagraph"/>
+      </w:pPr>
+    </w:p>
+    <w:p>
+      <w:pPr>
+        <w:rPr>
+          <w:b/>
+          <w:u w:val="single"/>
+        </w:rPr>
+      </w:pPr>
+    </w:p>
+    <w:p>
+      <w:pPr>
+        <w:rPr>
+          <w:b/>
+          <w:u w:val="single"/>
+        </w:rPr>
+      </w:pPr>
+    </w:p>
+    <w:p/>
+    <w:p>
+      <w:pPr>
+        <w:pStyle w:val="ListParagraph"/>
+      </w:pPr>
+    </w:p>
+    <w:p>
+      <w:pPr>
+        <w:ind w:left="360"/>
+      </w:pPr>
     </w:p>
     <w:p/>
     <w:p>
@@ -2618,6 +3876,119 @@
 <file path=word/numbering.xml><?xml version="1.0" encoding="utf-8"?>
 <w:numbering xmlns:wpc="http://schemas.microsoft.com/office/word/2010/wordprocessingCanvas" xmlns:cx="http://schemas.microsoft.com/office/drawing/2014/chartex" xmlns:cx1="http://schemas.microsoft.com/office/drawing/2015/9/8/chartex" xmlns:mc="http://schemas.openxmlformats.org/markup-compatibility/2006" xmlns:o="urn:schemas-microsoft-com:office:office" xmlns:r="http://schemas.openxmlformats.org/officeDocument/2006/relationships" xmlns:m="http://schemas.openxmlformats.org/officeDocument/2006/math" xmlns:v="urn:schemas-microsoft-com:vml" xmlns:wp14="http://schemas.microsoft.com/office/word/2010/wordprocessingDrawing" xmlns:wp="http://schemas.openxmlformats.org/drawingml/2006/wordprocessingDrawing" xmlns:w10="urn:schemas-microsoft-com:office:word" xmlns:w="http://schemas.openxmlformats.org/wordprocessingml/2006/main" xmlns:w14="http://schemas.microsoft.com/office/word/2010/wordml" xmlns:w15="http://schemas.microsoft.com/office/word/2012/wordml" xmlns:w16se="http://schemas.microsoft.com/office/word/2015/wordml/symex" xmlns:wpg="http://schemas.microsoft.com/office/word/2010/wordprocessingGroup" xmlns:wpi="http://schemas.microsoft.com/office/word/2010/wordprocessingInk" xmlns:wne="http://schemas.microsoft.com/office/word/2006/wordml" xmlns:wps="http://schemas.microsoft.com/office/word/2010/wordprocessingShape" mc:Ignorable="w14 w15 w16se wp14">
   <w:abstractNum w:abstractNumId="0" w15:restartNumberingAfterBreak="0">
+    <w:nsid w:val="02632BC6"/>
+    <w:multiLevelType w:val="hybridMultilevel"/>
+    <w:tmpl w:val="0CCC3280"/>
+    <w:lvl w:ilvl="0" w:tplc="04090001">
+      <w:start w:val="1"/>
+      <w:numFmt w:val="bullet"/>
+      <w:lvlText w:val=""/>
+      <w:lvlJc w:val="left"/>
+      <w:pPr>
+        <w:ind w:left="720" w:hanging="360"/>
+      </w:pPr>
+      <w:rPr>
+        <w:rFonts w:ascii="Symbol" w:hAnsi="Symbol" w:hint="default"/>
+      </w:rPr>
+    </w:lvl>
+    <w:lvl w:ilvl="1" w:tplc="04090003" w:tentative="1">
+      <w:start w:val="1"/>
+      <w:numFmt w:val="bullet"/>
+      <w:lvlText w:val="o"/>
+      <w:lvlJc w:val="left"/>
+      <w:pPr>
+        <w:ind w:left="1440" w:hanging="360"/>
+      </w:pPr>
+      <w:rPr>
+        <w:rFonts w:ascii="Courier New" w:hAnsi="Courier New" w:cs="Courier New" w:hint="default"/>
+      </w:rPr>
+    </w:lvl>
+    <w:lvl w:ilvl="2" w:tplc="04090005" w:tentative="1">
+      <w:start w:val="1"/>
+      <w:numFmt w:val="bullet"/>
+      <w:lvlText w:val=""/>
+      <w:lvlJc w:val="left"/>
+      <w:pPr>
+        <w:ind w:left="2160" w:hanging="360"/>
+      </w:pPr>
+      <w:rPr>
+        <w:rFonts w:ascii="Wingdings" w:hAnsi="Wingdings" w:hint="default"/>
+      </w:rPr>
+    </w:lvl>
+    <w:lvl w:ilvl="3" w:tplc="04090001" w:tentative="1">
+      <w:start w:val="1"/>
+      <w:numFmt w:val="bullet"/>
+      <w:lvlText w:val=""/>
+      <w:lvlJc w:val="left"/>
+      <w:pPr>
+        <w:ind w:left="2880" w:hanging="360"/>
+      </w:pPr>
+      <w:rPr>
+        <w:rFonts w:ascii="Symbol" w:hAnsi="Symbol" w:hint="default"/>
+      </w:rPr>
+    </w:lvl>
+    <w:lvl w:ilvl="4" w:tplc="04090003" w:tentative="1">
+      <w:start w:val="1"/>
+      <w:numFmt w:val="bullet"/>
+      <w:lvlText w:val="o"/>
+      <w:lvlJc w:val="left"/>
+      <w:pPr>
+        <w:ind w:left="3600" w:hanging="360"/>
+      </w:pPr>
+      <w:rPr>
+        <w:rFonts w:ascii="Courier New" w:hAnsi="Courier New" w:cs="Courier New" w:hint="default"/>
+      </w:rPr>
+    </w:lvl>
+    <w:lvl w:ilvl="5" w:tplc="04090005" w:tentative="1">
+      <w:start w:val="1"/>
+      <w:numFmt w:val="bullet"/>
+      <w:lvlText w:val=""/>
+      <w:lvlJc w:val="left"/>
+      <w:pPr>
+        <w:ind w:left="4320" w:hanging="360"/>
+      </w:pPr>
+      <w:rPr>
+        <w:rFonts w:ascii="Wingdings" w:hAnsi="Wingdings" w:hint="default"/>
+      </w:rPr>
+    </w:lvl>
+    <w:lvl w:ilvl="6" w:tplc="04090001" w:tentative="1">
+      <w:start w:val="1"/>
+      <w:numFmt w:val="bullet"/>
+      <w:lvlText w:val=""/>
+      <w:lvlJc w:val="left"/>
+      <w:pPr>
+        <w:ind w:left="5040" w:hanging="360"/>
+      </w:pPr>
+      <w:rPr>
+        <w:rFonts w:ascii="Symbol" w:hAnsi="Symbol" w:hint="default"/>
+      </w:rPr>
+    </w:lvl>
+    <w:lvl w:ilvl="7" w:tplc="04090003" w:tentative="1">
+      <w:start w:val="1"/>
+      <w:numFmt w:val="bullet"/>
+      <w:lvlText w:val="o"/>
+      <w:lvlJc w:val="left"/>
+      <w:pPr>
+        <w:ind w:left="5760" w:hanging="360"/>
+      </w:pPr>
+      <w:rPr>
+        <w:rFonts w:ascii="Courier New" w:hAnsi="Courier New" w:cs="Courier New" w:hint="default"/>
+      </w:rPr>
+    </w:lvl>
+    <w:lvl w:ilvl="8" w:tplc="04090005" w:tentative="1">
+      <w:start w:val="1"/>
+      <w:numFmt w:val="bullet"/>
+      <w:lvlText w:val=""/>
+      <w:lvlJc w:val="left"/>
+      <w:pPr>
+        <w:ind w:left="6480" w:hanging="360"/>
+      </w:pPr>
+      <w:rPr>
+        <w:rFonts w:ascii="Wingdings" w:hAnsi="Wingdings" w:hint="default"/>
+      </w:rPr>
+    </w:lvl>
+  </w:abstractNum>
+  <w:abstractNum w:abstractNumId="1" w15:restartNumberingAfterBreak="0">
     <w:nsid w:val="05151907"/>
     <w:multiLevelType w:val="hybridMultilevel"/>
     <w:tmpl w:val="7DEC323C"/>
@@ -2706,7 +4077,7 @@
       </w:pPr>
     </w:lvl>
   </w:abstractNum>
-  <w:abstractNum w:abstractNumId="1" w15:restartNumberingAfterBreak="0">
+  <w:abstractNum w:abstractNumId="2" w15:restartNumberingAfterBreak="0">
     <w:nsid w:val="05634652"/>
     <w:multiLevelType w:val="hybridMultilevel"/>
     <w:tmpl w:val="179ACBA6"/>
@@ -2792,7 +4163,685 @@
       </w:pPr>
     </w:lvl>
   </w:abstractNum>
-  <w:abstractNum w:abstractNumId="2" w15:restartNumberingAfterBreak="0">
+  <w:abstractNum w:abstractNumId="3" w15:restartNumberingAfterBreak="0">
+    <w:nsid w:val="14E53750"/>
+    <w:multiLevelType w:val="hybridMultilevel"/>
+    <w:tmpl w:val="4FB2F5EA"/>
+    <w:lvl w:ilvl="0" w:tplc="04090001">
+      <w:start w:val="1"/>
+      <w:numFmt w:val="bullet"/>
+      <w:lvlText w:val=""/>
+      <w:lvlJc w:val="left"/>
+      <w:pPr>
+        <w:ind w:left="720" w:hanging="360"/>
+      </w:pPr>
+      <w:rPr>
+        <w:rFonts w:ascii="Symbol" w:hAnsi="Symbol" w:hint="default"/>
+      </w:rPr>
+    </w:lvl>
+    <w:lvl w:ilvl="1" w:tplc="04090003" w:tentative="1">
+      <w:start w:val="1"/>
+      <w:numFmt w:val="bullet"/>
+      <w:lvlText w:val="o"/>
+      <w:lvlJc w:val="left"/>
+      <w:pPr>
+        <w:ind w:left="1440" w:hanging="360"/>
+      </w:pPr>
+      <w:rPr>
+        <w:rFonts w:ascii="Courier New" w:hAnsi="Courier New" w:cs="Courier New" w:hint="default"/>
+      </w:rPr>
+    </w:lvl>
+    <w:lvl w:ilvl="2" w:tplc="04090005" w:tentative="1">
+      <w:start w:val="1"/>
+      <w:numFmt w:val="bullet"/>
+      <w:lvlText w:val=""/>
+      <w:lvlJc w:val="left"/>
+      <w:pPr>
+        <w:ind w:left="2160" w:hanging="360"/>
+      </w:pPr>
+      <w:rPr>
+        <w:rFonts w:ascii="Wingdings" w:hAnsi="Wingdings" w:hint="default"/>
+      </w:rPr>
+    </w:lvl>
+    <w:lvl w:ilvl="3" w:tplc="04090001" w:tentative="1">
+      <w:start w:val="1"/>
+      <w:numFmt w:val="bullet"/>
+      <w:lvlText w:val=""/>
+      <w:lvlJc w:val="left"/>
+      <w:pPr>
+        <w:ind w:left="2880" w:hanging="360"/>
+      </w:pPr>
+      <w:rPr>
+        <w:rFonts w:ascii="Symbol" w:hAnsi="Symbol" w:hint="default"/>
+      </w:rPr>
+    </w:lvl>
+    <w:lvl w:ilvl="4" w:tplc="04090003" w:tentative="1">
+      <w:start w:val="1"/>
+      <w:numFmt w:val="bullet"/>
+      <w:lvlText w:val="o"/>
+      <w:lvlJc w:val="left"/>
+      <w:pPr>
+        <w:ind w:left="3600" w:hanging="360"/>
+      </w:pPr>
+      <w:rPr>
+        <w:rFonts w:ascii="Courier New" w:hAnsi="Courier New" w:cs="Courier New" w:hint="default"/>
+      </w:rPr>
+    </w:lvl>
+    <w:lvl w:ilvl="5" w:tplc="04090005" w:tentative="1">
+      <w:start w:val="1"/>
+      <w:numFmt w:val="bullet"/>
+      <w:lvlText w:val=""/>
+      <w:lvlJc w:val="left"/>
+      <w:pPr>
+        <w:ind w:left="4320" w:hanging="360"/>
+      </w:pPr>
+      <w:rPr>
+        <w:rFonts w:ascii="Wingdings" w:hAnsi="Wingdings" w:hint="default"/>
+      </w:rPr>
+    </w:lvl>
+    <w:lvl w:ilvl="6" w:tplc="04090001" w:tentative="1">
+      <w:start w:val="1"/>
+      <w:numFmt w:val="bullet"/>
+      <w:lvlText w:val=""/>
+      <w:lvlJc w:val="left"/>
+      <w:pPr>
+        <w:ind w:left="5040" w:hanging="360"/>
+      </w:pPr>
+      <w:rPr>
+        <w:rFonts w:ascii="Symbol" w:hAnsi="Symbol" w:hint="default"/>
+      </w:rPr>
+    </w:lvl>
+    <w:lvl w:ilvl="7" w:tplc="04090003" w:tentative="1">
+      <w:start w:val="1"/>
+      <w:numFmt w:val="bullet"/>
+      <w:lvlText w:val="o"/>
+      <w:lvlJc w:val="left"/>
+      <w:pPr>
+        <w:ind w:left="5760" w:hanging="360"/>
+      </w:pPr>
+      <w:rPr>
+        <w:rFonts w:ascii="Courier New" w:hAnsi="Courier New" w:cs="Courier New" w:hint="default"/>
+      </w:rPr>
+    </w:lvl>
+    <w:lvl w:ilvl="8" w:tplc="04090005" w:tentative="1">
+      <w:start w:val="1"/>
+      <w:numFmt w:val="bullet"/>
+      <w:lvlText w:val=""/>
+      <w:lvlJc w:val="left"/>
+      <w:pPr>
+        <w:ind w:left="6480" w:hanging="360"/>
+      </w:pPr>
+      <w:rPr>
+        <w:rFonts w:ascii="Wingdings" w:hAnsi="Wingdings" w:hint="default"/>
+      </w:rPr>
+    </w:lvl>
+  </w:abstractNum>
+  <w:abstractNum w:abstractNumId="4" w15:restartNumberingAfterBreak="0">
+    <w:nsid w:val="1F943236"/>
+    <w:multiLevelType w:val="hybridMultilevel"/>
+    <w:tmpl w:val="F0E29528"/>
+    <w:lvl w:ilvl="0" w:tplc="04090001">
+      <w:start w:val="1"/>
+      <w:numFmt w:val="bullet"/>
+      <w:lvlText w:val=""/>
+      <w:lvlJc w:val="left"/>
+      <w:pPr>
+        <w:ind w:left="720" w:hanging="360"/>
+      </w:pPr>
+      <w:rPr>
+        <w:rFonts w:ascii="Symbol" w:hAnsi="Symbol" w:hint="default"/>
+      </w:rPr>
+    </w:lvl>
+    <w:lvl w:ilvl="1" w:tplc="04090003" w:tentative="1">
+      <w:start w:val="1"/>
+      <w:numFmt w:val="bullet"/>
+      <w:lvlText w:val="o"/>
+      <w:lvlJc w:val="left"/>
+      <w:pPr>
+        <w:ind w:left="1440" w:hanging="360"/>
+      </w:pPr>
+      <w:rPr>
+        <w:rFonts w:ascii="Courier New" w:hAnsi="Courier New" w:cs="Courier New" w:hint="default"/>
+      </w:rPr>
+    </w:lvl>
+    <w:lvl w:ilvl="2" w:tplc="04090005" w:tentative="1">
+      <w:start w:val="1"/>
+      <w:numFmt w:val="bullet"/>
+      <w:lvlText w:val=""/>
+      <w:lvlJc w:val="left"/>
+      <w:pPr>
+        <w:ind w:left="2160" w:hanging="360"/>
+      </w:pPr>
+      <w:rPr>
+        <w:rFonts w:ascii="Wingdings" w:hAnsi="Wingdings" w:hint="default"/>
+      </w:rPr>
+    </w:lvl>
+    <w:lvl w:ilvl="3" w:tplc="04090001" w:tentative="1">
+      <w:start w:val="1"/>
+      <w:numFmt w:val="bullet"/>
+      <w:lvlText w:val=""/>
+      <w:lvlJc w:val="left"/>
+      <w:pPr>
+        <w:ind w:left="2880" w:hanging="360"/>
+      </w:pPr>
+      <w:rPr>
+        <w:rFonts w:ascii="Symbol" w:hAnsi="Symbol" w:hint="default"/>
+      </w:rPr>
+    </w:lvl>
+    <w:lvl w:ilvl="4" w:tplc="04090003" w:tentative="1">
+      <w:start w:val="1"/>
+      <w:numFmt w:val="bullet"/>
+      <w:lvlText w:val="o"/>
+      <w:lvlJc w:val="left"/>
+      <w:pPr>
+        <w:ind w:left="3600" w:hanging="360"/>
+      </w:pPr>
+      <w:rPr>
+        <w:rFonts w:ascii="Courier New" w:hAnsi="Courier New" w:cs="Courier New" w:hint="default"/>
+      </w:rPr>
+    </w:lvl>
+    <w:lvl w:ilvl="5" w:tplc="04090005" w:tentative="1">
+      <w:start w:val="1"/>
+      <w:numFmt w:val="bullet"/>
+      <w:lvlText w:val=""/>
+      <w:lvlJc w:val="left"/>
+      <w:pPr>
+        <w:ind w:left="4320" w:hanging="360"/>
+      </w:pPr>
+      <w:rPr>
+        <w:rFonts w:ascii="Wingdings" w:hAnsi="Wingdings" w:hint="default"/>
+      </w:rPr>
+    </w:lvl>
+    <w:lvl w:ilvl="6" w:tplc="04090001" w:tentative="1">
+      <w:start w:val="1"/>
+      <w:numFmt w:val="bullet"/>
+      <w:lvlText w:val=""/>
+      <w:lvlJc w:val="left"/>
+      <w:pPr>
+        <w:ind w:left="5040" w:hanging="360"/>
+      </w:pPr>
+      <w:rPr>
+        <w:rFonts w:ascii="Symbol" w:hAnsi="Symbol" w:hint="default"/>
+      </w:rPr>
+    </w:lvl>
+    <w:lvl w:ilvl="7" w:tplc="04090003" w:tentative="1">
+      <w:start w:val="1"/>
+      <w:numFmt w:val="bullet"/>
+      <w:lvlText w:val="o"/>
+      <w:lvlJc w:val="left"/>
+      <w:pPr>
+        <w:ind w:left="5760" w:hanging="360"/>
+      </w:pPr>
+      <w:rPr>
+        <w:rFonts w:ascii="Courier New" w:hAnsi="Courier New" w:cs="Courier New" w:hint="default"/>
+      </w:rPr>
+    </w:lvl>
+    <w:lvl w:ilvl="8" w:tplc="04090005" w:tentative="1">
+      <w:start w:val="1"/>
+      <w:numFmt w:val="bullet"/>
+      <w:lvlText w:val=""/>
+      <w:lvlJc w:val="left"/>
+      <w:pPr>
+        <w:ind w:left="6480" w:hanging="360"/>
+      </w:pPr>
+      <w:rPr>
+        <w:rFonts w:ascii="Wingdings" w:hAnsi="Wingdings" w:hint="default"/>
+      </w:rPr>
+    </w:lvl>
+  </w:abstractNum>
+  <w:abstractNum w:abstractNumId="5" w15:restartNumberingAfterBreak="0">
+    <w:nsid w:val="21335BB6"/>
+    <w:multiLevelType w:val="hybridMultilevel"/>
+    <w:tmpl w:val="51E41AB2"/>
+    <w:lvl w:ilvl="0" w:tplc="04090001">
+      <w:start w:val="1"/>
+      <w:numFmt w:val="bullet"/>
+      <w:lvlText w:val=""/>
+      <w:lvlJc w:val="left"/>
+      <w:pPr>
+        <w:ind w:left="720" w:hanging="360"/>
+      </w:pPr>
+      <w:rPr>
+        <w:rFonts w:ascii="Symbol" w:hAnsi="Symbol" w:hint="default"/>
+      </w:rPr>
+    </w:lvl>
+    <w:lvl w:ilvl="1" w:tplc="04090003" w:tentative="1">
+      <w:start w:val="1"/>
+      <w:numFmt w:val="bullet"/>
+      <w:lvlText w:val="o"/>
+      <w:lvlJc w:val="left"/>
+      <w:pPr>
+        <w:ind w:left="1440" w:hanging="360"/>
+      </w:pPr>
+      <w:rPr>
+        <w:rFonts w:ascii="Courier New" w:hAnsi="Courier New" w:cs="Courier New" w:hint="default"/>
+      </w:rPr>
+    </w:lvl>
+    <w:lvl w:ilvl="2" w:tplc="04090005" w:tentative="1">
+      <w:start w:val="1"/>
+      <w:numFmt w:val="bullet"/>
+      <w:lvlText w:val=""/>
+      <w:lvlJc w:val="left"/>
+      <w:pPr>
+        <w:ind w:left="2160" w:hanging="360"/>
+      </w:pPr>
+      <w:rPr>
+        <w:rFonts w:ascii="Wingdings" w:hAnsi="Wingdings" w:hint="default"/>
+      </w:rPr>
+    </w:lvl>
+    <w:lvl w:ilvl="3" w:tplc="04090001" w:tentative="1">
+      <w:start w:val="1"/>
+      <w:numFmt w:val="bullet"/>
+      <w:lvlText w:val=""/>
+      <w:lvlJc w:val="left"/>
+      <w:pPr>
+        <w:ind w:left="2880" w:hanging="360"/>
+      </w:pPr>
+      <w:rPr>
+        <w:rFonts w:ascii="Symbol" w:hAnsi="Symbol" w:hint="default"/>
+      </w:rPr>
+    </w:lvl>
+    <w:lvl w:ilvl="4" w:tplc="04090003" w:tentative="1">
+      <w:start w:val="1"/>
+      <w:numFmt w:val="bullet"/>
+      <w:lvlText w:val="o"/>
+      <w:lvlJc w:val="left"/>
+      <w:pPr>
+        <w:ind w:left="3600" w:hanging="360"/>
+      </w:pPr>
+      <w:rPr>
+        <w:rFonts w:ascii="Courier New" w:hAnsi="Courier New" w:cs="Courier New" w:hint="default"/>
+      </w:rPr>
+    </w:lvl>
+    <w:lvl w:ilvl="5" w:tplc="04090005" w:tentative="1">
+      <w:start w:val="1"/>
+      <w:numFmt w:val="bullet"/>
+      <w:lvlText w:val=""/>
+      <w:lvlJc w:val="left"/>
+      <w:pPr>
+        <w:ind w:left="4320" w:hanging="360"/>
+      </w:pPr>
+      <w:rPr>
+        <w:rFonts w:ascii="Wingdings" w:hAnsi="Wingdings" w:hint="default"/>
+      </w:rPr>
+    </w:lvl>
+    <w:lvl w:ilvl="6" w:tplc="04090001" w:tentative="1">
+      <w:start w:val="1"/>
+      <w:numFmt w:val="bullet"/>
+      <w:lvlText w:val=""/>
+      <w:lvlJc w:val="left"/>
+      <w:pPr>
+        <w:ind w:left="5040" w:hanging="360"/>
+      </w:pPr>
+      <w:rPr>
+        <w:rFonts w:ascii="Symbol" w:hAnsi="Symbol" w:hint="default"/>
+      </w:rPr>
+    </w:lvl>
+    <w:lvl w:ilvl="7" w:tplc="04090003" w:tentative="1">
+      <w:start w:val="1"/>
+      <w:numFmt w:val="bullet"/>
+      <w:lvlText w:val="o"/>
+      <w:lvlJc w:val="left"/>
+      <w:pPr>
+        <w:ind w:left="5760" w:hanging="360"/>
+      </w:pPr>
+      <w:rPr>
+        <w:rFonts w:ascii="Courier New" w:hAnsi="Courier New" w:cs="Courier New" w:hint="default"/>
+      </w:rPr>
+    </w:lvl>
+    <w:lvl w:ilvl="8" w:tplc="04090005" w:tentative="1">
+      <w:start w:val="1"/>
+      <w:numFmt w:val="bullet"/>
+      <w:lvlText w:val=""/>
+      <w:lvlJc w:val="left"/>
+      <w:pPr>
+        <w:ind w:left="6480" w:hanging="360"/>
+      </w:pPr>
+      <w:rPr>
+        <w:rFonts w:ascii="Wingdings" w:hAnsi="Wingdings" w:hint="default"/>
+      </w:rPr>
+    </w:lvl>
+  </w:abstractNum>
+  <w:abstractNum w:abstractNumId="6" w15:restartNumberingAfterBreak="0">
+    <w:nsid w:val="230E1330"/>
+    <w:multiLevelType w:val="hybridMultilevel"/>
+    <w:tmpl w:val="B36E0F04"/>
+    <w:lvl w:ilvl="0" w:tplc="04090001">
+      <w:start w:val="1"/>
+      <w:numFmt w:val="bullet"/>
+      <w:lvlText w:val=""/>
+      <w:lvlJc w:val="left"/>
+      <w:pPr>
+        <w:ind w:left="720" w:hanging="360"/>
+      </w:pPr>
+      <w:rPr>
+        <w:rFonts w:ascii="Symbol" w:hAnsi="Symbol" w:hint="default"/>
+      </w:rPr>
+    </w:lvl>
+    <w:lvl w:ilvl="1" w:tplc="04090003" w:tentative="1">
+      <w:start w:val="1"/>
+      <w:numFmt w:val="bullet"/>
+      <w:lvlText w:val="o"/>
+      <w:lvlJc w:val="left"/>
+      <w:pPr>
+        <w:ind w:left="1440" w:hanging="360"/>
+      </w:pPr>
+      <w:rPr>
+        <w:rFonts w:ascii="Courier New" w:hAnsi="Courier New" w:cs="Courier New" w:hint="default"/>
+      </w:rPr>
+    </w:lvl>
+    <w:lvl w:ilvl="2" w:tplc="04090005" w:tentative="1">
+      <w:start w:val="1"/>
+      <w:numFmt w:val="bullet"/>
+      <w:lvlText w:val=""/>
+      <w:lvlJc w:val="left"/>
+      <w:pPr>
+        <w:ind w:left="2160" w:hanging="360"/>
+      </w:pPr>
+      <w:rPr>
+        <w:rFonts w:ascii="Wingdings" w:hAnsi="Wingdings" w:hint="default"/>
+      </w:rPr>
+    </w:lvl>
+    <w:lvl w:ilvl="3" w:tplc="04090001" w:tentative="1">
+      <w:start w:val="1"/>
+      <w:numFmt w:val="bullet"/>
+      <w:lvlText w:val=""/>
+      <w:lvlJc w:val="left"/>
+      <w:pPr>
+        <w:ind w:left="2880" w:hanging="360"/>
+      </w:pPr>
+      <w:rPr>
+        <w:rFonts w:ascii="Symbol" w:hAnsi="Symbol" w:hint="default"/>
+      </w:rPr>
+    </w:lvl>
+    <w:lvl w:ilvl="4" w:tplc="04090003" w:tentative="1">
+      <w:start w:val="1"/>
+      <w:numFmt w:val="bullet"/>
+      <w:lvlText w:val="o"/>
+      <w:lvlJc w:val="left"/>
+      <w:pPr>
+        <w:ind w:left="3600" w:hanging="360"/>
+      </w:pPr>
+      <w:rPr>
+        <w:rFonts w:ascii="Courier New" w:hAnsi="Courier New" w:cs="Courier New" w:hint="default"/>
+      </w:rPr>
+    </w:lvl>
+    <w:lvl w:ilvl="5" w:tplc="04090005" w:tentative="1">
+      <w:start w:val="1"/>
+      <w:numFmt w:val="bullet"/>
+      <w:lvlText w:val=""/>
+      <w:lvlJc w:val="left"/>
+      <w:pPr>
+        <w:ind w:left="4320" w:hanging="360"/>
+      </w:pPr>
+      <w:rPr>
+        <w:rFonts w:ascii="Wingdings" w:hAnsi="Wingdings" w:hint="default"/>
+      </w:rPr>
+    </w:lvl>
+    <w:lvl w:ilvl="6" w:tplc="04090001" w:tentative="1">
+      <w:start w:val="1"/>
+      <w:numFmt w:val="bullet"/>
+      <w:lvlText w:val=""/>
+      <w:lvlJc w:val="left"/>
+      <w:pPr>
+        <w:ind w:left="5040" w:hanging="360"/>
+      </w:pPr>
+      <w:rPr>
+        <w:rFonts w:ascii="Symbol" w:hAnsi="Symbol" w:hint="default"/>
+      </w:rPr>
+    </w:lvl>
+    <w:lvl w:ilvl="7" w:tplc="04090003" w:tentative="1">
+      <w:start w:val="1"/>
+      <w:numFmt w:val="bullet"/>
+      <w:lvlText w:val="o"/>
+      <w:lvlJc w:val="left"/>
+      <w:pPr>
+        <w:ind w:left="5760" w:hanging="360"/>
+      </w:pPr>
+      <w:rPr>
+        <w:rFonts w:ascii="Courier New" w:hAnsi="Courier New" w:cs="Courier New" w:hint="default"/>
+      </w:rPr>
+    </w:lvl>
+    <w:lvl w:ilvl="8" w:tplc="04090005" w:tentative="1">
+      <w:start w:val="1"/>
+      <w:numFmt w:val="bullet"/>
+      <w:lvlText w:val=""/>
+      <w:lvlJc w:val="left"/>
+      <w:pPr>
+        <w:ind w:left="6480" w:hanging="360"/>
+      </w:pPr>
+      <w:rPr>
+        <w:rFonts w:ascii="Wingdings" w:hAnsi="Wingdings" w:hint="default"/>
+      </w:rPr>
+    </w:lvl>
+  </w:abstractNum>
+  <w:abstractNum w:abstractNumId="7" w15:restartNumberingAfterBreak="0">
+    <w:nsid w:val="23F05702"/>
+    <w:multiLevelType w:val="hybridMultilevel"/>
+    <w:tmpl w:val="4FFAC40A"/>
+    <w:lvl w:ilvl="0" w:tplc="04090001">
+      <w:start w:val="1"/>
+      <w:numFmt w:val="bullet"/>
+      <w:lvlText w:val=""/>
+      <w:lvlJc w:val="left"/>
+      <w:pPr>
+        <w:ind w:left="720" w:hanging="360"/>
+      </w:pPr>
+      <w:rPr>
+        <w:rFonts w:ascii="Symbol" w:hAnsi="Symbol" w:hint="default"/>
+      </w:rPr>
+    </w:lvl>
+    <w:lvl w:ilvl="1" w:tplc="04090003" w:tentative="1">
+      <w:start w:val="1"/>
+      <w:numFmt w:val="bullet"/>
+      <w:lvlText w:val="o"/>
+      <w:lvlJc w:val="left"/>
+      <w:pPr>
+        <w:ind w:left="1440" w:hanging="360"/>
+      </w:pPr>
+      <w:rPr>
+        <w:rFonts w:ascii="Courier New" w:hAnsi="Courier New" w:cs="Courier New" w:hint="default"/>
+      </w:rPr>
+    </w:lvl>
+    <w:lvl w:ilvl="2" w:tplc="04090005" w:tentative="1">
+      <w:start w:val="1"/>
+      <w:numFmt w:val="bullet"/>
+      <w:lvlText w:val=""/>
+      <w:lvlJc w:val="left"/>
+      <w:pPr>
+        <w:ind w:left="2160" w:hanging="360"/>
+      </w:pPr>
+      <w:rPr>
+        <w:rFonts w:ascii="Wingdings" w:hAnsi="Wingdings" w:hint="default"/>
+      </w:rPr>
+    </w:lvl>
+    <w:lvl w:ilvl="3" w:tplc="04090001" w:tentative="1">
+      <w:start w:val="1"/>
+      <w:numFmt w:val="bullet"/>
+      <w:lvlText w:val=""/>
+      <w:lvlJc w:val="left"/>
+      <w:pPr>
+        <w:ind w:left="2880" w:hanging="360"/>
+      </w:pPr>
+      <w:rPr>
+        <w:rFonts w:ascii="Symbol" w:hAnsi="Symbol" w:hint="default"/>
+      </w:rPr>
+    </w:lvl>
+    <w:lvl w:ilvl="4" w:tplc="04090003" w:tentative="1">
+      <w:start w:val="1"/>
+      <w:numFmt w:val="bullet"/>
+      <w:lvlText w:val="o"/>
+      <w:lvlJc w:val="left"/>
+      <w:pPr>
+        <w:ind w:left="3600" w:hanging="360"/>
+      </w:pPr>
+      <w:rPr>
+        <w:rFonts w:ascii="Courier New" w:hAnsi="Courier New" w:cs="Courier New" w:hint="default"/>
+      </w:rPr>
+    </w:lvl>
+    <w:lvl w:ilvl="5" w:tplc="04090005" w:tentative="1">
+      <w:start w:val="1"/>
+      <w:numFmt w:val="bullet"/>
+      <w:lvlText w:val=""/>
+      <w:lvlJc w:val="left"/>
+      <w:pPr>
+        <w:ind w:left="4320" w:hanging="360"/>
+      </w:pPr>
+      <w:rPr>
+        <w:rFonts w:ascii="Wingdings" w:hAnsi="Wingdings" w:hint="default"/>
+      </w:rPr>
+    </w:lvl>
+    <w:lvl w:ilvl="6" w:tplc="04090001" w:tentative="1">
+      <w:start w:val="1"/>
+      <w:numFmt w:val="bullet"/>
+      <w:lvlText w:val=""/>
+      <w:lvlJc w:val="left"/>
+      <w:pPr>
+        <w:ind w:left="5040" w:hanging="360"/>
+      </w:pPr>
+      <w:rPr>
+        <w:rFonts w:ascii="Symbol" w:hAnsi="Symbol" w:hint="default"/>
+      </w:rPr>
+    </w:lvl>
+    <w:lvl w:ilvl="7" w:tplc="04090003" w:tentative="1">
+      <w:start w:val="1"/>
+      <w:numFmt w:val="bullet"/>
+      <w:lvlText w:val="o"/>
+      <w:lvlJc w:val="left"/>
+      <w:pPr>
+        <w:ind w:left="5760" w:hanging="360"/>
+      </w:pPr>
+      <w:rPr>
+        <w:rFonts w:ascii="Courier New" w:hAnsi="Courier New" w:cs="Courier New" w:hint="default"/>
+      </w:rPr>
+    </w:lvl>
+    <w:lvl w:ilvl="8" w:tplc="04090005" w:tentative="1">
+      <w:start w:val="1"/>
+      <w:numFmt w:val="bullet"/>
+      <w:lvlText w:val=""/>
+      <w:lvlJc w:val="left"/>
+      <w:pPr>
+        <w:ind w:left="6480" w:hanging="360"/>
+      </w:pPr>
+      <w:rPr>
+        <w:rFonts w:ascii="Wingdings" w:hAnsi="Wingdings" w:hint="default"/>
+      </w:rPr>
+    </w:lvl>
+  </w:abstractNum>
+  <w:abstractNum w:abstractNumId="8" w15:restartNumberingAfterBreak="0">
+    <w:nsid w:val="2DC215BA"/>
+    <w:multiLevelType w:val="hybridMultilevel"/>
+    <w:tmpl w:val="5CE40030"/>
+    <w:lvl w:ilvl="0" w:tplc="04090001">
+      <w:start w:val="1"/>
+      <w:numFmt w:val="bullet"/>
+      <w:lvlText w:val=""/>
+      <w:lvlJc w:val="left"/>
+      <w:pPr>
+        <w:ind w:left="1080" w:hanging="360"/>
+      </w:pPr>
+      <w:rPr>
+        <w:rFonts w:ascii="Symbol" w:hAnsi="Symbol" w:hint="default"/>
+      </w:rPr>
+    </w:lvl>
+    <w:lvl w:ilvl="1" w:tplc="04090003" w:tentative="1">
+      <w:start w:val="1"/>
+      <w:numFmt w:val="bullet"/>
+      <w:lvlText w:val="o"/>
+      <w:lvlJc w:val="left"/>
+      <w:pPr>
+        <w:ind w:left="1800" w:hanging="360"/>
+      </w:pPr>
+      <w:rPr>
+        <w:rFonts w:ascii="Courier New" w:hAnsi="Courier New" w:cs="Courier New" w:hint="default"/>
+      </w:rPr>
+    </w:lvl>
+    <w:lvl w:ilvl="2" w:tplc="04090005" w:tentative="1">
+      <w:start w:val="1"/>
+      <w:numFmt w:val="bullet"/>
+      <w:lvlText w:val=""/>
+      <w:lvlJc w:val="left"/>
+      <w:pPr>
+        <w:ind w:left="2520" w:hanging="360"/>
+      </w:pPr>
+      <w:rPr>
+        <w:rFonts w:ascii="Wingdings" w:hAnsi="Wingdings" w:hint="default"/>
+      </w:rPr>
+    </w:lvl>
+    <w:lvl w:ilvl="3" w:tplc="04090001" w:tentative="1">
+      <w:start w:val="1"/>
+      <w:numFmt w:val="bullet"/>
+      <w:lvlText w:val=""/>
+      <w:lvlJc w:val="left"/>
+      <w:pPr>
+        <w:ind w:left="3240" w:hanging="360"/>
+      </w:pPr>
+      <w:rPr>
+        <w:rFonts w:ascii="Symbol" w:hAnsi="Symbol" w:hint="default"/>
+      </w:rPr>
+    </w:lvl>
+    <w:lvl w:ilvl="4" w:tplc="04090003" w:tentative="1">
+      <w:start w:val="1"/>
+      <w:numFmt w:val="bullet"/>
+      <w:lvlText w:val="o"/>
+      <w:lvlJc w:val="left"/>
+      <w:pPr>
+        <w:ind w:left="3960" w:hanging="360"/>
+      </w:pPr>
+      <w:rPr>
+        <w:rFonts w:ascii="Courier New" w:hAnsi="Courier New" w:cs="Courier New" w:hint="default"/>
+      </w:rPr>
+    </w:lvl>
+    <w:lvl w:ilvl="5" w:tplc="04090005" w:tentative="1">
+      <w:start w:val="1"/>
+      <w:numFmt w:val="bullet"/>
+      <w:lvlText w:val=""/>
+      <w:lvlJc w:val="left"/>
+      <w:pPr>
+        <w:ind w:left="4680" w:hanging="360"/>
+      </w:pPr>
+      <w:rPr>
+        <w:rFonts w:ascii="Wingdings" w:hAnsi="Wingdings" w:hint="default"/>
+      </w:rPr>
+    </w:lvl>
+    <w:lvl w:ilvl="6" w:tplc="04090001" w:tentative="1">
+      <w:start w:val="1"/>
+      <w:numFmt w:val="bullet"/>
+      <w:lvlText w:val=""/>
+      <w:lvlJc w:val="left"/>
+      <w:pPr>
+        <w:ind w:left="5400" w:hanging="360"/>
+      </w:pPr>
+      <w:rPr>
+        <w:rFonts w:ascii="Symbol" w:hAnsi="Symbol" w:hint="default"/>
+      </w:rPr>
+    </w:lvl>
+    <w:lvl w:ilvl="7" w:tplc="04090003" w:tentative="1">
+      <w:start w:val="1"/>
+      <w:numFmt w:val="bullet"/>
+      <w:lvlText w:val="o"/>
+      <w:lvlJc w:val="left"/>
+      <w:pPr>
+        <w:ind w:left="6120" w:hanging="360"/>
+      </w:pPr>
+      <w:rPr>
+        <w:rFonts w:ascii="Courier New" w:hAnsi="Courier New" w:cs="Courier New" w:hint="default"/>
+      </w:rPr>
+    </w:lvl>
+    <w:lvl w:ilvl="8" w:tplc="04090005" w:tentative="1">
+      <w:start w:val="1"/>
+      <w:numFmt w:val="bullet"/>
+      <w:lvlText w:val=""/>
+      <w:lvlJc w:val="left"/>
+      <w:pPr>
+        <w:ind w:left="6840" w:hanging="360"/>
+      </w:pPr>
+      <w:rPr>
+        <w:rFonts w:ascii="Wingdings" w:hAnsi="Wingdings" w:hint="default"/>
+      </w:rPr>
+    </w:lvl>
+  </w:abstractNum>
+  <w:abstractNum w:abstractNumId="9" w15:restartNumberingAfterBreak="0">
     <w:nsid w:val="411C0473"/>
     <w:multiLevelType w:val="hybridMultilevel"/>
     <w:tmpl w:val="D80240D8"/>
@@ -2878,7 +4927,7 @@
       </w:pPr>
     </w:lvl>
   </w:abstractNum>
-  <w:abstractNum w:abstractNumId="3" w15:restartNumberingAfterBreak="0">
+  <w:abstractNum w:abstractNumId="10" w15:restartNumberingAfterBreak="0">
     <w:nsid w:val="43985F07"/>
     <w:multiLevelType w:val="hybridMultilevel"/>
     <w:tmpl w:val="B34AAC38"/>
@@ -2991,7 +5040,346 @@
       </w:rPr>
     </w:lvl>
   </w:abstractNum>
-  <w:abstractNum w:abstractNumId="4" w15:restartNumberingAfterBreak="0">
+  <w:abstractNum w:abstractNumId="11" w15:restartNumberingAfterBreak="0">
+    <w:nsid w:val="43D46295"/>
+    <w:multiLevelType w:val="hybridMultilevel"/>
+    <w:tmpl w:val="70B09E7E"/>
+    <w:lvl w:ilvl="0" w:tplc="04090001">
+      <w:start w:val="1"/>
+      <w:numFmt w:val="bullet"/>
+      <w:lvlText w:val=""/>
+      <w:lvlJc w:val="left"/>
+      <w:pPr>
+        <w:ind w:left="720" w:hanging="360"/>
+      </w:pPr>
+      <w:rPr>
+        <w:rFonts w:ascii="Symbol" w:hAnsi="Symbol" w:hint="default"/>
+      </w:rPr>
+    </w:lvl>
+    <w:lvl w:ilvl="1" w:tplc="04090003" w:tentative="1">
+      <w:start w:val="1"/>
+      <w:numFmt w:val="bullet"/>
+      <w:lvlText w:val="o"/>
+      <w:lvlJc w:val="left"/>
+      <w:pPr>
+        <w:ind w:left="1440" w:hanging="360"/>
+      </w:pPr>
+      <w:rPr>
+        <w:rFonts w:ascii="Courier New" w:hAnsi="Courier New" w:cs="Courier New" w:hint="default"/>
+      </w:rPr>
+    </w:lvl>
+    <w:lvl w:ilvl="2" w:tplc="04090005" w:tentative="1">
+      <w:start w:val="1"/>
+      <w:numFmt w:val="bullet"/>
+      <w:lvlText w:val=""/>
+      <w:lvlJc w:val="left"/>
+      <w:pPr>
+        <w:ind w:left="2160" w:hanging="360"/>
+      </w:pPr>
+      <w:rPr>
+        <w:rFonts w:ascii="Wingdings" w:hAnsi="Wingdings" w:hint="default"/>
+      </w:rPr>
+    </w:lvl>
+    <w:lvl w:ilvl="3" w:tplc="04090001" w:tentative="1">
+      <w:start w:val="1"/>
+      <w:numFmt w:val="bullet"/>
+      <w:lvlText w:val=""/>
+      <w:lvlJc w:val="left"/>
+      <w:pPr>
+        <w:ind w:left="2880" w:hanging="360"/>
+      </w:pPr>
+      <w:rPr>
+        <w:rFonts w:ascii="Symbol" w:hAnsi="Symbol" w:hint="default"/>
+      </w:rPr>
+    </w:lvl>
+    <w:lvl w:ilvl="4" w:tplc="04090003" w:tentative="1">
+      <w:start w:val="1"/>
+      <w:numFmt w:val="bullet"/>
+      <w:lvlText w:val="o"/>
+      <w:lvlJc w:val="left"/>
+      <w:pPr>
+        <w:ind w:left="3600" w:hanging="360"/>
+      </w:pPr>
+      <w:rPr>
+        <w:rFonts w:ascii="Courier New" w:hAnsi="Courier New" w:cs="Courier New" w:hint="default"/>
+      </w:rPr>
+    </w:lvl>
+    <w:lvl w:ilvl="5" w:tplc="04090005" w:tentative="1">
+      <w:start w:val="1"/>
+      <w:numFmt w:val="bullet"/>
+      <w:lvlText w:val=""/>
+      <w:lvlJc w:val="left"/>
+      <w:pPr>
+        <w:ind w:left="4320" w:hanging="360"/>
+      </w:pPr>
+      <w:rPr>
+        <w:rFonts w:ascii="Wingdings" w:hAnsi="Wingdings" w:hint="default"/>
+      </w:rPr>
+    </w:lvl>
+    <w:lvl w:ilvl="6" w:tplc="04090001" w:tentative="1">
+      <w:start w:val="1"/>
+      <w:numFmt w:val="bullet"/>
+      <w:lvlText w:val=""/>
+      <w:lvlJc w:val="left"/>
+      <w:pPr>
+        <w:ind w:left="5040" w:hanging="360"/>
+      </w:pPr>
+      <w:rPr>
+        <w:rFonts w:ascii="Symbol" w:hAnsi="Symbol" w:hint="default"/>
+      </w:rPr>
+    </w:lvl>
+    <w:lvl w:ilvl="7" w:tplc="04090003" w:tentative="1">
+      <w:start w:val="1"/>
+      <w:numFmt w:val="bullet"/>
+      <w:lvlText w:val="o"/>
+      <w:lvlJc w:val="left"/>
+      <w:pPr>
+        <w:ind w:left="5760" w:hanging="360"/>
+      </w:pPr>
+      <w:rPr>
+        <w:rFonts w:ascii="Courier New" w:hAnsi="Courier New" w:cs="Courier New" w:hint="default"/>
+      </w:rPr>
+    </w:lvl>
+    <w:lvl w:ilvl="8" w:tplc="04090005" w:tentative="1">
+      <w:start w:val="1"/>
+      <w:numFmt w:val="bullet"/>
+      <w:lvlText w:val=""/>
+      <w:lvlJc w:val="left"/>
+      <w:pPr>
+        <w:ind w:left="6480" w:hanging="360"/>
+      </w:pPr>
+      <w:rPr>
+        <w:rFonts w:ascii="Wingdings" w:hAnsi="Wingdings" w:hint="default"/>
+      </w:rPr>
+    </w:lvl>
+  </w:abstractNum>
+  <w:abstractNum w:abstractNumId="12" w15:restartNumberingAfterBreak="0">
+    <w:nsid w:val="447B69D6"/>
+    <w:multiLevelType w:val="hybridMultilevel"/>
+    <w:tmpl w:val="2214A4DC"/>
+    <w:lvl w:ilvl="0" w:tplc="04090001">
+      <w:start w:val="1"/>
+      <w:numFmt w:val="bullet"/>
+      <w:lvlText w:val=""/>
+      <w:lvlJc w:val="left"/>
+      <w:pPr>
+        <w:ind w:left="720" w:hanging="360"/>
+      </w:pPr>
+      <w:rPr>
+        <w:rFonts w:ascii="Symbol" w:hAnsi="Symbol" w:hint="default"/>
+      </w:rPr>
+    </w:lvl>
+    <w:lvl w:ilvl="1" w:tplc="04090003" w:tentative="1">
+      <w:start w:val="1"/>
+      <w:numFmt w:val="bullet"/>
+      <w:lvlText w:val="o"/>
+      <w:lvlJc w:val="left"/>
+      <w:pPr>
+        <w:ind w:left="1440" w:hanging="360"/>
+      </w:pPr>
+      <w:rPr>
+        <w:rFonts w:ascii="Courier New" w:hAnsi="Courier New" w:cs="Courier New" w:hint="default"/>
+      </w:rPr>
+    </w:lvl>
+    <w:lvl w:ilvl="2" w:tplc="04090005" w:tentative="1">
+      <w:start w:val="1"/>
+      <w:numFmt w:val="bullet"/>
+      <w:lvlText w:val=""/>
+      <w:lvlJc w:val="left"/>
+      <w:pPr>
+        <w:ind w:left="2160" w:hanging="360"/>
+      </w:pPr>
+      <w:rPr>
+        <w:rFonts w:ascii="Wingdings" w:hAnsi="Wingdings" w:hint="default"/>
+      </w:rPr>
+    </w:lvl>
+    <w:lvl w:ilvl="3" w:tplc="04090001" w:tentative="1">
+      <w:start w:val="1"/>
+      <w:numFmt w:val="bullet"/>
+      <w:lvlText w:val=""/>
+      <w:lvlJc w:val="left"/>
+      <w:pPr>
+        <w:ind w:left="2880" w:hanging="360"/>
+      </w:pPr>
+      <w:rPr>
+        <w:rFonts w:ascii="Symbol" w:hAnsi="Symbol" w:hint="default"/>
+      </w:rPr>
+    </w:lvl>
+    <w:lvl w:ilvl="4" w:tplc="04090003" w:tentative="1">
+      <w:start w:val="1"/>
+      <w:numFmt w:val="bullet"/>
+      <w:lvlText w:val="o"/>
+      <w:lvlJc w:val="left"/>
+      <w:pPr>
+        <w:ind w:left="3600" w:hanging="360"/>
+      </w:pPr>
+      <w:rPr>
+        <w:rFonts w:ascii="Courier New" w:hAnsi="Courier New" w:cs="Courier New" w:hint="default"/>
+      </w:rPr>
+    </w:lvl>
+    <w:lvl w:ilvl="5" w:tplc="04090005" w:tentative="1">
+      <w:start w:val="1"/>
+      <w:numFmt w:val="bullet"/>
+      <w:lvlText w:val=""/>
+      <w:lvlJc w:val="left"/>
+      <w:pPr>
+        <w:ind w:left="4320" w:hanging="360"/>
+      </w:pPr>
+      <w:rPr>
+        <w:rFonts w:ascii="Wingdings" w:hAnsi="Wingdings" w:hint="default"/>
+      </w:rPr>
+    </w:lvl>
+    <w:lvl w:ilvl="6" w:tplc="04090001" w:tentative="1">
+      <w:start w:val="1"/>
+      <w:numFmt w:val="bullet"/>
+      <w:lvlText w:val=""/>
+      <w:lvlJc w:val="left"/>
+      <w:pPr>
+        <w:ind w:left="5040" w:hanging="360"/>
+      </w:pPr>
+      <w:rPr>
+        <w:rFonts w:ascii="Symbol" w:hAnsi="Symbol" w:hint="default"/>
+      </w:rPr>
+    </w:lvl>
+    <w:lvl w:ilvl="7" w:tplc="04090003" w:tentative="1">
+      <w:start w:val="1"/>
+      <w:numFmt w:val="bullet"/>
+      <w:lvlText w:val="o"/>
+      <w:lvlJc w:val="left"/>
+      <w:pPr>
+        <w:ind w:left="5760" w:hanging="360"/>
+      </w:pPr>
+      <w:rPr>
+        <w:rFonts w:ascii="Courier New" w:hAnsi="Courier New" w:cs="Courier New" w:hint="default"/>
+      </w:rPr>
+    </w:lvl>
+    <w:lvl w:ilvl="8" w:tplc="04090005" w:tentative="1">
+      <w:start w:val="1"/>
+      <w:numFmt w:val="bullet"/>
+      <w:lvlText w:val=""/>
+      <w:lvlJc w:val="left"/>
+      <w:pPr>
+        <w:ind w:left="6480" w:hanging="360"/>
+      </w:pPr>
+      <w:rPr>
+        <w:rFonts w:ascii="Wingdings" w:hAnsi="Wingdings" w:hint="default"/>
+      </w:rPr>
+    </w:lvl>
+  </w:abstractNum>
+  <w:abstractNum w:abstractNumId="13" w15:restartNumberingAfterBreak="0">
+    <w:nsid w:val="456E539B"/>
+    <w:multiLevelType w:val="hybridMultilevel"/>
+    <w:tmpl w:val="497C981E"/>
+    <w:lvl w:ilvl="0" w:tplc="04090001">
+      <w:start w:val="1"/>
+      <w:numFmt w:val="bullet"/>
+      <w:lvlText w:val=""/>
+      <w:lvlJc w:val="left"/>
+      <w:pPr>
+        <w:ind w:left="720" w:hanging="360"/>
+      </w:pPr>
+      <w:rPr>
+        <w:rFonts w:ascii="Symbol" w:hAnsi="Symbol" w:hint="default"/>
+      </w:rPr>
+    </w:lvl>
+    <w:lvl w:ilvl="1" w:tplc="04090003" w:tentative="1">
+      <w:start w:val="1"/>
+      <w:numFmt w:val="bullet"/>
+      <w:lvlText w:val="o"/>
+      <w:lvlJc w:val="left"/>
+      <w:pPr>
+        <w:ind w:left="1440" w:hanging="360"/>
+      </w:pPr>
+      <w:rPr>
+        <w:rFonts w:ascii="Courier New" w:hAnsi="Courier New" w:cs="Courier New" w:hint="default"/>
+      </w:rPr>
+    </w:lvl>
+    <w:lvl w:ilvl="2" w:tplc="04090005" w:tentative="1">
+      <w:start w:val="1"/>
+      <w:numFmt w:val="bullet"/>
+      <w:lvlText w:val=""/>
+      <w:lvlJc w:val="left"/>
+      <w:pPr>
+        <w:ind w:left="2160" w:hanging="360"/>
+      </w:pPr>
+      <w:rPr>
+        <w:rFonts w:ascii="Wingdings" w:hAnsi="Wingdings" w:hint="default"/>
+      </w:rPr>
+    </w:lvl>
+    <w:lvl w:ilvl="3" w:tplc="04090001" w:tentative="1">
+      <w:start w:val="1"/>
+      <w:numFmt w:val="bullet"/>
+      <w:lvlText w:val=""/>
+      <w:lvlJc w:val="left"/>
+      <w:pPr>
+        <w:ind w:left="2880" w:hanging="360"/>
+      </w:pPr>
+      <w:rPr>
+        <w:rFonts w:ascii="Symbol" w:hAnsi="Symbol" w:hint="default"/>
+      </w:rPr>
+    </w:lvl>
+    <w:lvl w:ilvl="4" w:tplc="04090003" w:tentative="1">
+      <w:start w:val="1"/>
+      <w:numFmt w:val="bullet"/>
+      <w:lvlText w:val="o"/>
+      <w:lvlJc w:val="left"/>
+      <w:pPr>
+        <w:ind w:left="3600" w:hanging="360"/>
+      </w:pPr>
+      <w:rPr>
+        <w:rFonts w:ascii="Courier New" w:hAnsi="Courier New" w:cs="Courier New" w:hint="default"/>
+      </w:rPr>
+    </w:lvl>
+    <w:lvl w:ilvl="5" w:tplc="04090005" w:tentative="1">
+      <w:start w:val="1"/>
+      <w:numFmt w:val="bullet"/>
+      <w:lvlText w:val=""/>
+      <w:lvlJc w:val="left"/>
+      <w:pPr>
+        <w:ind w:left="4320" w:hanging="360"/>
+      </w:pPr>
+      <w:rPr>
+        <w:rFonts w:ascii="Wingdings" w:hAnsi="Wingdings" w:hint="default"/>
+      </w:rPr>
+    </w:lvl>
+    <w:lvl w:ilvl="6" w:tplc="04090001" w:tentative="1">
+      <w:start w:val="1"/>
+      <w:numFmt w:val="bullet"/>
+      <w:lvlText w:val=""/>
+      <w:lvlJc w:val="left"/>
+      <w:pPr>
+        <w:ind w:left="5040" w:hanging="360"/>
+      </w:pPr>
+      <w:rPr>
+        <w:rFonts w:ascii="Symbol" w:hAnsi="Symbol" w:hint="default"/>
+      </w:rPr>
+    </w:lvl>
+    <w:lvl w:ilvl="7" w:tplc="04090003" w:tentative="1">
+      <w:start w:val="1"/>
+      <w:numFmt w:val="bullet"/>
+      <w:lvlText w:val="o"/>
+      <w:lvlJc w:val="left"/>
+      <w:pPr>
+        <w:ind w:left="5760" w:hanging="360"/>
+      </w:pPr>
+      <w:rPr>
+        <w:rFonts w:ascii="Courier New" w:hAnsi="Courier New" w:cs="Courier New" w:hint="default"/>
+      </w:rPr>
+    </w:lvl>
+    <w:lvl w:ilvl="8" w:tplc="04090005" w:tentative="1">
+      <w:start w:val="1"/>
+      <w:numFmt w:val="bullet"/>
+      <w:lvlText w:val=""/>
+      <w:lvlJc w:val="left"/>
+      <w:pPr>
+        <w:ind w:left="6480" w:hanging="360"/>
+      </w:pPr>
+      <w:rPr>
+        <w:rFonts w:ascii="Wingdings" w:hAnsi="Wingdings" w:hint="default"/>
+      </w:rPr>
+    </w:lvl>
+  </w:abstractNum>
+  <w:abstractNum w:abstractNumId="14" w15:restartNumberingAfterBreak="0">
     <w:nsid w:val="473D34E9"/>
     <w:multiLevelType w:val="hybridMultilevel"/>
     <w:tmpl w:val="007627A4"/>
@@ -3104,7 +5492,7 @@
       </w:rPr>
     </w:lvl>
   </w:abstractNum>
-  <w:abstractNum w:abstractNumId="5" w15:restartNumberingAfterBreak="0">
+  <w:abstractNum w:abstractNumId="15" w15:restartNumberingAfterBreak="0">
     <w:nsid w:val="4D3109C4"/>
     <w:multiLevelType w:val="hybridMultilevel"/>
     <w:tmpl w:val="B07E6342"/>
@@ -3217,7 +5605,7 @@
       </w:rPr>
     </w:lvl>
   </w:abstractNum>
-  <w:abstractNum w:abstractNumId="6" w15:restartNumberingAfterBreak="0">
+  <w:abstractNum w:abstractNumId="16" w15:restartNumberingAfterBreak="0">
     <w:nsid w:val="504959CB"/>
     <w:multiLevelType w:val="hybridMultilevel"/>
     <w:tmpl w:val="A8382118"/>
@@ -3330,7 +5718,346 @@
       </w:rPr>
     </w:lvl>
   </w:abstractNum>
-  <w:abstractNum w:abstractNumId="7" w15:restartNumberingAfterBreak="0">
+  <w:abstractNum w:abstractNumId="17" w15:restartNumberingAfterBreak="0">
+    <w:nsid w:val="549F3014"/>
+    <w:multiLevelType w:val="hybridMultilevel"/>
+    <w:tmpl w:val="73D298C0"/>
+    <w:lvl w:ilvl="0" w:tplc="04090001">
+      <w:start w:val="1"/>
+      <w:numFmt w:val="bullet"/>
+      <w:lvlText w:val=""/>
+      <w:lvlJc w:val="left"/>
+      <w:pPr>
+        <w:ind w:left="1080" w:hanging="360"/>
+      </w:pPr>
+      <w:rPr>
+        <w:rFonts w:ascii="Symbol" w:hAnsi="Symbol" w:hint="default"/>
+      </w:rPr>
+    </w:lvl>
+    <w:lvl w:ilvl="1" w:tplc="04090003" w:tentative="1">
+      <w:start w:val="1"/>
+      <w:numFmt w:val="bullet"/>
+      <w:lvlText w:val="o"/>
+      <w:lvlJc w:val="left"/>
+      <w:pPr>
+        <w:ind w:left="1800" w:hanging="360"/>
+      </w:pPr>
+      <w:rPr>
+        <w:rFonts w:ascii="Courier New" w:hAnsi="Courier New" w:cs="Courier New" w:hint="default"/>
+      </w:rPr>
+    </w:lvl>
+    <w:lvl w:ilvl="2" w:tplc="04090005" w:tentative="1">
+      <w:start w:val="1"/>
+      <w:numFmt w:val="bullet"/>
+      <w:lvlText w:val=""/>
+      <w:lvlJc w:val="left"/>
+      <w:pPr>
+        <w:ind w:left="2520" w:hanging="360"/>
+      </w:pPr>
+      <w:rPr>
+        <w:rFonts w:ascii="Wingdings" w:hAnsi="Wingdings" w:hint="default"/>
+      </w:rPr>
+    </w:lvl>
+    <w:lvl w:ilvl="3" w:tplc="04090001" w:tentative="1">
+      <w:start w:val="1"/>
+      <w:numFmt w:val="bullet"/>
+      <w:lvlText w:val=""/>
+      <w:lvlJc w:val="left"/>
+      <w:pPr>
+        <w:ind w:left="3240" w:hanging="360"/>
+      </w:pPr>
+      <w:rPr>
+        <w:rFonts w:ascii="Symbol" w:hAnsi="Symbol" w:hint="default"/>
+      </w:rPr>
+    </w:lvl>
+    <w:lvl w:ilvl="4" w:tplc="04090003" w:tentative="1">
+      <w:start w:val="1"/>
+      <w:numFmt w:val="bullet"/>
+      <w:lvlText w:val="o"/>
+      <w:lvlJc w:val="left"/>
+      <w:pPr>
+        <w:ind w:left="3960" w:hanging="360"/>
+      </w:pPr>
+      <w:rPr>
+        <w:rFonts w:ascii="Courier New" w:hAnsi="Courier New" w:cs="Courier New" w:hint="default"/>
+      </w:rPr>
+    </w:lvl>
+    <w:lvl w:ilvl="5" w:tplc="04090005" w:tentative="1">
+      <w:start w:val="1"/>
+      <w:numFmt w:val="bullet"/>
+      <w:lvlText w:val=""/>
+      <w:lvlJc w:val="left"/>
+      <w:pPr>
+        <w:ind w:left="4680" w:hanging="360"/>
+      </w:pPr>
+      <w:rPr>
+        <w:rFonts w:ascii="Wingdings" w:hAnsi="Wingdings" w:hint="default"/>
+      </w:rPr>
+    </w:lvl>
+    <w:lvl w:ilvl="6" w:tplc="04090001" w:tentative="1">
+      <w:start w:val="1"/>
+      <w:numFmt w:val="bullet"/>
+      <w:lvlText w:val=""/>
+      <w:lvlJc w:val="left"/>
+      <w:pPr>
+        <w:ind w:left="5400" w:hanging="360"/>
+      </w:pPr>
+      <w:rPr>
+        <w:rFonts w:ascii="Symbol" w:hAnsi="Symbol" w:hint="default"/>
+      </w:rPr>
+    </w:lvl>
+    <w:lvl w:ilvl="7" w:tplc="04090003" w:tentative="1">
+      <w:start w:val="1"/>
+      <w:numFmt w:val="bullet"/>
+      <w:lvlText w:val="o"/>
+      <w:lvlJc w:val="left"/>
+      <w:pPr>
+        <w:ind w:left="6120" w:hanging="360"/>
+      </w:pPr>
+      <w:rPr>
+        <w:rFonts w:ascii="Courier New" w:hAnsi="Courier New" w:cs="Courier New" w:hint="default"/>
+      </w:rPr>
+    </w:lvl>
+    <w:lvl w:ilvl="8" w:tplc="04090005" w:tentative="1">
+      <w:start w:val="1"/>
+      <w:numFmt w:val="bullet"/>
+      <w:lvlText w:val=""/>
+      <w:lvlJc w:val="left"/>
+      <w:pPr>
+        <w:ind w:left="6840" w:hanging="360"/>
+      </w:pPr>
+      <w:rPr>
+        <w:rFonts w:ascii="Wingdings" w:hAnsi="Wingdings" w:hint="default"/>
+      </w:rPr>
+    </w:lvl>
+  </w:abstractNum>
+  <w:abstractNum w:abstractNumId="18" w15:restartNumberingAfterBreak="0">
+    <w:nsid w:val="57662DF9"/>
+    <w:multiLevelType w:val="hybridMultilevel"/>
+    <w:tmpl w:val="EDAC8740"/>
+    <w:lvl w:ilvl="0" w:tplc="04090001">
+      <w:start w:val="1"/>
+      <w:numFmt w:val="bullet"/>
+      <w:lvlText w:val=""/>
+      <w:lvlJc w:val="left"/>
+      <w:pPr>
+        <w:ind w:left="720" w:hanging="360"/>
+      </w:pPr>
+      <w:rPr>
+        <w:rFonts w:ascii="Symbol" w:hAnsi="Symbol" w:hint="default"/>
+      </w:rPr>
+    </w:lvl>
+    <w:lvl w:ilvl="1" w:tplc="04090003" w:tentative="1">
+      <w:start w:val="1"/>
+      <w:numFmt w:val="bullet"/>
+      <w:lvlText w:val="o"/>
+      <w:lvlJc w:val="left"/>
+      <w:pPr>
+        <w:ind w:left="1440" w:hanging="360"/>
+      </w:pPr>
+      <w:rPr>
+        <w:rFonts w:ascii="Courier New" w:hAnsi="Courier New" w:cs="Courier New" w:hint="default"/>
+      </w:rPr>
+    </w:lvl>
+    <w:lvl w:ilvl="2" w:tplc="04090005" w:tentative="1">
+      <w:start w:val="1"/>
+      <w:numFmt w:val="bullet"/>
+      <w:lvlText w:val=""/>
+      <w:lvlJc w:val="left"/>
+      <w:pPr>
+        <w:ind w:left="2160" w:hanging="360"/>
+      </w:pPr>
+      <w:rPr>
+        <w:rFonts w:ascii="Wingdings" w:hAnsi="Wingdings" w:hint="default"/>
+      </w:rPr>
+    </w:lvl>
+    <w:lvl w:ilvl="3" w:tplc="04090001" w:tentative="1">
+      <w:start w:val="1"/>
+      <w:numFmt w:val="bullet"/>
+      <w:lvlText w:val=""/>
+      <w:lvlJc w:val="left"/>
+      <w:pPr>
+        <w:ind w:left="2880" w:hanging="360"/>
+      </w:pPr>
+      <w:rPr>
+        <w:rFonts w:ascii="Symbol" w:hAnsi="Symbol" w:hint="default"/>
+      </w:rPr>
+    </w:lvl>
+    <w:lvl w:ilvl="4" w:tplc="04090003" w:tentative="1">
+      <w:start w:val="1"/>
+      <w:numFmt w:val="bullet"/>
+      <w:lvlText w:val="o"/>
+      <w:lvlJc w:val="left"/>
+      <w:pPr>
+        <w:ind w:left="3600" w:hanging="360"/>
+      </w:pPr>
+      <w:rPr>
+        <w:rFonts w:ascii="Courier New" w:hAnsi="Courier New" w:cs="Courier New" w:hint="default"/>
+      </w:rPr>
+    </w:lvl>
+    <w:lvl w:ilvl="5" w:tplc="04090005" w:tentative="1">
+      <w:start w:val="1"/>
+      <w:numFmt w:val="bullet"/>
+      <w:lvlText w:val=""/>
+      <w:lvlJc w:val="left"/>
+      <w:pPr>
+        <w:ind w:left="4320" w:hanging="360"/>
+      </w:pPr>
+      <w:rPr>
+        <w:rFonts w:ascii="Wingdings" w:hAnsi="Wingdings" w:hint="default"/>
+      </w:rPr>
+    </w:lvl>
+    <w:lvl w:ilvl="6" w:tplc="04090001" w:tentative="1">
+      <w:start w:val="1"/>
+      <w:numFmt w:val="bullet"/>
+      <w:lvlText w:val=""/>
+      <w:lvlJc w:val="left"/>
+      <w:pPr>
+        <w:ind w:left="5040" w:hanging="360"/>
+      </w:pPr>
+      <w:rPr>
+        <w:rFonts w:ascii="Symbol" w:hAnsi="Symbol" w:hint="default"/>
+      </w:rPr>
+    </w:lvl>
+    <w:lvl w:ilvl="7" w:tplc="04090003" w:tentative="1">
+      <w:start w:val="1"/>
+      <w:numFmt w:val="bullet"/>
+      <w:lvlText w:val="o"/>
+      <w:lvlJc w:val="left"/>
+      <w:pPr>
+        <w:ind w:left="5760" w:hanging="360"/>
+      </w:pPr>
+      <w:rPr>
+        <w:rFonts w:ascii="Courier New" w:hAnsi="Courier New" w:cs="Courier New" w:hint="default"/>
+      </w:rPr>
+    </w:lvl>
+    <w:lvl w:ilvl="8" w:tplc="04090005" w:tentative="1">
+      <w:start w:val="1"/>
+      <w:numFmt w:val="bullet"/>
+      <w:lvlText w:val=""/>
+      <w:lvlJc w:val="left"/>
+      <w:pPr>
+        <w:ind w:left="6480" w:hanging="360"/>
+      </w:pPr>
+      <w:rPr>
+        <w:rFonts w:ascii="Wingdings" w:hAnsi="Wingdings" w:hint="default"/>
+      </w:rPr>
+    </w:lvl>
+  </w:abstractNum>
+  <w:abstractNum w:abstractNumId="19" w15:restartNumberingAfterBreak="0">
+    <w:nsid w:val="67057BC0"/>
+    <w:multiLevelType w:val="hybridMultilevel"/>
+    <w:tmpl w:val="7DEC5BB4"/>
+    <w:lvl w:ilvl="0" w:tplc="04090001">
+      <w:start w:val="1"/>
+      <w:numFmt w:val="bullet"/>
+      <w:lvlText w:val=""/>
+      <w:lvlJc w:val="left"/>
+      <w:pPr>
+        <w:ind w:left="720" w:hanging="360"/>
+      </w:pPr>
+      <w:rPr>
+        <w:rFonts w:ascii="Symbol" w:hAnsi="Symbol" w:hint="default"/>
+      </w:rPr>
+    </w:lvl>
+    <w:lvl w:ilvl="1" w:tplc="04090003" w:tentative="1">
+      <w:start w:val="1"/>
+      <w:numFmt w:val="bullet"/>
+      <w:lvlText w:val="o"/>
+      <w:lvlJc w:val="left"/>
+      <w:pPr>
+        <w:ind w:left="1440" w:hanging="360"/>
+      </w:pPr>
+      <w:rPr>
+        <w:rFonts w:ascii="Courier New" w:hAnsi="Courier New" w:cs="Courier New" w:hint="default"/>
+      </w:rPr>
+    </w:lvl>
+    <w:lvl w:ilvl="2" w:tplc="04090005" w:tentative="1">
+      <w:start w:val="1"/>
+      <w:numFmt w:val="bullet"/>
+      <w:lvlText w:val=""/>
+      <w:lvlJc w:val="left"/>
+      <w:pPr>
+        <w:ind w:left="2160" w:hanging="360"/>
+      </w:pPr>
+      <w:rPr>
+        <w:rFonts w:ascii="Wingdings" w:hAnsi="Wingdings" w:hint="default"/>
+      </w:rPr>
+    </w:lvl>
+    <w:lvl w:ilvl="3" w:tplc="04090001" w:tentative="1">
+      <w:start w:val="1"/>
+      <w:numFmt w:val="bullet"/>
+      <w:lvlText w:val=""/>
+      <w:lvlJc w:val="left"/>
+      <w:pPr>
+        <w:ind w:left="2880" w:hanging="360"/>
+      </w:pPr>
+      <w:rPr>
+        <w:rFonts w:ascii="Symbol" w:hAnsi="Symbol" w:hint="default"/>
+      </w:rPr>
+    </w:lvl>
+    <w:lvl w:ilvl="4" w:tplc="04090003" w:tentative="1">
+      <w:start w:val="1"/>
+      <w:numFmt w:val="bullet"/>
+      <w:lvlText w:val="o"/>
+      <w:lvlJc w:val="left"/>
+      <w:pPr>
+        <w:ind w:left="3600" w:hanging="360"/>
+      </w:pPr>
+      <w:rPr>
+        <w:rFonts w:ascii="Courier New" w:hAnsi="Courier New" w:cs="Courier New" w:hint="default"/>
+      </w:rPr>
+    </w:lvl>
+    <w:lvl w:ilvl="5" w:tplc="04090005" w:tentative="1">
+      <w:start w:val="1"/>
+      <w:numFmt w:val="bullet"/>
+      <w:lvlText w:val=""/>
+      <w:lvlJc w:val="left"/>
+      <w:pPr>
+        <w:ind w:left="4320" w:hanging="360"/>
+      </w:pPr>
+      <w:rPr>
+        <w:rFonts w:ascii="Wingdings" w:hAnsi="Wingdings" w:hint="default"/>
+      </w:rPr>
+    </w:lvl>
+    <w:lvl w:ilvl="6" w:tplc="04090001" w:tentative="1">
+      <w:start w:val="1"/>
+      <w:numFmt w:val="bullet"/>
+      <w:lvlText w:val=""/>
+      <w:lvlJc w:val="left"/>
+      <w:pPr>
+        <w:ind w:left="5040" w:hanging="360"/>
+      </w:pPr>
+      <w:rPr>
+        <w:rFonts w:ascii="Symbol" w:hAnsi="Symbol" w:hint="default"/>
+      </w:rPr>
+    </w:lvl>
+    <w:lvl w:ilvl="7" w:tplc="04090003" w:tentative="1">
+      <w:start w:val="1"/>
+      <w:numFmt w:val="bullet"/>
+      <w:lvlText w:val="o"/>
+      <w:lvlJc w:val="left"/>
+      <w:pPr>
+        <w:ind w:left="5760" w:hanging="360"/>
+      </w:pPr>
+      <w:rPr>
+        <w:rFonts w:ascii="Courier New" w:hAnsi="Courier New" w:cs="Courier New" w:hint="default"/>
+      </w:rPr>
+    </w:lvl>
+    <w:lvl w:ilvl="8" w:tplc="04090005" w:tentative="1">
+      <w:start w:val="1"/>
+      <w:numFmt w:val="bullet"/>
+      <w:lvlText w:val=""/>
+      <w:lvlJc w:val="left"/>
+      <w:pPr>
+        <w:ind w:left="6480" w:hanging="360"/>
+      </w:pPr>
+      <w:rPr>
+        <w:rFonts w:ascii="Wingdings" w:hAnsi="Wingdings" w:hint="default"/>
+      </w:rPr>
+    </w:lvl>
+  </w:abstractNum>
+  <w:abstractNum w:abstractNumId="20" w15:restartNumberingAfterBreak="0">
     <w:nsid w:val="6CAB31E3"/>
     <w:multiLevelType w:val="hybridMultilevel"/>
     <w:tmpl w:val="2B662D72"/>
@@ -3443,7 +6170,7 @@
       </w:rPr>
     </w:lvl>
   </w:abstractNum>
-  <w:abstractNum w:abstractNumId="8" w15:restartNumberingAfterBreak="0">
+  <w:abstractNum w:abstractNumId="21" w15:restartNumberingAfterBreak="0">
     <w:nsid w:val="6DA80312"/>
     <w:multiLevelType w:val="hybridMultilevel"/>
     <w:tmpl w:val="F810044E"/>
@@ -3556,7 +6283,7 @@
       </w:rPr>
     </w:lvl>
   </w:abstractNum>
-  <w:abstractNum w:abstractNumId="9" w15:restartNumberingAfterBreak="0">
+  <w:abstractNum w:abstractNumId="22" w15:restartNumberingAfterBreak="0">
     <w:nsid w:val="722D6F29"/>
     <w:multiLevelType w:val="hybridMultilevel"/>
     <w:tmpl w:val="86EC703C"/>
@@ -3669,7 +6396,7 @@
       </w:rPr>
     </w:lvl>
   </w:abstractNum>
-  <w:abstractNum w:abstractNumId="10" w15:restartNumberingAfterBreak="0">
+  <w:abstractNum w:abstractNumId="23" w15:restartNumberingAfterBreak="0">
     <w:nsid w:val="73D63553"/>
     <w:multiLevelType w:val="hybridMultilevel"/>
     <w:tmpl w:val="CD84B9DE"/>
@@ -3782,38 +6509,425 @@
       </w:rPr>
     </w:lvl>
   </w:abstractNum>
+  <w:abstractNum w:abstractNumId="24" w15:restartNumberingAfterBreak="0">
+    <w:nsid w:val="74263444"/>
+    <w:multiLevelType w:val="hybridMultilevel"/>
+    <w:tmpl w:val="A850AC40"/>
+    <w:lvl w:ilvl="0" w:tplc="04090001">
+      <w:start w:val="1"/>
+      <w:numFmt w:val="bullet"/>
+      <w:lvlText w:val=""/>
+      <w:lvlJc w:val="left"/>
+      <w:pPr>
+        <w:ind w:left="720" w:hanging="360"/>
+      </w:pPr>
+      <w:rPr>
+        <w:rFonts w:ascii="Symbol" w:hAnsi="Symbol" w:hint="default"/>
+      </w:rPr>
+    </w:lvl>
+    <w:lvl w:ilvl="1" w:tplc="04090003" w:tentative="1">
+      <w:start w:val="1"/>
+      <w:numFmt w:val="bullet"/>
+      <w:lvlText w:val="o"/>
+      <w:lvlJc w:val="left"/>
+      <w:pPr>
+        <w:ind w:left="1440" w:hanging="360"/>
+      </w:pPr>
+      <w:rPr>
+        <w:rFonts w:ascii="Courier New" w:hAnsi="Courier New" w:cs="Courier New" w:hint="default"/>
+      </w:rPr>
+    </w:lvl>
+    <w:lvl w:ilvl="2" w:tplc="04090005" w:tentative="1">
+      <w:start w:val="1"/>
+      <w:numFmt w:val="bullet"/>
+      <w:lvlText w:val=""/>
+      <w:lvlJc w:val="left"/>
+      <w:pPr>
+        <w:ind w:left="2160" w:hanging="360"/>
+      </w:pPr>
+      <w:rPr>
+        <w:rFonts w:ascii="Wingdings" w:hAnsi="Wingdings" w:hint="default"/>
+      </w:rPr>
+    </w:lvl>
+    <w:lvl w:ilvl="3" w:tplc="04090001" w:tentative="1">
+      <w:start w:val="1"/>
+      <w:numFmt w:val="bullet"/>
+      <w:lvlText w:val=""/>
+      <w:lvlJc w:val="left"/>
+      <w:pPr>
+        <w:ind w:left="2880" w:hanging="360"/>
+      </w:pPr>
+      <w:rPr>
+        <w:rFonts w:ascii="Symbol" w:hAnsi="Symbol" w:hint="default"/>
+      </w:rPr>
+    </w:lvl>
+    <w:lvl w:ilvl="4" w:tplc="04090003" w:tentative="1">
+      <w:start w:val="1"/>
+      <w:numFmt w:val="bullet"/>
+      <w:lvlText w:val="o"/>
+      <w:lvlJc w:val="left"/>
+      <w:pPr>
+        <w:ind w:left="3600" w:hanging="360"/>
+      </w:pPr>
+      <w:rPr>
+        <w:rFonts w:ascii="Courier New" w:hAnsi="Courier New" w:cs="Courier New" w:hint="default"/>
+      </w:rPr>
+    </w:lvl>
+    <w:lvl w:ilvl="5" w:tplc="04090005" w:tentative="1">
+      <w:start w:val="1"/>
+      <w:numFmt w:val="bullet"/>
+      <w:lvlText w:val=""/>
+      <w:lvlJc w:val="left"/>
+      <w:pPr>
+        <w:ind w:left="4320" w:hanging="360"/>
+      </w:pPr>
+      <w:rPr>
+        <w:rFonts w:ascii="Wingdings" w:hAnsi="Wingdings" w:hint="default"/>
+      </w:rPr>
+    </w:lvl>
+    <w:lvl w:ilvl="6" w:tplc="04090001" w:tentative="1">
+      <w:start w:val="1"/>
+      <w:numFmt w:val="bullet"/>
+      <w:lvlText w:val=""/>
+      <w:lvlJc w:val="left"/>
+      <w:pPr>
+        <w:ind w:left="5040" w:hanging="360"/>
+      </w:pPr>
+      <w:rPr>
+        <w:rFonts w:ascii="Symbol" w:hAnsi="Symbol" w:hint="default"/>
+      </w:rPr>
+    </w:lvl>
+    <w:lvl w:ilvl="7" w:tplc="04090003" w:tentative="1">
+      <w:start w:val="1"/>
+      <w:numFmt w:val="bullet"/>
+      <w:lvlText w:val="o"/>
+      <w:lvlJc w:val="left"/>
+      <w:pPr>
+        <w:ind w:left="5760" w:hanging="360"/>
+      </w:pPr>
+      <w:rPr>
+        <w:rFonts w:ascii="Courier New" w:hAnsi="Courier New" w:cs="Courier New" w:hint="default"/>
+      </w:rPr>
+    </w:lvl>
+    <w:lvl w:ilvl="8" w:tplc="04090005" w:tentative="1">
+      <w:start w:val="1"/>
+      <w:numFmt w:val="bullet"/>
+      <w:lvlText w:val=""/>
+      <w:lvlJc w:val="left"/>
+      <w:pPr>
+        <w:ind w:left="6480" w:hanging="360"/>
+      </w:pPr>
+      <w:rPr>
+        <w:rFonts w:ascii="Wingdings" w:hAnsi="Wingdings" w:hint="default"/>
+      </w:rPr>
+    </w:lvl>
+  </w:abstractNum>
+  <w:abstractNum w:abstractNumId="25" w15:restartNumberingAfterBreak="0">
+    <w:nsid w:val="794D4E71"/>
+    <w:multiLevelType w:val="hybridMultilevel"/>
+    <w:tmpl w:val="237258C2"/>
+    <w:lvl w:ilvl="0" w:tplc="04090001">
+      <w:start w:val="1"/>
+      <w:numFmt w:val="bullet"/>
+      <w:lvlText w:val=""/>
+      <w:lvlJc w:val="left"/>
+      <w:pPr>
+        <w:ind w:left="720" w:hanging="360"/>
+      </w:pPr>
+      <w:rPr>
+        <w:rFonts w:ascii="Symbol" w:hAnsi="Symbol" w:hint="default"/>
+      </w:rPr>
+    </w:lvl>
+    <w:lvl w:ilvl="1" w:tplc="04090003" w:tentative="1">
+      <w:start w:val="1"/>
+      <w:numFmt w:val="bullet"/>
+      <w:lvlText w:val="o"/>
+      <w:lvlJc w:val="left"/>
+      <w:pPr>
+        <w:ind w:left="1440" w:hanging="360"/>
+      </w:pPr>
+      <w:rPr>
+        <w:rFonts w:ascii="Courier New" w:hAnsi="Courier New" w:cs="Courier New" w:hint="default"/>
+      </w:rPr>
+    </w:lvl>
+    <w:lvl w:ilvl="2" w:tplc="04090005" w:tentative="1">
+      <w:start w:val="1"/>
+      <w:numFmt w:val="bullet"/>
+      <w:lvlText w:val=""/>
+      <w:lvlJc w:val="left"/>
+      <w:pPr>
+        <w:ind w:left="2160" w:hanging="360"/>
+      </w:pPr>
+      <w:rPr>
+        <w:rFonts w:ascii="Wingdings" w:hAnsi="Wingdings" w:hint="default"/>
+      </w:rPr>
+    </w:lvl>
+    <w:lvl w:ilvl="3" w:tplc="04090001" w:tentative="1">
+      <w:start w:val="1"/>
+      <w:numFmt w:val="bullet"/>
+      <w:lvlText w:val=""/>
+      <w:lvlJc w:val="left"/>
+      <w:pPr>
+        <w:ind w:left="2880" w:hanging="360"/>
+      </w:pPr>
+      <w:rPr>
+        <w:rFonts w:ascii="Symbol" w:hAnsi="Symbol" w:hint="default"/>
+      </w:rPr>
+    </w:lvl>
+    <w:lvl w:ilvl="4" w:tplc="04090003" w:tentative="1">
+      <w:start w:val="1"/>
+      <w:numFmt w:val="bullet"/>
+      <w:lvlText w:val="o"/>
+      <w:lvlJc w:val="left"/>
+      <w:pPr>
+        <w:ind w:left="3600" w:hanging="360"/>
+      </w:pPr>
+      <w:rPr>
+        <w:rFonts w:ascii="Courier New" w:hAnsi="Courier New" w:cs="Courier New" w:hint="default"/>
+      </w:rPr>
+    </w:lvl>
+    <w:lvl w:ilvl="5" w:tplc="04090005" w:tentative="1">
+      <w:start w:val="1"/>
+      <w:numFmt w:val="bullet"/>
+      <w:lvlText w:val=""/>
+      <w:lvlJc w:val="left"/>
+      <w:pPr>
+        <w:ind w:left="4320" w:hanging="360"/>
+      </w:pPr>
+      <w:rPr>
+        <w:rFonts w:ascii="Wingdings" w:hAnsi="Wingdings" w:hint="default"/>
+      </w:rPr>
+    </w:lvl>
+    <w:lvl w:ilvl="6" w:tplc="04090001" w:tentative="1">
+      <w:start w:val="1"/>
+      <w:numFmt w:val="bullet"/>
+      <w:lvlText w:val=""/>
+      <w:lvlJc w:val="left"/>
+      <w:pPr>
+        <w:ind w:left="5040" w:hanging="360"/>
+      </w:pPr>
+      <w:rPr>
+        <w:rFonts w:ascii="Symbol" w:hAnsi="Symbol" w:hint="default"/>
+      </w:rPr>
+    </w:lvl>
+    <w:lvl w:ilvl="7" w:tplc="04090003" w:tentative="1">
+      <w:start w:val="1"/>
+      <w:numFmt w:val="bullet"/>
+      <w:lvlText w:val="o"/>
+      <w:lvlJc w:val="left"/>
+      <w:pPr>
+        <w:ind w:left="5760" w:hanging="360"/>
+      </w:pPr>
+      <w:rPr>
+        <w:rFonts w:ascii="Courier New" w:hAnsi="Courier New" w:cs="Courier New" w:hint="default"/>
+      </w:rPr>
+    </w:lvl>
+    <w:lvl w:ilvl="8" w:tplc="04090005" w:tentative="1">
+      <w:start w:val="1"/>
+      <w:numFmt w:val="bullet"/>
+      <w:lvlText w:val=""/>
+      <w:lvlJc w:val="left"/>
+      <w:pPr>
+        <w:ind w:left="6480" w:hanging="360"/>
+      </w:pPr>
+      <w:rPr>
+        <w:rFonts w:ascii="Wingdings" w:hAnsi="Wingdings" w:hint="default"/>
+      </w:rPr>
+    </w:lvl>
+  </w:abstractNum>
+  <w:abstractNum w:abstractNumId="26" w15:restartNumberingAfterBreak="0">
+    <w:nsid w:val="7B8C0069"/>
+    <w:multiLevelType w:val="hybridMultilevel"/>
+    <w:tmpl w:val="F2345C4C"/>
+    <w:lvl w:ilvl="0" w:tplc="04090001">
+      <w:start w:val="1"/>
+      <w:numFmt w:val="bullet"/>
+      <w:lvlText w:val=""/>
+      <w:lvlJc w:val="left"/>
+      <w:pPr>
+        <w:ind w:left="720" w:hanging="360"/>
+      </w:pPr>
+      <w:rPr>
+        <w:rFonts w:ascii="Symbol" w:hAnsi="Symbol" w:hint="default"/>
+      </w:rPr>
+    </w:lvl>
+    <w:lvl w:ilvl="1" w:tplc="04090003" w:tentative="1">
+      <w:start w:val="1"/>
+      <w:numFmt w:val="bullet"/>
+      <w:lvlText w:val="o"/>
+      <w:lvlJc w:val="left"/>
+      <w:pPr>
+        <w:ind w:left="1440" w:hanging="360"/>
+      </w:pPr>
+      <w:rPr>
+        <w:rFonts w:ascii="Courier New" w:hAnsi="Courier New" w:cs="Courier New" w:hint="default"/>
+      </w:rPr>
+    </w:lvl>
+    <w:lvl w:ilvl="2" w:tplc="04090005" w:tentative="1">
+      <w:start w:val="1"/>
+      <w:numFmt w:val="bullet"/>
+      <w:lvlText w:val=""/>
+      <w:lvlJc w:val="left"/>
+      <w:pPr>
+        <w:ind w:left="2160" w:hanging="360"/>
+      </w:pPr>
+      <w:rPr>
+        <w:rFonts w:ascii="Wingdings" w:hAnsi="Wingdings" w:hint="default"/>
+      </w:rPr>
+    </w:lvl>
+    <w:lvl w:ilvl="3" w:tplc="04090001" w:tentative="1">
+      <w:start w:val="1"/>
+      <w:numFmt w:val="bullet"/>
+      <w:lvlText w:val=""/>
+      <w:lvlJc w:val="left"/>
+      <w:pPr>
+        <w:ind w:left="2880" w:hanging="360"/>
+      </w:pPr>
+      <w:rPr>
+        <w:rFonts w:ascii="Symbol" w:hAnsi="Symbol" w:hint="default"/>
+      </w:rPr>
+    </w:lvl>
+    <w:lvl w:ilvl="4" w:tplc="04090003" w:tentative="1">
+      <w:start w:val="1"/>
+      <w:numFmt w:val="bullet"/>
+      <w:lvlText w:val="o"/>
+      <w:lvlJc w:val="left"/>
+      <w:pPr>
+        <w:ind w:left="3600" w:hanging="360"/>
+      </w:pPr>
+      <w:rPr>
+        <w:rFonts w:ascii="Courier New" w:hAnsi="Courier New" w:cs="Courier New" w:hint="default"/>
+      </w:rPr>
+    </w:lvl>
+    <w:lvl w:ilvl="5" w:tplc="04090005" w:tentative="1">
+      <w:start w:val="1"/>
+      <w:numFmt w:val="bullet"/>
+      <w:lvlText w:val=""/>
+      <w:lvlJc w:val="left"/>
+      <w:pPr>
+        <w:ind w:left="4320" w:hanging="360"/>
+      </w:pPr>
+      <w:rPr>
+        <w:rFonts w:ascii="Wingdings" w:hAnsi="Wingdings" w:hint="default"/>
+      </w:rPr>
+    </w:lvl>
+    <w:lvl w:ilvl="6" w:tplc="04090001" w:tentative="1">
+      <w:start w:val="1"/>
+      <w:numFmt w:val="bullet"/>
+      <w:lvlText w:val=""/>
+      <w:lvlJc w:val="left"/>
+      <w:pPr>
+        <w:ind w:left="5040" w:hanging="360"/>
+      </w:pPr>
+      <w:rPr>
+        <w:rFonts w:ascii="Symbol" w:hAnsi="Symbol" w:hint="default"/>
+      </w:rPr>
+    </w:lvl>
+    <w:lvl w:ilvl="7" w:tplc="04090003" w:tentative="1">
+      <w:start w:val="1"/>
+      <w:numFmt w:val="bullet"/>
+      <w:lvlText w:val="o"/>
+      <w:lvlJc w:val="left"/>
+      <w:pPr>
+        <w:ind w:left="5760" w:hanging="360"/>
+      </w:pPr>
+      <w:rPr>
+        <w:rFonts w:ascii="Courier New" w:hAnsi="Courier New" w:cs="Courier New" w:hint="default"/>
+      </w:rPr>
+    </w:lvl>
+    <w:lvl w:ilvl="8" w:tplc="04090005" w:tentative="1">
+      <w:start w:val="1"/>
+      <w:numFmt w:val="bullet"/>
+      <w:lvlText w:val=""/>
+      <w:lvlJc w:val="left"/>
+      <w:pPr>
+        <w:ind w:left="6480" w:hanging="360"/>
+      </w:pPr>
+      <w:rPr>
+        <w:rFonts w:ascii="Wingdings" w:hAnsi="Wingdings" w:hint="default"/>
+      </w:rPr>
+    </w:lvl>
+  </w:abstractNum>
   <w:num w:numId="1">
+    <w:abstractNumId w:val="16"/>
+  </w:num>
+  <w:num w:numId="2">
+    <w:abstractNumId w:val="2"/>
+  </w:num>
+  <w:num w:numId="3">
+    <w:abstractNumId w:val="21"/>
+  </w:num>
+  <w:num w:numId="4">
+    <w:abstractNumId w:val="14"/>
+  </w:num>
+  <w:num w:numId="5">
+    <w:abstractNumId w:val="9"/>
+  </w:num>
+  <w:num w:numId="6">
+    <w:abstractNumId w:val="15"/>
+  </w:num>
+  <w:num w:numId="7">
+    <w:abstractNumId w:val="1"/>
+  </w:num>
+  <w:num w:numId="8">
+    <w:abstractNumId w:val="23"/>
+  </w:num>
+  <w:num w:numId="9">
+    <w:abstractNumId w:val="22"/>
+  </w:num>
+  <w:num w:numId="10">
+    <w:abstractNumId w:val="10"/>
+  </w:num>
+  <w:num w:numId="11">
+    <w:abstractNumId w:val="20"/>
+  </w:num>
+  <w:num w:numId="12">
+    <w:abstractNumId w:val="26"/>
+  </w:num>
+  <w:num w:numId="13">
+    <w:abstractNumId w:val="3"/>
+  </w:num>
+  <w:num w:numId="14">
+    <w:abstractNumId w:val="12"/>
+  </w:num>
+  <w:num w:numId="15">
+    <w:abstractNumId w:val="18"/>
+  </w:num>
+  <w:num w:numId="16">
+    <w:abstractNumId w:val="25"/>
+  </w:num>
+  <w:num w:numId="17">
+    <w:abstractNumId w:val="0"/>
+  </w:num>
+  <w:num w:numId="18">
+    <w:abstractNumId w:val="13"/>
+  </w:num>
+  <w:num w:numId="19">
     <w:abstractNumId w:val="6"/>
   </w:num>
-  <w:num w:numId="2">
-    <w:abstractNumId w:val="1"/>
-  </w:num>
-  <w:num w:numId="3">
+  <w:num w:numId="20">
     <w:abstractNumId w:val="8"/>
   </w:num>
-  <w:num w:numId="4">
+  <w:num w:numId="21">
+    <w:abstractNumId w:val="11"/>
+  </w:num>
+  <w:num w:numId="22">
+    <w:abstractNumId w:val="7"/>
+  </w:num>
+  <w:num w:numId="23">
+    <w:abstractNumId w:val="19"/>
+  </w:num>
+  <w:num w:numId="24">
     <w:abstractNumId w:val="4"/>
   </w:num>
-  <w:num w:numId="5">
-    <w:abstractNumId w:val="2"/>
+  <w:num w:numId="25">
+    <w:abstractNumId w:val="24"/>
   </w:num>
-  <w:num w:numId="6">
+  <w:num w:numId="26">
     <w:abstractNumId w:val="5"/>
   </w:num>
-  <w:num w:numId="7">
-    <w:abstractNumId w:val="0"/>
-  </w:num>
-  <w:num w:numId="8">
-    <w:abstractNumId w:val="10"/>
-  </w:num>
-  <w:num w:numId="9">
-    <w:abstractNumId w:val="9"/>
-  </w:num>
-  <w:num w:numId="10">
-    <w:abstractNumId w:val="3"/>
-  </w:num>
-  <w:num w:numId="11">
-    <w:abstractNumId w:val="7"/>
+  <w:num w:numId="27">
+    <w:abstractNumId w:val="17"/>
   </w:num>
 </w:numbering>
 </file>
@@ -4211,6 +7325,7 @@
   <w:style w:type="paragraph" w:default="1" w:styleId="Normal">
     <w:name w:val="Normal"/>
     <w:qFormat/>
+    <w:rsid w:val="009F51F7"/>
   </w:style>
   <w:style w:type="paragraph" w:styleId="Heading1">
     <w:name w:val="heading 1"/>

</xml_diff>

<commit_message>
Interface and class implementation
Interface and class implementation
</commit_message>
<xml_diff>
--- a/Generics and Collections in Java programming language.docx
+++ b/Generics and Collections in Java programming language.docx
@@ -260,7 +260,18 @@
           <w:szCs w:val="32"/>
           <w:u w:val="single"/>
         </w:rPr>
-        <w:t>) method:</w:t>
+        <w:t>) metho</w:t>
+      </w:r>
+      <w:bookmarkStart w:id="0" w:name="_GoBack"/>
+      <w:bookmarkEnd w:id="0"/>
+      <w:r>
+        <w:rPr>
+          <w:b/>
+          <w:sz w:val="32"/>
+          <w:szCs w:val="32"/>
+          <w:u w:val="single"/>
+        </w:rPr>
+        <w:t>d:</w:t>
       </w:r>
     </w:p>
     <w:p>
@@ -3673,12 +3684,124 @@
     </w:p>
     <w:p>
       <w:pPr>
-        <w:rPr>
-          <w:b/>
-        </w:rPr>
-      </w:pPr>
-      <w:bookmarkStart w:id="0" w:name="_GoBack"/>
-      <w:bookmarkEnd w:id="0"/>
+        <w:pStyle w:val="ListParagraph"/>
+        <w:ind w:left="1080"/>
+        <w:rPr>
+          <w:b/>
+        </w:rPr>
+      </w:pPr>
+    </w:p>
+    <w:p>
+      <w:pPr>
+        <w:rPr>
+          <w:b/>
+          <w:sz w:val="28"/>
+          <w:u w:val="single"/>
+        </w:rPr>
+      </w:pPr>
+      <w:r>
+        <w:rPr>
+          <w:b/>
+          <w:sz w:val="28"/>
+          <w:u w:val="single"/>
+        </w:rPr>
+        <w:t>4&gt;Queue</w:t>
+      </w:r>
+      <w:r>
+        <w:rPr>
+          <w:b/>
+          <w:sz w:val="28"/>
+          <w:u w:val="single"/>
+        </w:rPr>
+        <w:t xml:space="preserve"> Interface:</w:t>
+      </w:r>
+    </w:p>
+    <w:p>
+      <w:r>
+        <w:t xml:space="preserve">Queue is a collection used to keep a list of objects to be done one by </w:t>
+      </w:r>
+      <w:proofErr w:type="spellStart"/>
+      <w:r>
+        <w:t>ne</w:t>
+      </w:r>
+      <w:proofErr w:type="spellEnd"/>
+      <w:r>
+        <w:t xml:space="preserve"> or to hold objects of “to-dos”. Typically queues maintains FIFO (First in, First out) rule but this can be customized using priority queue. </w:t>
+      </w:r>
+    </w:p>
+    <w:p>
+      <w:pPr>
+        <w:ind w:left="360"/>
+        <w:rPr>
+          <w:b/>
+          <w:sz w:val="28"/>
+          <w:u w:val="single"/>
+        </w:rPr>
+      </w:pPr>
+      <w:r>
+        <w:rPr>
+          <w:b/>
+          <w:sz w:val="28"/>
+          <w:u w:val="single"/>
+        </w:rPr>
+        <w:t>PriorityQueue</w:t>
+      </w:r>
+      <w:r>
+        <w:rPr>
+          <w:b/>
+          <w:sz w:val="28"/>
+          <w:u w:val="single"/>
+        </w:rPr>
+        <w:t>:</w:t>
+      </w:r>
+    </w:p>
+    <w:p>
+      <w:pPr>
+        <w:pStyle w:val="ListParagraph"/>
+        <w:numPr>
+          <w:ilvl w:val="0"/>
+          <w:numId w:val="30"/>
+        </w:numPr>
+      </w:pPr>
+      <w:r>
+        <w:t>Basic queue collections can be handled using LinkedList which generally uses FIFO rule.</w:t>
+      </w:r>
+    </w:p>
+    <w:p>
+      <w:pPr>
+        <w:pStyle w:val="ListParagraph"/>
+        <w:numPr>
+          <w:ilvl w:val="0"/>
+          <w:numId w:val="30"/>
+        </w:numPr>
+      </w:pPr>
+      <w:r>
+        <w:t>Priority queue is used to create a priority parameter among the objects that will create a “priority-in, priority-out” queue sequence as opposed to the normal FIFO.</w:t>
+      </w:r>
+    </w:p>
+    <w:p>
+      <w:pPr>
+        <w:pStyle w:val="ListParagraph"/>
+        <w:numPr>
+          <w:ilvl w:val="0"/>
+          <w:numId w:val="30"/>
+        </w:numPr>
+      </w:pPr>
+      <w:r>
+        <w:t>PriorityQueue objects are ordered by natural ordering, yet they can be customized by passing custom Comparator. In either case the ordering is represented by their priority.</w:t>
+      </w:r>
+    </w:p>
+    <w:p>
+      <w:pPr>
+        <w:pStyle w:val="ListParagraph"/>
+      </w:pPr>
+    </w:p>
+    <w:p>
+      <w:pPr>
+        <w:rPr>
+          <w:b/>
+        </w:rPr>
+      </w:pPr>
     </w:p>
     <w:p>
       <w:pPr>
@@ -3989,6 +4112,119 @@
     </w:lvl>
   </w:abstractNum>
   <w:abstractNum w:abstractNumId="1" w15:restartNumberingAfterBreak="0">
+    <w:nsid w:val="02C74DDE"/>
+    <w:multiLevelType w:val="hybridMultilevel"/>
+    <w:tmpl w:val="1E1C76AA"/>
+    <w:lvl w:ilvl="0" w:tplc="04090001">
+      <w:start w:val="1"/>
+      <w:numFmt w:val="bullet"/>
+      <w:lvlText w:val=""/>
+      <w:lvlJc w:val="left"/>
+      <w:pPr>
+        <w:ind w:left="720" w:hanging="360"/>
+      </w:pPr>
+      <w:rPr>
+        <w:rFonts w:ascii="Symbol" w:hAnsi="Symbol" w:hint="default"/>
+      </w:rPr>
+    </w:lvl>
+    <w:lvl w:ilvl="1" w:tplc="04090003" w:tentative="1">
+      <w:start w:val="1"/>
+      <w:numFmt w:val="bullet"/>
+      <w:lvlText w:val="o"/>
+      <w:lvlJc w:val="left"/>
+      <w:pPr>
+        <w:ind w:left="1440" w:hanging="360"/>
+      </w:pPr>
+      <w:rPr>
+        <w:rFonts w:ascii="Courier New" w:hAnsi="Courier New" w:cs="Courier New" w:hint="default"/>
+      </w:rPr>
+    </w:lvl>
+    <w:lvl w:ilvl="2" w:tplc="04090005" w:tentative="1">
+      <w:start w:val="1"/>
+      <w:numFmt w:val="bullet"/>
+      <w:lvlText w:val=""/>
+      <w:lvlJc w:val="left"/>
+      <w:pPr>
+        <w:ind w:left="2160" w:hanging="360"/>
+      </w:pPr>
+      <w:rPr>
+        <w:rFonts w:ascii="Wingdings" w:hAnsi="Wingdings" w:hint="default"/>
+      </w:rPr>
+    </w:lvl>
+    <w:lvl w:ilvl="3" w:tplc="04090001" w:tentative="1">
+      <w:start w:val="1"/>
+      <w:numFmt w:val="bullet"/>
+      <w:lvlText w:val=""/>
+      <w:lvlJc w:val="left"/>
+      <w:pPr>
+        <w:ind w:left="2880" w:hanging="360"/>
+      </w:pPr>
+      <w:rPr>
+        <w:rFonts w:ascii="Symbol" w:hAnsi="Symbol" w:hint="default"/>
+      </w:rPr>
+    </w:lvl>
+    <w:lvl w:ilvl="4" w:tplc="04090003" w:tentative="1">
+      <w:start w:val="1"/>
+      <w:numFmt w:val="bullet"/>
+      <w:lvlText w:val="o"/>
+      <w:lvlJc w:val="left"/>
+      <w:pPr>
+        <w:ind w:left="3600" w:hanging="360"/>
+      </w:pPr>
+      <w:rPr>
+        <w:rFonts w:ascii="Courier New" w:hAnsi="Courier New" w:cs="Courier New" w:hint="default"/>
+      </w:rPr>
+    </w:lvl>
+    <w:lvl w:ilvl="5" w:tplc="04090005" w:tentative="1">
+      <w:start w:val="1"/>
+      <w:numFmt w:val="bullet"/>
+      <w:lvlText w:val=""/>
+      <w:lvlJc w:val="left"/>
+      <w:pPr>
+        <w:ind w:left="4320" w:hanging="360"/>
+      </w:pPr>
+      <w:rPr>
+        <w:rFonts w:ascii="Wingdings" w:hAnsi="Wingdings" w:hint="default"/>
+      </w:rPr>
+    </w:lvl>
+    <w:lvl w:ilvl="6" w:tplc="04090001" w:tentative="1">
+      <w:start w:val="1"/>
+      <w:numFmt w:val="bullet"/>
+      <w:lvlText w:val=""/>
+      <w:lvlJc w:val="left"/>
+      <w:pPr>
+        <w:ind w:left="5040" w:hanging="360"/>
+      </w:pPr>
+      <w:rPr>
+        <w:rFonts w:ascii="Symbol" w:hAnsi="Symbol" w:hint="default"/>
+      </w:rPr>
+    </w:lvl>
+    <w:lvl w:ilvl="7" w:tplc="04090003" w:tentative="1">
+      <w:start w:val="1"/>
+      <w:numFmt w:val="bullet"/>
+      <w:lvlText w:val="o"/>
+      <w:lvlJc w:val="left"/>
+      <w:pPr>
+        <w:ind w:left="5760" w:hanging="360"/>
+      </w:pPr>
+      <w:rPr>
+        <w:rFonts w:ascii="Courier New" w:hAnsi="Courier New" w:cs="Courier New" w:hint="default"/>
+      </w:rPr>
+    </w:lvl>
+    <w:lvl w:ilvl="8" w:tplc="04090005" w:tentative="1">
+      <w:start w:val="1"/>
+      <w:numFmt w:val="bullet"/>
+      <w:lvlText w:val=""/>
+      <w:lvlJc w:val="left"/>
+      <w:pPr>
+        <w:ind w:left="6480" w:hanging="360"/>
+      </w:pPr>
+      <w:rPr>
+        <w:rFonts w:ascii="Wingdings" w:hAnsi="Wingdings" w:hint="default"/>
+      </w:rPr>
+    </w:lvl>
+  </w:abstractNum>
+  <w:abstractNum w:abstractNumId="2" w15:restartNumberingAfterBreak="0">
     <w:nsid w:val="05151907"/>
     <w:multiLevelType w:val="hybridMultilevel"/>
     <w:tmpl w:val="7DEC323C"/>
@@ -4077,7 +4313,7 @@
       </w:pPr>
     </w:lvl>
   </w:abstractNum>
-  <w:abstractNum w:abstractNumId="2" w15:restartNumberingAfterBreak="0">
+  <w:abstractNum w:abstractNumId="3" w15:restartNumberingAfterBreak="0">
     <w:nsid w:val="05634652"/>
     <w:multiLevelType w:val="hybridMultilevel"/>
     <w:tmpl w:val="179ACBA6"/>
@@ -4163,7 +4399,7 @@
       </w:pPr>
     </w:lvl>
   </w:abstractNum>
-  <w:abstractNum w:abstractNumId="3" w15:restartNumberingAfterBreak="0">
+  <w:abstractNum w:abstractNumId="4" w15:restartNumberingAfterBreak="0">
     <w:nsid w:val="14E53750"/>
     <w:multiLevelType w:val="hybridMultilevel"/>
     <w:tmpl w:val="4FB2F5EA"/>
@@ -4276,7 +4512,233 @@
       </w:rPr>
     </w:lvl>
   </w:abstractNum>
-  <w:abstractNum w:abstractNumId="4" w15:restartNumberingAfterBreak="0">
+  <w:abstractNum w:abstractNumId="5" w15:restartNumberingAfterBreak="0">
+    <w:nsid w:val="153D6AF2"/>
+    <w:multiLevelType w:val="hybridMultilevel"/>
+    <w:tmpl w:val="4654722E"/>
+    <w:lvl w:ilvl="0" w:tplc="04090001">
+      <w:start w:val="1"/>
+      <w:numFmt w:val="bullet"/>
+      <w:lvlText w:val=""/>
+      <w:lvlJc w:val="left"/>
+      <w:pPr>
+        <w:ind w:left="1080" w:hanging="360"/>
+      </w:pPr>
+      <w:rPr>
+        <w:rFonts w:ascii="Symbol" w:hAnsi="Symbol" w:hint="default"/>
+      </w:rPr>
+    </w:lvl>
+    <w:lvl w:ilvl="1" w:tplc="04090003" w:tentative="1">
+      <w:start w:val="1"/>
+      <w:numFmt w:val="bullet"/>
+      <w:lvlText w:val="o"/>
+      <w:lvlJc w:val="left"/>
+      <w:pPr>
+        <w:ind w:left="1800" w:hanging="360"/>
+      </w:pPr>
+      <w:rPr>
+        <w:rFonts w:ascii="Courier New" w:hAnsi="Courier New" w:cs="Courier New" w:hint="default"/>
+      </w:rPr>
+    </w:lvl>
+    <w:lvl w:ilvl="2" w:tplc="04090005" w:tentative="1">
+      <w:start w:val="1"/>
+      <w:numFmt w:val="bullet"/>
+      <w:lvlText w:val=""/>
+      <w:lvlJc w:val="left"/>
+      <w:pPr>
+        <w:ind w:left="2520" w:hanging="360"/>
+      </w:pPr>
+      <w:rPr>
+        <w:rFonts w:ascii="Wingdings" w:hAnsi="Wingdings" w:hint="default"/>
+      </w:rPr>
+    </w:lvl>
+    <w:lvl w:ilvl="3" w:tplc="04090001" w:tentative="1">
+      <w:start w:val="1"/>
+      <w:numFmt w:val="bullet"/>
+      <w:lvlText w:val=""/>
+      <w:lvlJc w:val="left"/>
+      <w:pPr>
+        <w:ind w:left="3240" w:hanging="360"/>
+      </w:pPr>
+      <w:rPr>
+        <w:rFonts w:ascii="Symbol" w:hAnsi="Symbol" w:hint="default"/>
+      </w:rPr>
+    </w:lvl>
+    <w:lvl w:ilvl="4" w:tplc="04090003" w:tentative="1">
+      <w:start w:val="1"/>
+      <w:numFmt w:val="bullet"/>
+      <w:lvlText w:val="o"/>
+      <w:lvlJc w:val="left"/>
+      <w:pPr>
+        <w:ind w:left="3960" w:hanging="360"/>
+      </w:pPr>
+      <w:rPr>
+        <w:rFonts w:ascii="Courier New" w:hAnsi="Courier New" w:cs="Courier New" w:hint="default"/>
+      </w:rPr>
+    </w:lvl>
+    <w:lvl w:ilvl="5" w:tplc="04090005" w:tentative="1">
+      <w:start w:val="1"/>
+      <w:numFmt w:val="bullet"/>
+      <w:lvlText w:val=""/>
+      <w:lvlJc w:val="left"/>
+      <w:pPr>
+        <w:ind w:left="4680" w:hanging="360"/>
+      </w:pPr>
+      <w:rPr>
+        <w:rFonts w:ascii="Wingdings" w:hAnsi="Wingdings" w:hint="default"/>
+      </w:rPr>
+    </w:lvl>
+    <w:lvl w:ilvl="6" w:tplc="04090001" w:tentative="1">
+      <w:start w:val="1"/>
+      <w:numFmt w:val="bullet"/>
+      <w:lvlText w:val=""/>
+      <w:lvlJc w:val="left"/>
+      <w:pPr>
+        <w:ind w:left="5400" w:hanging="360"/>
+      </w:pPr>
+      <w:rPr>
+        <w:rFonts w:ascii="Symbol" w:hAnsi="Symbol" w:hint="default"/>
+      </w:rPr>
+    </w:lvl>
+    <w:lvl w:ilvl="7" w:tplc="04090003" w:tentative="1">
+      <w:start w:val="1"/>
+      <w:numFmt w:val="bullet"/>
+      <w:lvlText w:val="o"/>
+      <w:lvlJc w:val="left"/>
+      <w:pPr>
+        <w:ind w:left="6120" w:hanging="360"/>
+      </w:pPr>
+      <w:rPr>
+        <w:rFonts w:ascii="Courier New" w:hAnsi="Courier New" w:cs="Courier New" w:hint="default"/>
+      </w:rPr>
+    </w:lvl>
+    <w:lvl w:ilvl="8" w:tplc="04090005" w:tentative="1">
+      <w:start w:val="1"/>
+      <w:numFmt w:val="bullet"/>
+      <w:lvlText w:val=""/>
+      <w:lvlJc w:val="left"/>
+      <w:pPr>
+        <w:ind w:left="6840" w:hanging="360"/>
+      </w:pPr>
+      <w:rPr>
+        <w:rFonts w:ascii="Wingdings" w:hAnsi="Wingdings" w:hint="default"/>
+      </w:rPr>
+    </w:lvl>
+  </w:abstractNum>
+  <w:abstractNum w:abstractNumId="6" w15:restartNumberingAfterBreak="0">
+    <w:nsid w:val="1BA012BF"/>
+    <w:multiLevelType w:val="hybridMultilevel"/>
+    <w:tmpl w:val="A61C2A6C"/>
+    <w:lvl w:ilvl="0" w:tplc="04090001">
+      <w:start w:val="1"/>
+      <w:numFmt w:val="bullet"/>
+      <w:lvlText w:val=""/>
+      <w:lvlJc w:val="left"/>
+      <w:pPr>
+        <w:ind w:left="720" w:hanging="360"/>
+      </w:pPr>
+      <w:rPr>
+        <w:rFonts w:ascii="Symbol" w:hAnsi="Symbol" w:hint="default"/>
+      </w:rPr>
+    </w:lvl>
+    <w:lvl w:ilvl="1" w:tplc="04090003" w:tentative="1">
+      <w:start w:val="1"/>
+      <w:numFmt w:val="bullet"/>
+      <w:lvlText w:val="o"/>
+      <w:lvlJc w:val="left"/>
+      <w:pPr>
+        <w:ind w:left="1440" w:hanging="360"/>
+      </w:pPr>
+      <w:rPr>
+        <w:rFonts w:ascii="Courier New" w:hAnsi="Courier New" w:cs="Courier New" w:hint="default"/>
+      </w:rPr>
+    </w:lvl>
+    <w:lvl w:ilvl="2" w:tplc="04090005" w:tentative="1">
+      <w:start w:val="1"/>
+      <w:numFmt w:val="bullet"/>
+      <w:lvlText w:val=""/>
+      <w:lvlJc w:val="left"/>
+      <w:pPr>
+        <w:ind w:left="2160" w:hanging="360"/>
+      </w:pPr>
+      <w:rPr>
+        <w:rFonts w:ascii="Wingdings" w:hAnsi="Wingdings" w:hint="default"/>
+      </w:rPr>
+    </w:lvl>
+    <w:lvl w:ilvl="3" w:tplc="04090001" w:tentative="1">
+      <w:start w:val="1"/>
+      <w:numFmt w:val="bullet"/>
+      <w:lvlText w:val=""/>
+      <w:lvlJc w:val="left"/>
+      <w:pPr>
+        <w:ind w:left="2880" w:hanging="360"/>
+      </w:pPr>
+      <w:rPr>
+        <w:rFonts w:ascii="Symbol" w:hAnsi="Symbol" w:hint="default"/>
+      </w:rPr>
+    </w:lvl>
+    <w:lvl w:ilvl="4" w:tplc="04090003" w:tentative="1">
+      <w:start w:val="1"/>
+      <w:numFmt w:val="bullet"/>
+      <w:lvlText w:val="o"/>
+      <w:lvlJc w:val="left"/>
+      <w:pPr>
+        <w:ind w:left="3600" w:hanging="360"/>
+      </w:pPr>
+      <w:rPr>
+        <w:rFonts w:ascii="Courier New" w:hAnsi="Courier New" w:cs="Courier New" w:hint="default"/>
+      </w:rPr>
+    </w:lvl>
+    <w:lvl w:ilvl="5" w:tplc="04090005" w:tentative="1">
+      <w:start w:val="1"/>
+      <w:numFmt w:val="bullet"/>
+      <w:lvlText w:val=""/>
+      <w:lvlJc w:val="left"/>
+      <w:pPr>
+        <w:ind w:left="4320" w:hanging="360"/>
+      </w:pPr>
+      <w:rPr>
+        <w:rFonts w:ascii="Wingdings" w:hAnsi="Wingdings" w:hint="default"/>
+      </w:rPr>
+    </w:lvl>
+    <w:lvl w:ilvl="6" w:tplc="04090001" w:tentative="1">
+      <w:start w:val="1"/>
+      <w:numFmt w:val="bullet"/>
+      <w:lvlText w:val=""/>
+      <w:lvlJc w:val="left"/>
+      <w:pPr>
+        <w:ind w:left="5040" w:hanging="360"/>
+      </w:pPr>
+      <w:rPr>
+        <w:rFonts w:ascii="Symbol" w:hAnsi="Symbol" w:hint="default"/>
+      </w:rPr>
+    </w:lvl>
+    <w:lvl w:ilvl="7" w:tplc="04090003" w:tentative="1">
+      <w:start w:val="1"/>
+      <w:numFmt w:val="bullet"/>
+      <w:lvlText w:val="o"/>
+      <w:lvlJc w:val="left"/>
+      <w:pPr>
+        <w:ind w:left="5760" w:hanging="360"/>
+      </w:pPr>
+      <w:rPr>
+        <w:rFonts w:ascii="Courier New" w:hAnsi="Courier New" w:cs="Courier New" w:hint="default"/>
+      </w:rPr>
+    </w:lvl>
+    <w:lvl w:ilvl="8" w:tplc="04090005" w:tentative="1">
+      <w:start w:val="1"/>
+      <w:numFmt w:val="bullet"/>
+      <w:lvlText w:val=""/>
+      <w:lvlJc w:val="left"/>
+      <w:pPr>
+        <w:ind w:left="6480" w:hanging="360"/>
+      </w:pPr>
+      <w:rPr>
+        <w:rFonts w:ascii="Wingdings" w:hAnsi="Wingdings" w:hint="default"/>
+      </w:rPr>
+    </w:lvl>
+  </w:abstractNum>
+  <w:abstractNum w:abstractNumId="7" w15:restartNumberingAfterBreak="0">
     <w:nsid w:val="1F943236"/>
     <w:multiLevelType w:val="hybridMultilevel"/>
     <w:tmpl w:val="F0E29528"/>
@@ -4389,7 +4851,7 @@
       </w:rPr>
     </w:lvl>
   </w:abstractNum>
-  <w:abstractNum w:abstractNumId="5" w15:restartNumberingAfterBreak="0">
+  <w:abstractNum w:abstractNumId="8" w15:restartNumberingAfterBreak="0">
     <w:nsid w:val="21335BB6"/>
     <w:multiLevelType w:val="hybridMultilevel"/>
     <w:tmpl w:val="51E41AB2"/>
@@ -4502,7 +4964,7 @@
       </w:rPr>
     </w:lvl>
   </w:abstractNum>
-  <w:abstractNum w:abstractNumId="6" w15:restartNumberingAfterBreak="0">
+  <w:abstractNum w:abstractNumId="9" w15:restartNumberingAfterBreak="0">
     <w:nsid w:val="230E1330"/>
     <w:multiLevelType w:val="hybridMultilevel"/>
     <w:tmpl w:val="B36E0F04"/>
@@ -4615,7 +5077,7 @@
       </w:rPr>
     </w:lvl>
   </w:abstractNum>
-  <w:abstractNum w:abstractNumId="7" w15:restartNumberingAfterBreak="0">
+  <w:abstractNum w:abstractNumId="10" w15:restartNumberingAfterBreak="0">
     <w:nsid w:val="23F05702"/>
     <w:multiLevelType w:val="hybridMultilevel"/>
     <w:tmpl w:val="4FFAC40A"/>
@@ -4728,7 +5190,7 @@
       </w:rPr>
     </w:lvl>
   </w:abstractNum>
-  <w:abstractNum w:abstractNumId="8" w15:restartNumberingAfterBreak="0">
+  <w:abstractNum w:abstractNumId="11" w15:restartNumberingAfterBreak="0">
     <w:nsid w:val="2DC215BA"/>
     <w:multiLevelType w:val="hybridMultilevel"/>
     <w:tmpl w:val="5CE40030"/>
@@ -4841,7 +5303,7 @@
       </w:rPr>
     </w:lvl>
   </w:abstractNum>
-  <w:abstractNum w:abstractNumId="9" w15:restartNumberingAfterBreak="0">
+  <w:abstractNum w:abstractNumId="12" w15:restartNumberingAfterBreak="0">
     <w:nsid w:val="411C0473"/>
     <w:multiLevelType w:val="hybridMultilevel"/>
     <w:tmpl w:val="D80240D8"/>
@@ -4927,7 +5389,7 @@
       </w:pPr>
     </w:lvl>
   </w:abstractNum>
-  <w:abstractNum w:abstractNumId="10" w15:restartNumberingAfterBreak="0">
+  <w:abstractNum w:abstractNumId="13" w15:restartNumberingAfterBreak="0">
     <w:nsid w:val="43985F07"/>
     <w:multiLevelType w:val="hybridMultilevel"/>
     <w:tmpl w:val="B34AAC38"/>
@@ -5040,7 +5502,7 @@
       </w:rPr>
     </w:lvl>
   </w:abstractNum>
-  <w:abstractNum w:abstractNumId="11" w15:restartNumberingAfterBreak="0">
+  <w:abstractNum w:abstractNumId="14" w15:restartNumberingAfterBreak="0">
     <w:nsid w:val="43D46295"/>
     <w:multiLevelType w:val="hybridMultilevel"/>
     <w:tmpl w:val="70B09E7E"/>
@@ -5153,7 +5615,7 @@
       </w:rPr>
     </w:lvl>
   </w:abstractNum>
-  <w:abstractNum w:abstractNumId="12" w15:restartNumberingAfterBreak="0">
+  <w:abstractNum w:abstractNumId="15" w15:restartNumberingAfterBreak="0">
     <w:nsid w:val="447B69D6"/>
     <w:multiLevelType w:val="hybridMultilevel"/>
     <w:tmpl w:val="2214A4DC"/>
@@ -5266,7 +5728,7 @@
       </w:rPr>
     </w:lvl>
   </w:abstractNum>
-  <w:abstractNum w:abstractNumId="13" w15:restartNumberingAfterBreak="0">
+  <w:abstractNum w:abstractNumId="16" w15:restartNumberingAfterBreak="0">
     <w:nsid w:val="456E539B"/>
     <w:multiLevelType w:val="hybridMultilevel"/>
     <w:tmpl w:val="497C981E"/>
@@ -5379,7 +5841,7 @@
       </w:rPr>
     </w:lvl>
   </w:abstractNum>
-  <w:abstractNum w:abstractNumId="14" w15:restartNumberingAfterBreak="0">
+  <w:abstractNum w:abstractNumId="17" w15:restartNumberingAfterBreak="0">
     <w:nsid w:val="473D34E9"/>
     <w:multiLevelType w:val="hybridMultilevel"/>
     <w:tmpl w:val="007627A4"/>
@@ -5492,7 +5954,7 @@
       </w:rPr>
     </w:lvl>
   </w:abstractNum>
-  <w:abstractNum w:abstractNumId="15" w15:restartNumberingAfterBreak="0">
+  <w:abstractNum w:abstractNumId="18" w15:restartNumberingAfterBreak="0">
     <w:nsid w:val="4D3109C4"/>
     <w:multiLevelType w:val="hybridMultilevel"/>
     <w:tmpl w:val="B07E6342"/>
@@ -5605,7 +6067,7 @@
       </w:rPr>
     </w:lvl>
   </w:abstractNum>
-  <w:abstractNum w:abstractNumId="16" w15:restartNumberingAfterBreak="0">
+  <w:abstractNum w:abstractNumId="19" w15:restartNumberingAfterBreak="0">
     <w:nsid w:val="504959CB"/>
     <w:multiLevelType w:val="hybridMultilevel"/>
     <w:tmpl w:val="A8382118"/>
@@ -5718,7 +6180,7 @@
       </w:rPr>
     </w:lvl>
   </w:abstractNum>
-  <w:abstractNum w:abstractNumId="17" w15:restartNumberingAfterBreak="0">
+  <w:abstractNum w:abstractNumId="20" w15:restartNumberingAfterBreak="0">
     <w:nsid w:val="549F3014"/>
     <w:multiLevelType w:val="hybridMultilevel"/>
     <w:tmpl w:val="73D298C0"/>
@@ -5831,7 +6293,7 @@
       </w:rPr>
     </w:lvl>
   </w:abstractNum>
-  <w:abstractNum w:abstractNumId="18" w15:restartNumberingAfterBreak="0">
+  <w:abstractNum w:abstractNumId="21" w15:restartNumberingAfterBreak="0">
     <w:nsid w:val="57662DF9"/>
     <w:multiLevelType w:val="hybridMultilevel"/>
     <w:tmpl w:val="EDAC8740"/>
@@ -5944,7 +6406,7 @@
       </w:rPr>
     </w:lvl>
   </w:abstractNum>
-  <w:abstractNum w:abstractNumId="19" w15:restartNumberingAfterBreak="0">
+  <w:abstractNum w:abstractNumId="22" w15:restartNumberingAfterBreak="0">
     <w:nsid w:val="67057BC0"/>
     <w:multiLevelType w:val="hybridMultilevel"/>
     <w:tmpl w:val="7DEC5BB4"/>
@@ -6057,7 +6519,7 @@
       </w:rPr>
     </w:lvl>
   </w:abstractNum>
-  <w:abstractNum w:abstractNumId="20" w15:restartNumberingAfterBreak="0">
+  <w:abstractNum w:abstractNumId="23" w15:restartNumberingAfterBreak="0">
     <w:nsid w:val="6CAB31E3"/>
     <w:multiLevelType w:val="hybridMultilevel"/>
     <w:tmpl w:val="2B662D72"/>
@@ -6170,7 +6632,7 @@
       </w:rPr>
     </w:lvl>
   </w:abstractNum>
-  <w:abstractNum w:abstractNumId="21" w15:restartNumberingAfterBreak="0">
+  <w:abstractNum w:abstractNumId="24" w15:restartNumberingAfterBreak="0">
     <w:nsid w:val="6DA80312"/>
     <w:multiLevelType w:val="hybridMultilevel"/>
     <w:tmpl w:val="F810044E"/>
@@ -6283,7 +6745,7 @@
       </w:rPr>
     </w:lvl>
   </w:abstractNum>
-  <w:abstractNum w:abstractNumId="22" w15:restartNumberingAfterBreak="0">
+  <w:abstractNum w:abstractNumId="25" w15:restartNumberingAfterBreak="0">
     <w:nsid w:val="722D6F29"/>
     <w:multiLevelType w:val="hybridMultilevel"/>
     <w:tmpl w:val="86EC703C"/>
@@ -6396,7 +6858,7 @@
       </w:rPr>
     </w:lvl>
   </w:abstractNum>
-  <w:abstractNum w:abstractNumId="23" w15:restartNumberingAfterBreak="0">
+  <w:abstractNum w:abstractNumId="26" w15:restartNumberingAfterBreak="0">
     <w:nsid w:val="73D63553"/>
     <w:multiLevelType w:val="hybridMultilevel"/>
     <w:tmpl w:val="CD84B9DE"/>
@@ -6509,7 +6971,7 @@
       </w:rPr>
     </w:lvl>
   </w:abstractNum>
-  <w:abstractNum w:abstractNumId="24" w15:restartNumberingAfterBreak="0">
+  <w:abstractNum w:abstractNumId="27" w15:restartNumberingAfterBreak="0">
     <w:nsid w:val="74263444"/>
     <w:multiLevelType w:val="hybridMultilevel"/>
     <w:tmpl w:val="A850AC40"/>
@@ -6622,7 +7084,7 @@
       </w:rPr>
     </w:lvl>
   </w:abstractNum>
-  <w:abstractNum w:abstractNumId="25" w15:restartNumberingAfterBreak="0">
+  <w:abstractNum w:abstractNumId="28" w15:restartNumberingAfterBreak="0">
     <w:nsid w:val="794D4E71"/>
     <w:multiLevelType w:val="hybridMultilevel"/>
     <w:tmpl w:val="237258C2"/>
@@ -6735,7 +7197,7 @@
       </w:rPr>
     </w:lvl>
   </w:abstractNum>
-  <w:abstractNum w:abstractNumId="26" w15:restartNumberingAfterBreak="0">
+  <w:abstractNum w:abstractNumId="29" w15:restartNumberingAfterBreak="0">
     <w:nsid w:val="7B8C0069"/>
     <w:multiLevelType w:val="hybridMultilevel"/>
     <w:tmpl w:val="F2345C4C"/>
@@ -6849,85 +7311,94 @@
     </w:lvl>
   </w:abstractNum>
   <w:num w:numId="1">
-    <w:abstractNumId w:val="16"/>
+    <w:abstractNumId w:val="19"/>
   </w:num>
   <w:num w:numId="2">
+    <w:abstractNumId w:val="3"/>
+  </w:num>
+  <w:num w:numId="3">
+    <w:abstractNumId w:val="24"/>
+  </w:num>
+  <w:num w:numId="4">
+    <w:abstractNumId w:val="17"/>
+  </w:num>
+  <w:num w:numId="5">
+    <w:abstractNumId w:val="12"/>
+  </w:num>
+  <w:num w:numId="6">
+    <w:abstractNumId w:val="18"/>
+  </w:num>
+  <w:num w:numId="7">
     <w:abstractNumId w:val="2"/>
   </w:num>
-  <w:num w:numId="3">
+  <w:num w:numId="8">
+    <w:abstractNumId w:val="26"/>
+  </w:num>
+  <w:num w:numId="9">
+    <w:abstractNumId w:val="25"/>
+  </w:num>
+  <w:num w:numId="10">
+    <w:abstractNumId w:val="13"/>
+  </w:num>
+  <w:num w:numId="11">
+    <w:abstractNumId w:val="23"/>
+  </w:num>
+  <w:num w:numId="12">
+    <w:abstractNumId w:val="29"/>
+  </w:num>
+  <w:num w:numId="13">
+    <w:abstractNumId w:val="4"/>
+  </w:num>
+  <w:num w:numId="14">
+    <w:abstractNumId w:val="15"/>
+  </w:num>
+  <w:num w:numId="15">
     <w:abstractNumId w:val="21"/>
   </w:num>
-  <w:num w:numId="4">
-    <w:abstractNumId w:val="14"/>
-  </w:num>
-  <w:num w:numId="5">
-    <w:abstractNumId w:val="9"/>
-  </w:num>
-  <w:num w:numId="6">
-    <w:abstractNumId w:val="15"/>
-  </w:num>
-  <w:num w:numId="7">
-    <w:abstractNumId w:val="1"/>
-  </w:num>
-  <w:num w:numId="8">
-    <w:abstractNumId w:val="23"/>
-  </w:num>
-  <w:num w:numId="9">
-    <w:abstractNumId w:val="22"/>
-  </w:num>
-  <w:num w:numId="10">
-    <w:abstractNumId w:val="10"/>
-  </w:num>
-  <w:num w:numId="11">
-    <w:abstractNumId w:val="20"/>
-  </w:num>
-  <w:num w:numId="12">
-    <w:abstractNumId w:val="26"/>
-  </w:num>
-  <w:num w:numId="13">
-    <w:abstractNumId w:val="3"/>
-  </w:num>
-  <w:num w:numId="14">
-    <w:abstractNumId w:val="12"/>
-  </w:num>
-  <w:num w:numId="15">
-    <w:abstractNumId w:val="18"/>
-  </w:num>
   <w:num w:numId="16">
-    <w:abstractNumId w:val="25"/>
+    <w:abstractNumId w:val="28"/>
   </w:num>
   <w:num w:numId="17">
     <w:abstractNumId w:val="0"/>
   </w:num>
   <w:num w:numId="18">
-    <w:abstractNumId w:val="13"/>
+    <w:abstractNumId w:val="16"/>
   </w:num>
   <w:num w:numId="19">
+    <w:abstractNumId w:val="9"/>
+  </w:num>
+  <w:num w:numId="20">
+    <w:abstractNumId w:val="11"/>
+  </w:num>
+  <w:num w:numId="21">
+    <w:abstractNumId w:val="14"/>
+  </w:num>
+  <w:num w:numId="22">
+    <w:abstractNumId w:val="10"/>
+  </w:num>
+  <w:num w:numId="23">
+    <w:abstractNumId w:val="22"/>
+  </w:num>
+  <w:num w:numId="24">
+    <w:abstractNumId w:val="7"/>
+  </w:num>
+  <w:num w:numId="25">
+    <w:abstractNumId w:val="27"/>
+  </w:num>
+  <w:num w:numId="26">
+    <w:abstractNumId w:val="8"/>
+  </w:num>
+  <w:num w:numId="27">
+    <w:abstractNumId w:val="20"/>
+  </w:num>
+  <w:num w:numId="28">
     <w:abstractNumId w:val="6"/>
   </w:num>
-  <w:num w:numId="20">
-    <w:abstractNumId w:val="8"/>
+  <w:num w:numId="29">
+    <w:abstractNumId w:val="1"/>
   </w:num>
-  <w:num w:numId="21">
-    <w:abstractNumId w:val="11"/>
-  </w:num>
-  <w:num w:numId="22">
-    <w:abstractNumId w:val="7"/>
-  </w:num>
-  <w:num w:numId="23">
-    <w:abstractNumId w:val="19"/>
-  </w:num>
-  <w:num w:numId="24">
-    <w:abstractNumId w:val="4"/>
-  </w:num>
-  <w:num w:numId="25">
-    <w:abstractNumId w:val="24"/>
-  </w:num>
-  <w:num w:numId="26">
+  <w:num w:numId="30">
     <w:abstractNumId w:val="5"/>
-  </w:num>
-  <w:num w:numId="27">
-    <w:abstractNumId w:val="17"/>
   </w:num>
 </w:numbering>
 </file>

</xml_diff>